<commit_message>
items displayed on cart
</commit_message>
<xml_diff>
--- a/Project Plan.docx
+++ b/Project Plan.docx
@@ -2456,18 +2456,21 @@
         <w:textAlignment w:val="baseline"/>
         <w:rPr>
           <w:rFonts w:ascii="Segoe UI" w:eastAsia="Times New Roman" w:hAnsi="Segoe UI" w:cs="Segoe UI"/>
-          <w:kern w:val="0"/>
-          <w:sz w:val="23"/>
-          <w:szCs w:val="23"/>
-          <w14:ligatures w14:val="none"/>
-        </w:rPr>
-      </w:pPr>
-      <w:r>
-        <w:rPr>
-          <w:rFonts w:ascii="Courier New" w:eastAsia="Times New Roman" w:hAnsi="Courier New" w:cs="Courier New"/>
-          <w:kern w:val="0"/>
-          <w:sz w:val="18"/>
-          <w:szCs w:val="18"/>
+          <w:b/>
+          <w:bCs/>
+          <w:kern w:val="0"/>
+          <w:sz w:val="25"/>
+          <w:szCs w:val="25"/>
+          <w14:ligatures w14:val="none"/>
+        </w:rPr>
+      </w:pPr>
+      <w:r>
+        <w:rPr>
+          <w:rFonts w:ascii="Courier New" w:eastAsia="Times New Roman" w:hAnsi="Courier New" w:cs="Courier New"/>
+          <w:b/>
+          <w:bCs/>
+          <w:kern w:val="0"/>
+          <w:sz w:val="20"/>
           <w:bdr w:val="none" w:sz="0" w:space="0" w:color="auto" w:frame="1"/>
           <w14:ligatures w14:val="none"/>
         </w:rPr>
@@ -2480,18 +2483,21 @@
         <w:textAlignment w:val="baseline"/>
         <w:rPr>
           <w:rFonts w:ascii="Segoe UI" w:eastAsia="Times New Roman" w:hAnsi="Segoe UI" w:cs="Segoe UI"/>
-          <w:kern w:val="0"/>
-          <w:sz w:val="23"/>
-          <w:szCs w:val="23"/>
-          <w14:ligatures w14:val="none"/>
-        </w:rPr>
-      </w:pPr>
-      <w:r>
-        <w:rPr>
-          <w:rFonts w:ascii="Courier New" w:eastAsia="Times New Roman" w:hAnsi="Courier New" w:cs="Courier New"/>
-          <w:kern w:val="0"/>
-          <w:sz w:val="18"/>
-          <w:szCs w:val="18"/>
+          <w:b/>
+          <w:bCs/>
+          <w:kern w:val="0"/>
+          <w:sz w:val="25"/>
+          <w:szCs w:val="25"/>
+          <w14:ligatures w14:val="none"/>
+        </w:rPr>
+      </w:pPr>
+      <w:r>
+        <w:rPr>
+          <w:rFonts w:ascii="Courier New" w:eastAsia="Times New Roman" w:hAnsi="Courier New" w:cs="Courier New"/>
+          <w:b/>
+          <w:bCs/>
+          <w:kern w:val="0"/>
+          <w:sz w:val="20"/>
           <w:bdr w:val="none" w:sz="0" w:space="0" w:color="auto" w:frame="1"/>
           <w14:ligatures w14:val="none"/>
         </w:rPr>
@@ -2504,18 +2510,21 @@
         <w:textAlignment w:val="baseline"/>
         <w:rPr>
           <w:rFonts w:ascii="Segoe UI" w:eastAsia="Times New Roman" w:hAnsi="Segoe UI" w:cs="Segoe UI"/>
-          <w:kern w:val="0"/>
-          <w:sz w:val="23"/>
-          <w:szCs w:val="23"/>
-          <w14:ligatures w14:val="none"/>
-        </w:rPr>
-      </w:pPr>
-      <w:r>
-        <w:rPr>
-          <w:rFonts w:ascii="Courier New" w:eastAsia="Times New Roman" w:hAnsi="Courier New" w:cs="Courier New"/>
-          <w:kern w:val="0"/>
-          <w:sz w:val="18"/>
-          <w:szCs w:val="18"/>
+          <w:b/>
+          <w:bCs/>
+          <w:kern w:val="0"/>
+          <w:sz w:val="25"/>
+          <w:szCs w:val="25"/>
+          <w14:ligatures w14:val="none"/>
+        </w:rPr>
+      </w:pPr>
+      <w:r>
+        <w:rPr>
+          <w:rFonts w:ascii="Courier New" w:eastAsia="Times New Roman" w:hAnsi="Courier New" w:cs="Courier New"/>
+          <w:b/>
+          <w:bCs/>
+          <w:kern w:val="0"/>
+          <w:sz w:val="20"/>
           <w:bdr w:val="none" w:sz="0" w:space="0" w:color="auto" w:frame="1"/>
           <w14:ligatures w14:val="none"/>
         </w:rPr>
@@ -2528,18 +2537,21 @@
         <w:textAlignment w:val="baseline"/>
         <w:rPr>
           <w:rFonts w:ascii="Segoe UI" w:eastAsia="Times New Roman" w:hAnsi="Segoe UI" w:cs="Segoe UI"/>
-          <w:kern w:val="0"/>
-          <w:sz w:val="23"/>
-          <w:szCs w:val="23"/>
-          <w14:ligatures w14:val="none"/>
-        </w:rPr>
-      </w:pPr>
-      <w:r>
-        <w:rPr>
-          <w:rFonts w:ascii="Courier New" w:eastAsia="Times New Roman" w:hAnsi="Courier New" w:cs="Courier New"/>
-          <w:kern w:val="0"/>
-          <w:sz w:val="18"/>
-          <w:szCs w:val="18"/>
+          <w:b/>
+          <w:bCs/>
+          <w:kern w:val="0"/>
+          <w:sz w:val="25"/>
+          <w:szCs w:val="25"/>
+          <w14:ligatures w14:val="none"/>
+        </w:rPr>
+      </w:pPr>
+      <w:r>
+        <w:rPr>
+          <w:rFonts w:ascii="Courier New" w:eastAsia="Times New Roman" w:hAnsi="Courier New" w:cs="Courier New"/>
+          <w:b/>
+          <w:bCs/>
+          <w:kern w:val="0"/>
+          <w:sz w:val="20"/>
           <w:bdr w:val="none" w:sz="0" w:space="0" w:color="auto" w:frame="1"/>
           <w14:ligatures w14:val="none"/>
         </w:rPr>
@@ -2552,18 +2564,21 @@
         <w:textAlignment w:val="baseline"/>
         <w:rPr>
           <w:rFonts w:ascii="Segoe UI" w:eastAsia="Times New Roman" w:hAnsi="Segoe UI" w:cs="Segoe UI"/>
-          <w:kern w:val="0"/>
-          <w:sz w:val="23"/>
-          <w:szCs w:val="23"/>
-          <w14:ligatures w14:val="none"/>
-        </w:rPr>
-      </w:pPr>
-      <w:r>
-        <w:rPr>
-          <w:rFonts w:ascii="Courier New" w:eastAsia="Times New Roman" w:hAnsi="Courier New" w:cs="Courier New"/>
-          <w:kern w:val="0"/>
-          <w:sz w:val="18"/>
-          <w:szCs w:val="18"/>
+          <w:b/>
+          <w:bCs/>
+          <w:kern w:val="0"/>
+          <w:sz w:val="25"/>
+          <w:szCs w:val="25"/>
+          <w14:ligatures w14:val="none"/>
+        </w:rPr>
+      </w:pPr>
+      <w:r>
+        <w:rPr>
+          <w:rFonts w:ascii="Courier New" w:eastAsia="Times New Roman" w:hAnsi="Courier New" w:cs="Courier New"/>
+          <w:b/>
+          <w:bCs/>
+          <w:kern w:val="0"/>
+          <w:sz w:val="20"/>
           <w:bdr w:val="none" w:sz="0" w:space="0" w:color="auto" w:frame="1"/>
           <w14:ligatures w14:val="none"/>
         </w:rPr>
@@ -2604,15 +2619,19 @@
         <w:textAlignment w:val="baseline"/>
         <w:rPr>
           <w:rFonts w:ascii="Segoe UI" w:eastAsia="Times New Roman" w:hAnsi="Segoe UI" w:cs="Segoe UI"/>
-          <w:kern w:val="0"/>
-          <w:sz w:val="23"/>
-          <w:szCs w:val="23"/>
-          <w14:ligatures w14:val="none"/>
-        </w:rPr>
-      </w:pPr>
-      <w:r>
-        <w:rPr>
-          <w:rFonts w:ascii="Courier New" w:eastAsia="Times New Roman" w:hAnsi="Courier New" w:cs="Courier New"/>
+          <w:b/>
+          <w:bCs/>
+          <w:kern w:val="0"/>
+          <w:sz w:val="23"/>
+          <w:szCs w:val="23"/>
+          <w14:ligatures w14:val="none"/>
+        </w:rPr>
+      </w:pPr>
+      <w:r>
+        <w:rPr>
+          <w:rFonts w:ascii="Courier New" w:eastAsia="Times New Roman" w:hAnsi="Courier New" w:cs="Courier New"/>
+          <w:b/>
+          <w:bCs/>
           <w:kern w:val="0"/>
           <w:sz w:val="18"/>
           <w:szCs w:val="18"/>
@@ -2628,15 +2647,19 @@
         <w:textAlignment w:val="baseline"/>
         <w:rPr>
           <w:rFonts w:ascii="Segoe UI" w:eastAsia="Times New Roman" w:hAnsi="Segoe UI" w:cs="Segoe UI"/>
-          <w:kern w:val="0"/>
-          <w:sz w:val="23"/>
-          <w:szCs w:val="23"/>
-          <w14:ligatures w14:val="none"/>
-        </w:rPr>
-      </w:pPr>
-      <w:r>
-        <w:rPr>
-          <w:rFonts w:ascii="Courier New" w:eastAsia="Times New Roman" w:hAnsi="Courier New" w:cs="Courier New"/>
+          <w:b/>
+          <w:bCs/>
+          <w:kern w:val="0"/>
+          <w:sz w:val="23"/>
+          <w:szCs w:val="23"/>
+          <w14:ligatures w14:val="none"/>
+        </w:rPr>
+      </w:pPr>
+      <w:r>
+        <w:rPr>
+          <w:rFonts w:ascii="Courier New" w:eastAsia="Times New Roman" w:hAnsi="Courier New" w:cs="Courier New"/>
+          <w:b/>
+          <w:bCs/>
           <w:kern w:val="0"/>
           <w:sz w:val="18"/>
           <w:szCs w:val="18"/>
@@ -2652,15 +2675,19 @@
         <w:textAlignment w:val="baseline"/>
         <w:rPr>
           <w:rFonts w:ascii="Segoe UI" w:eastAsia="Times New Roman" w:hAnsi="Segoe UI" w:cs="Segoe UI"/>
-          <w:kern w:val="0"/>
-          <w:sz w:val="23"/>
-          <w:szCs w:val="23"/>
-          <w14:ligatures w14:val="none"/>
-        </w:rPr>
-      </w:pPr>
-      <w:r>
-        <w:rPr>
-          <w:rFonts w:ascii="Courier New" w:eastAsia="Times New Roman" w:hAnsi="Courier New" w:cs="Courier New"/>
+          <w:b/>
+          <w:bCs/>
+          <w:kern w:val="0"/>
+          <w:sz w:val="23"/>
+          <w:szCs w:val="23"/>
+          <w14:ligatures w14:val="none"/>
+        </w:rPr>
+      </w:pPr>
+      <w:r>
+        <w:rPr>
+          <w:rFonts w:ascii="Courier New" w:eastAsia="Times New Roman" w:hAnsi="Courier New" w:cs="Courier New"/>
+          <w:b/>
+          <w:bCs/>
           <w:kern w:val="0"/>
           <w:sz w:val="18"/>
           <w:szCs w:val="18"/>
@@ -2676,15 +2703,19 @@
         <w:textAlignment w:val="baseline"/>
         <w:rPr>
           <w:rFonts w:ascii="Segoe UI" w:eastAsia="Times New Roman" w:hAnsi="Segoe UI" w:cs="Segoe UI"/>
-          <w:kern w:val="0"/>
-          <w:sz w:val="23"/>
-          <w:szCs w:val="23"/>
-          <w14:ligatures w14:val="none"/>
-        </w:rPr>
-      </w:pPr>
-      <w:r>
-        <w:rPr>
-          <w:rFonts w:ascii="Courier New" w:eastAsia="Times New Roman" w:hAnsi="Courier New" w:cs="Courier New"/>
+          <w:b/>
+          <w:bCs/>
+          <w:kern w:val="0"/>
+          <w:sz w:val="23"/>
+          <w:szCs w:val="23"/>
+          <w14:ligatures w14:val="none"/>
+        </w:rPr>
+      </w:pPr>
+      <w:r>
+        <w:rPr>
+          <w:rFonts w:ascii="Courier New" w:eastAsia="Times New Roman" w:hAnsi="Courier New" w:cs="Courier New"/>
+          <w:b/>
+          <w:bCs/>
           <w:kern w:val="0"/>
           <w:sz w:val="18"/>
           <w:szCs w:val="18"/>
@@ -2700,15 +2731,19 @@
         <w:textAlignment w:val="baseline"/>
         <w:rPr>
           <w:rFonts w:ascii="Segoe UI" w:eastAsia="Times New Roman" w:hAnsi="Segoe UI" w:cs="Segoe UI"/>
-          <w:kern w:val="0"/>
-          <w:sz w:val="23"/>
-          <w:szCs w:val="23"/>
-          <w14:ligatures w14:val="none"/>
-        </w:rPr>
-      </w:pPr>
-      <w:r>
-        <w:rPr>
-          <w:rFonts w:ascii="Courier New" w:eastAsia="Times New Roman" w:hAnsi="Courier New" w:cs="Courier New"/>
+          <w:b/>
+          <w:bCs/>
+          <w:kern w:val="0"/>
+          <w:sz w:val="23"/>
+          <w:szCs w:val="23"/>
+          <w14:ligatures w14:val="none"/>
+        </w:rPr>
+      </w:pPr>
+      <w:r>
+        <w:rPr>
+          <w:rFonts w:ascii="Courier New" w:eastAsia="Times New Roman" w:hAnsi="Courier New" w:cs="Courier New"/>
+          <w:b/>
+          <w:bCs/>
           <w:kern w:val="0"/>
           <w:sz w:val="18"/>
           <w:szCs w:val="18"/>
@@ -2724,15 +2759,19 @@
         <w:textAlignment w:val="baseline"/>
         <w:rPr>
           <w:rFonts w:ascii="Segoe UI" w:eastAsia="Times New Roman" w:hAnsi="Segoe UI" w:cs="Segoe UI"/>
-          <w:kern w:val="0"/>
-          <w:sz w:val="23"/>
-          <w:szCs w:val="23"/>
-          <w14:ligatures w14:val="none"/>
-        </w:rPr>
-      </w:pPr>
-      <w:r>
-        <w:rPr>
-          <w:rFonts w:ascii="Courier New" w:eastAsia="Times New Roman" w:hAnsi="Courier New" w:cs="Courier New"/>
+          <w:b/>
+          <w:bCs/>
+          <w:kern w:val="0"/>
+          <w:sz w:val="23"/>
+          <w:szCs w:val="23"/>
+          <w14:ligatures w14:val="none"/>
+        </w:rPr>
+      </w:pPr>
+      <w:r>
+        <w:rPr>
+          <w:rFonts w:ascii="Courier New" w:eastAsia="Times New Roman" w:hAnsi="Courier New" w:cs="Courier New"/>
+          <w:b/>
+          <w:bCs/>
           <w:kern w:val="0"/>
           <w:sz w:val="18"/>
           <w:szCs w:val="18"/>
@@ -2745,6 +2784,8 @@
       <w:r>
         <w:rPr>
           <w:rFonts w:ascii="Courier New" w:eastAsia="Times New Roman" w:hAnsi="Courier New" w:cs="Courier New"/>
+          <w:b/>
+          <w:bCs/>
           <w:kern w:val="0"/>
           <w:sz w:val="18"/>
           <w:szCs w:val="18"/>
@@ -2761,15 +2802,19 @@
         <w:textAlignment w:val="baseline"/>
         <w:rPr>
           <w:rFonts w:ascii="Segoe UI" w:eastAsia="Times New Roman" w:hAnsi="Segoe UI" w:cs="Segoe UI"/>
-          <w:kern w:val="0"/>
-          <w:sz w:val="23"/>
-          <w:szCs w:val="23"/>
-          <w14:ligatures w14:val="none"/>
-        </w:rPr>
-      </w:pPr>
-      <w:r>
-        <w:rPr>
-          <w:rFonts w:ascii="Courier New" w:eastAsia="Times New Roman" w:hAnsi="Courier New" w:cs="Courier New"/>
+          <w:b/>
+          <w:bCs/>
+          <w:kern w:val="0"/>
+          <w:sz w:val="23"/>
+          <w:szCs w:val="23"/>
+          <w14:ligatures w14:val="none"/>
+        </w:rPr>
+      </w:pPr>
+      <w:r>
+        <w:rPr>
+          <w:rFonts w:ascii="Courier New" w:eastAsia="Times New Roman" w:hAnsi="Courier New" w:cs="Courier New"/>
+          <w:b/>
+          <w:bCs/>
           <w:kern w:val="0"/>
           <w:sz w:val="18"/>
           <w:szCs w:val="18"/>
@@ -2785,15 +2830,19 @@
         <w:textAlignment w:val="baseline"/>
         <w:rPr>
           <w:rFonts w:ascii="Segoe UI" w:eastAsia="Times New Roman" w:hAnsi="Segoe UI" w:cs="Segoe UI"/>
-          <w:kern w:val="0"/>
-          <w:sz w:val="23"/>
-          <w:szCs w:val="23"/>
-          <w14:ligatures w14:val="none"/>
-        </w:rPr>
-      </w:pPr>
-      <w:r>
-        <w:rPr>
-          <w:rFonts w:ascii="Courier New" w:eastAsia="Times New Roman" w:hAnsi="Courier New" w:cs="Courier New"/>
+          <w:b/>
+          <w:bCs/>
+          <w:kern w:val="0"/>
+          <w:sz w:val="23"/>
+          <w:szCs w:val="23"/>
+          <w14:ligatures w14:val="none"/>
+        </w:rPr>
+      </w:pPr>
+      <w:r>
+        <w:rPr>
+          <w:rFonts w:ascii="Courier New" w:eastAsia="Times New Roman" w:hAnsi="Courier New" w:cs="Courier New"/>
+          <w:b/>
+          <w:bCs/>
           <w:kern w:val="0"/>
           <w:sz w:val="18"/>
           <w:szCs w:val="18"/>
@@ -2809,15 +2858,19 @@
         <w:textAlignment w:val="baseline"/>
         <w:rPr>
           <w:rFonts w:ascii="Segoe UI" w:eastAsia="Times New Roman" w:hAnsi="Segoe UI" w:cs="Segoe UI"/>
-          <w:kern w:val="0"/>
-          <w:sz w:val="23"/>
-          <w:szCs w:val="23"/>
-          <w14:ligatures w14:val="none"/>
-        </w:rPr>
-      </w:pPr>
-      <w:r>
-        <w:rPr>
-          <w:rFonts w:ascii="Courier New" w:eastAsia="Times New Roman" w:hAnsi="Courier New" w:cs="Courier New"/>
+          <w:b/>
+          <w:bCs/>
+          <w:kern w:val="0"/>
+          <w:sz w:val="23"/>
+          <w:szCs w:val="23"/>
+          <w14:ligatures w14:val="none"/>
+        </w:rPr>
+      </w:pPr>
+      <w:r>
+        <w:rPr>
+          <w:rFonts w:ascii="Courier New" w:eastAsia="Times New Roman" w:hAnsi="Courier New" w:cs="Courier New"/>
+          <w:b/>
+          <w:bCs/>
           <w:kern w:val="0"/>
           <w:sz w:val="18"/>
           <w:szCs w:val="18"/>
@@ -2833,15 +2886,19 @@
         <w:textAlignment w:val="baseline"/>
         <w:rPr>
           <w:rFonts w:ascii="Segoe UI" w:eastAsia="Times New Roman" w:hAnsi="Segoe UI" w:cs="Segoe UI"/>
-          <w:kern w:val="0"/>
-          <w:sz w:val="23"/>
-          <w:szCs w:val="23"/>
-          <w14:ligatures w14:val="none"/>
-        </w:rPr>
-      </w:pPr>
-      <w:r>
-        <w:rPr>
-          <w:rFonts w:ascii="Courier New" w:eastAsia="Times New Roman" w:hAnsi="Courier New" w:cs="Courier New"/>
+          <w:b/>
+          <w:bCs/>
+          <w:kern w:val="0"/>
+          <w:sz w:val="23"/>
+          <w:szCs w:val="23"/>
+          <w14:ligatures w14:val="none"/>
+        </w:rPr>
+      </w:pPr>
+      <w:r>
+        <w:rPr>
+          <w:rFonts w:ascii="Courier New" w:eastAsia="Times New Roman" w:hAnsi="Courier New" w:cs="Courier New"/>
+          <w:b/>
+          <w:bCs/>
           <w:kern w:val="0"/>
           <w:sz w:val="18"/>
           <w:szCs w:val="18"/>
@@ -2884,6 +2941,37 @@
         <w:spacing w:after="0" w:line="270" w:lineRule="atLeast"/>
         <w:textAlignment w:val="baseline"/>
         <w:rPr>
+          <w:rFonts w:ascii="Courier New" w:eastAsia="Times New Roman" w:hAnsi="Courier New" w:cs="Courier New"/>
+          <w:b/>
+          <w:bCs/>
+          <w:color w:val="569CD6"/>
+          <w:kern w:val="0"/>
+          <w:sz w:val="18"/>
+          <w:szCs w:val="18"/>
+          <w:bdr w:val="none" w:sz="0" w:space="0" w:color="auto" w:frame="1"/>
+          <w14:ligatures w14:val="none"/>
+        </w:rPr>
+      </w:pPr>
+      <w:r>
+        <w:rPr>
+          <w:rFonts w:ascii="Courier New" w:eastAsia="Times New Roman" w:hAnsi="Courier New" w:cs="Courier New"/>
+          <w:b/>
+          <w:bCs/>
+          <w:color w:val="569CD6"/>
+          <w:kern w:val="0"/>
+          <w:sz w:val="18"/>
+          <w:szCs w:val="18"/>
+          <w:bdr w:val="none" w:sz="0" w:space="0" w:color="auto" w:frame="1"/>
+          <w14:ligatures w14:val="none"/>
+        </w:rPr>
+        <w:t>## Front End: React</w:t>
+      </w:r>
+    </w:p>
+    <w:p>
+      <w:pPr>
+        <w:spacing w:after="0" w:line="270" w:lineRule="atLeast"/>
+        <w:textAlignment w:val="baseline"/>
+        <w:rPr>
           <w:rFonts w:ascii="Segoe UI" w:eastAsia="Times New Roman" w:hAnsi="Segoe UI" w:cs="Segoe UI"/>
           <w:color w:val="242424"/>
           <w:kern w:val="0"/>
@@ -2892,6 +2980,593 @@
           <w14:ligatures w14:val="none"/>
         </w:rPr>
       </w:pPr>
+    </w:p>
+    <w:p>
+      <w:pPr>
+        <w:spacing w:after="0" w:line="270" w:lineRule="atLeast"/>
+        <w:textAlignment w:val="baseline"/>
+        <w:rPr>
+          <w:rFonts w:ascii="Segoe UI" w:eastAsia="Times New Roman" w:hAnsi="Segoe UI" w:cs="Segoe UI"/>
+          <w:b/>
+          <w:bCs/>
+          <w:kern w:val="0"/>
+          <w:sz w:val="23"/>
+          <w:szCs w:val="23"/>
+          <w14:ligatures w14:val="none"/>
+        </w:rPr>
+      </w:pPr>
+      <w:r>
+        <w:rPr>
+          <w:rFonts w:ascii="Courier New" w:eastAsia="Times New Roman" w:hAnsi="Courier New" w:cs="Courier New"/>
+          <w:b/>
+          <w:bCs/>
+          <w:kern w:val="0"/>
+          <w:sz w:val="18"/>
+          <w:szCs w:val="18"/>
+          <w:bdr w:val="none" w:sz="0" w:space="0" w:color="auto" w:frame="1"/>
+          <w14:ligatures w14:val="none"/>
+        </w:rPr>
+        <w:t>* Customers:</w:t>
+      </w:r>
+    </w:p>
+    <w:p>
+      <w:pPr>
+        <w:spacing w:after="0" w:line="270" w:lineRule="atLeast"/>
+        <w:textAlignment w:val="baseline"/>
+        <w:rPr>
+          <w:rFonts w:ascii="Segoe UI" w:eastAsia="Times New Roman" w:hAnsi="Segoe UI" w:cs="Segoe UI"/>
+          <w:b/>
+          <w:bCs/>
+          <w:kern w:val="0"/>
+          <w:sz w:val="23"/>
+          <w:szCs w:val="23"/>
+          <w14:ligatures w14:val="none"/>
+        </w:rPr>
+      </w:pPr>
+      <w:r>
+        <w:rPr>
+          <w:rFonts w:ascii="Courier New" w:eastAsia="Times New Roman" w:hAnsi="Courier New" w:cs="Courier New"/>
+          <w:b/>
+          <w:bCs/>
+          <w:kern w:val="0"/>
+          <w:sz w:val="18"/>
+          <w:szCs w:val="18"/>
+          <w:bdr w:val="none" w:sz="0" w:space="0" w:color="auto" w:frame="1"/>
+          <w14:ligatures w14:val="none"/>
+        </w:rPr>
+        <w:t>- Signup</w:t>
+      </w:r>
+    </w:p>
+    <w:p>
+      <w:pPr>
+        <w:spacing w:after="0" w:line="270" w:lineRule="atLeast"/>
+        <w:textAlignment w:val="baseline"/>
+        <w:rPr>
+          <w:rFonts w:ascii="Segoe UI" w:eastAsia="Times New Roman" w:hAnsi="Segoe UI" w:cs="Segoe UI"/>
+          <w:b/>
+          <w:bCs/>
+          <w:kern w:val="0"/>
+          <w:sz w:val="23"/>
+          <w:szCs w:val="23"/>
+          <w14:ligatures w14:val="none"/>
+        </w:rPr>
+      </w:pPr>
+      <w:r>
+        <w:rPr>
+          <w:rFonts w:ascii="Courier New" w:eastAsia="Times New Roman" w:hAnsi="Courier New" w:cs="Courier New"/>
+          <w:b/>
+          <w:bCs/>
+          <w:kern w:val="0"/>
+          <w:sz w:val="18"/>
+          <w:szCs w:val="18"/>
+          <w:bdr w:val="none" w:sz="0" w:space="0" w:color="auto" w:frame="1"/>
+          <w14:ligatures w14:val="none"/>
+        </w:rPr>
+        <w:t>- Login</w:t>
+      </w:r>
+    </w:p>
+    <w:p>
+      <w:pPr>
+        <w:spacing w:after="0" w:line="270" w:lineRule="atLeast"/>
+        <w:textAlignment w:val="baseline"/>
+        <w:rPr>
+          <w:rFonts w:ascii="Segoe UI" w:eastAsia="Times New Roman" w:hAnsi="Segoe UI" w:cs="Segoe UI"/>
+          <w:b/>
+          <w:bCs/>
+          <w:kern w:val="0"/>
+          <w:sz w:val="23"/>
+          <w:szCs w:val="23"/>
+          <w14:ligatures w14:val="none"/>
+        </w:rPr>
+      </w:pPr>
+      <w:r>
+        <w:rPr>
+          <w:rFonts w:ascii="Courier New" w:eastAsia="Times New Roman" w:hAnsi="Courier New" w:cs="Courier New"/>
+          <w:b/>
+          <w:bCs/>
+          <w:kern w:val="0"/>
+          <w:sz w:val="18"/>
+          <w:szCs w:val="18"/>
+          <w:bdr w:val="none" w:sz="0" w:space="0" w:color="auto" w:frame="1"/>
+          <w14:ligatures w14:val="none"/>
+        </w:rPr>
+        <w:t>- </w:t>
+      </w:r>
+      <w:proofErr w:type="spellStart"/>
+      <w:r>
+        <w:rPr>
+          <w:rFonts w:ascii="Courier New" w:eastAsia="Times New Roman" w:hAnsi="Courier New" w:cs="Courier New"/>
+          <w:b/>
+          <w:bCs/>
+          <w:kern w:val="0"/>
+          <w:sz w:val="18"/>
+          <w:szCs w:val="18"/>
+          <w:bdr w:val="none" w:sz="0" w:space="0" w:color="auto" w:frame="1"/>
+          <w14:ligatures w14:val="none"/>
+        </w:rPr>
+        <w:t>ProductList</w:t>
+      </w:r>
+      <w:proofErr w:type="spellEnd"/>
+      <w:r>
+        <w:rPr>
+          <w:rFonts w:ascii="Courier New" w:eastAsia="Times New Roman" w:hAnsi="Courier New" w:cs="Courier New"/>
+          <w:b/>
+          <w:bCs/>
+          <w:kern w:val="0"/>
+          <w:sz w:val="18"/>
+          <w:szCs w:val="18"/>
+          <w:bdr w:val="none" w:sz="0" w:space="0" w:color="auto" w:frame="1"/>
+          <w14:ligatures w14:val="none"/>
+        </w:rPr>
+        <w:t>: Show name/price of products</w:t>
+      </w:r>
+    </w:p>
+    <w:p>
+      <w:pPr>
+        <w:spacing w:after="0" w:line="270" w:lineRule="atLeast"/>
+        <w:textAlignment w:val="baseline"/>
+        <w:rPr>
+          <w:rFonts w:ascii="Segoe UI" w:eastAsia="Times New Roman" w:hAnsi="Segoe UI" w:cs="Segoe UI"/>
+          <w:b/>
+          <w:bCs/>
+          <w:kern w:val="0"/>
+          <w:sz w:val="23"/>
+          <w:szCs w:val="23"/>
+          <w14:ligatures w14:val="none"/>
+        </w:rPr>
+      </w:pPr>
+      <w:r>
+        <w:rPr>
+          <w:rFonts w:ascii="Courier New" w:eastAsia="Times New Roman" w:hAnsi="Courier New" w:cs="Courier New"/>
+          <w:b/>
+          <w:bCs/>
+          <w:kern w:val="0"/>
+          <w:sz w:val="18"/>
+          <w:szCs w:val="18"/>
+          <w:bdr w:val="none" w:sz="0" w:space="0" w:color="auto" w:frame="1"/>
+          <w14:ligatures w14:val="none"/>
+        </w:rPr>
+        <w:t xml:space="preserve">- Product: name/price of a product. Button: Review, Add </w:t>
+      </w:r>
+      <w:proofErr w:type="gramStart"/>
+      <w:r>
+        <w:rPr>
+          <w:rFonts w:ascii="Courier New" w:eastAsia="Times New Roman" w:hAnsi="Courier New" w:cs="Courier New"/>
+          <w:b/>
+          <w:bCs/>
+          <w:kern w:val="0"/>
+          <w:sz w:val="18"/>
+          <w:szCs w:val="18"/>
+          <w:bdr w:val="none" w:sz="0" w:space="0" w:color="auto" w:frame="1"/>
+          <w14:ligatures w14:val="none"/>
+        </w:rPr>
+        <w:t>To</w:t>
+      </w:r>
+      <w:proofErr w:type="gramEnd"/>
+      <w:r>
+        <w:rPr>
+          <w:rFonts w:ascii="Courier New" w:eastAsia="Times New Roman" w:hAnsi="Courier New" w:cs="Courier New"/>
+          <w:b/>
+          <w:bCs/>
+          <w:kern w:val="0"/>
+          <w:sz w:val="18"/>
+          <w:szCs w:val="18"/>
+          <w:bdr w:val="none" w:sz="0" w:space="0" w:color="auto" w:frame="1"/>
+          <w14:ligatures w14:val="none"/>
+        </w:rPr>
+        <w:t xml:space="preserve"> Card</w:t>
+      </w:r>
+    </w:p>
+    <w:p>
+      <w:pPr>
+        <w:spacing w:after="0" w:line="270" w:lineRule="atLeast"/>
+        <w:textAlignment w:val="baseline"/>
+        <w:rPr>
+          <w:rFonts w:ascii="Segoe UI" w:eastAsia="Times New Roman" w:hAnsi="Segoe UI" w:cs="Segoe UI"/>
+          <w:b/>
+          <w:bCs/>
+          <w:kern w:val="0"/>
+          <w:sz w:val="23"/>
+          <w:szCs w:val="23"/>
+          <w14:ligatures w14:val="none"/>
+        </w:rPr>
+      </w:pPr>
+      <w:r>
+        <w:rPr>
+          <w:rFonts w:ascii="Courier New" w:eastAsia="Times New Roman" w:hAnsi="Courier New" w:cs="Courier New"/>
+          <w:b/>
+          <w:bCs/>
+          <w:kern w:val="0"/>
+          <w:sz w:val="18"/>
+          <w:szCs w:val="18"/>
+          <w:bdr w:val="none" w:sz="0" w:space="0" w:color="auto" w:frame="1"/>
+          <w14:ligatures w14:val="none"/>
+        </w:rPr>
+        <w:t xml:space="preserve">- ProductDetails: More information about the products. Button: Review, Add </w:t>
+      </w:r>
+      <w:proofErr w:type="gramStart"/>
+      <w:r>
+        <w:rPr>
+          <w:rFonts w:ascii="Courier New" w:eastAsia="Times New Roman" w:hAnsi="Courier New" w:cs="Courier New"/>
+          <w:b/>
+          <w:bCs/>
+          <w:kern w:val="0"/>
+          <w:sz w:val="18"/>
+          <w:szCs w:val="18"/>
+          <w:bdr w:val="none" w:sz="0" w:space="0" w:color="auto" w:frame="1"/>
+          <w14:ligatures w14:val="none"/>
+        </w:rPr>
+        <w:t>To</w:t>
+      </w:r>
+      <w:proofErr w:type="gramEnd"/>
+      <w:r>
+        <w:rPr>
+          <w:rFonts w:ascii="Courier New" w:eastAsia="Times New Roman" w:hAnsi="Courier New" w:cs="Courier New"/>
+          <w:b/>
+          <w:bCs/>
+          <w:kern w:val="0"/>
+          <w:sz w:val="18"/>
+          <w:szCs w:val="18"/>
+          <w:bdr w:val="none" w:sz="0" w:space="0" w:color="auto" w:frame="1"/>
+          <w14:ligatures w14:val="none"/>
+        </w:rPr>
+        <w:t xml:space="preserve"> Card</w:t>
+      </w:r>
+    </w:p>
+    <w:p>
+      <w:pPr>
+        <w:spacing w:after="0" w:line="270" w:lineRule="atLeast"/>
+        <w:textAlignment w:val="baseline"/>
+        <w:rPr>
+          <w:rFonts w:ascii="Segoe UI" w:eastAsia="Times New Roman" w:hAnsi="Segoe UI" w:cs="Segoe UI"/>
+          <w:b/>
+          <w:bCs/>
+          <w:kern w:val="0"/>
+          <w:sz w:val="23"/>
+          <w:szCs w:val="23"/>
+          <w14:ligatures w14:val="none"/>
+        </w:rPr>
+      </w:pPr>
+      <w:r>
+        <w:rPr>
+          <w:rFonts w:ascii="Courier New" w:eastAsia="Times New Roman" w:hAnsi="Courier New" w:cs="Courier New"/>
+          <w:b/>
+          <w:bCs/>
+          <w:kern w:val="0"/>
+          <w:sz w:val="18"/>
+          <w:szCs w:val="18"/>
+          <w:bdr w:val="none" w:sz="0" w:space="0" w:color="auto" w:frame="1"/>
+          <w14:ligatures w14:val="none"/>
+        </w:rPr>
+        <w:t>- Review: comment, rating</w:t>
+      </w:r>
+    </w:p>
+    <w:p>
+      <w:pPr>
+        <w:spacing w:after="0" w:line="270" w:lineRule="atLeast"/>
+        <w:textAlignment w:val="baseline"/>
+        <w:rPr>
+          <w:rFonts w:ascii="Segoe UI" w:eastAsia="Times New Roman" w:hAnsi="Segoe UI" w:cs="Segoe UI"/>
+          <w:b/>
+          <w:bCs/>
+          <w:kern w:val="0"/>
+          <w:sz w:val="23"/>
+          <w:szCs w:val="23"/>
+          <w14:ligatures w14:val="none"/>
+        </w:rPr>
+      </w:pPr>
+      <w:r>
+        <w:rPr>
+          <w:rFonts w:ascii="Courier New" w:eastAsia="Times New Roman" w:hAnsi="Courier New" w:cs="Courier New"/>
+          <w:b/>
+          <w:bCs/>
+          <w:kern w:val="0"/>
+          <w:sz w:val="18"/>
+          <w:szCs w:val="18"/>
+          <w:bdr w:val="none" w:sz="0" w:space="0" w:color="auto" w:frame="1"/>
+          <w14:ligatures w14:val="none"/>
+        </w:rPr>
+        <w:t>- Cart: See all added products, be able to update the quantity</w:t>
+      </w:r>
+    </w:p>
+    <w:p>
+      <w:pPr>
+        <w:spacing w:after="0" w:line="270" w:lineRule="atLeast"/>
+        <w:textAlignment w:val="baseline"/>
+        <w:rPr>
+          <w:rFonts w:ascii="Segoe UI" w:eastAsia="Times New Roman" w:hAnsi="Segoe UI" w:cs="Segoe UI"/>
+          <w:b/>
+          <w:bCs/>
+          <w:kern w:val="0"/>
+          <w:sz w:val="23"/>
+          <w:szCs w:val="23"/>
+          <w14:ligatures w14:val="none"/>
+        </w:rPr>
+      </w:pPr>
+      <w:r>
+        <w:rPr>
+          <w:rFonts w:ascii="Courier New" w:eastAsia="Times New Roman" w:hAnsi="Courier New" w:cs="Courier New"/>
+          <w:b/>
+          <w:bCs/>
+          <w:kern w:val="0"/>
+          <w:sz w:val="18"/>
+          <w:szCs w:val="18"/>
+          <w:bdr w:val="none" w:sz="0" w:space="0" w:color="auto" w:frame="1"/>
+          <w14:ligatures w14:val="none"/>
+        </w:rPr>
+        <w:t>- Checkout</w:t>
+      </w:r>
+    </w:p>
+    <w:p>
+      <w:pPr>
+        <w:spacing w:after="0" w:line="270" w:lineRule="atLeast"/>
+        <w:textAlignment w:val="baseline"/>
+        <w:rPr>
+          <w:rFonts w:ascii="Segoe UI" w:eastAsia="Times New Roman" w:hAnsi="Segoe UI" w:cs="Segoe UI"/>
+          <w:b/>
+          <w:bCs/>
+          <w:kern w:val="0"/>
+          <w:sz w:val="23"/>
+          <w:szCs w:val="23"/>
+          <w14:ligatures w14:val="none"/>
+        </w:rPr>
+      </w:pPr>
+      <w:r>
+        <w:rPr>
+          <w:rFonts w:ascii="Courier New" w:eastAsia="Times New Roman" w:hAnsi="Courier New" w:cs="Courier New"/>
+          <w:b/>
+          <w:bCs/>
+          <w:kern w:val="0"/>
+          <w:sz w:val="18"/>
+          <w:szCs w:val="18"/>
+          <w:bdr w:val="none" w:sz="0" w:space="0" w:color="auto" w:frame="1"/>
+          <w14:ligatures w14:val="none"/>
+        </w:rPr>
+        <w:t>- Logout</w:t>
+      </w:r>
+    </w:p>
+    <w:p>
+      <w:pPr>
+        <w:spacing w:after="0" w:line="270" w:lineRule="atLeast"/>
+        <w:textAlignment w:val="baseline"/>
+        <w:rPr>
+          <w:rFonts w:ascii="Segoe UI" w:eastAsia="Times New Roman" w:hAnsi="Segoe UI" w:cs="Segoe UI"/>
+          <w:b/>
+          <w:bCs/>
+          <w:kern w:val="0"/>
+          <w:sz w:val="23"/>
+          <w:szCs w:val="23"/>
+          <w14:ligatures w14:val="none"/>
+        </w:rPr>
+      </w:pPr>
+      <w:r>
+        <w:rPr>
+          <w:rFonts w:ascii="Courier New" w:eastAsia="Times New Roman" w:hAnsi="Courier New" w:cs="Courier New"/>
+          <w:b/>
+          <w:bCs/>
+          <w:kern w:val="0"/>
+          <w:sz w:val="18"/>
+          <w:szCs w:val="18"/>
+          <w:bdr w:val="none" w:sz="0" w:space="0" w:color="auto" w:frame="1"/>
+          <w14:ligatures w14:val="none"/>
+        </w:rPr>
+        <w:t>* Admin</w:t>
+      </w:r>
+    </w:p>
+    <w:p>
+      <w:pPr>
+        <w:spacing w:after="0" w:line="270" w:lineRule="atLeast"/>
+        <w:textAlignment w:val="baseline"/>
+        <w:rPr>
+          <w:rFonts w:ascii="Segoe UI" w:eastAsia="Times New Roman" w:hAnsi="Segoe UI" w:cs="Segoe UI"/>
+          <w:b/>
+          <w:bCs/>
+          <w:kern w:val="0"/>
+          <w:sz w:val="23"/>
+          <w:szCs w:val="23"/>
+          <w14:ligatures w14:val="none"/>
+        </w:rPr>
+      </w:pPr>
+      <w:r>
+        <w:rPr>
+          <w:rFonts w:ascii="Courier New" w:eastAsia="Times New Roman" w:hAnsi="Courier New" w:cs="Courier New"/>
+          <w:b/>
+          <w:bCs/>
+          <w:kern w:val="0"/>
+          <w:sz w:val="18"/>
+          <w:szCs w:val="18"/>
+          <w:bdr w:val="none" w:sz="0" w:space="0" w:color="auto" w:frame="1"/>
+          <w14:ligatures w14:val="none"/>
+        </w:rPr>
+        <w:t>- Login</w:t>
+      </w:r>
+    </w:p>
+    <w:p>
+      <w:pPr>
+        <w:spacing w:after="0" w:line="270" w:lineRule="atLeast"/>
+        <w:textAlignment w:val="baseline"/>
+        <w:rPr>
+          <w:rFonts w:ascii="Segoe UI" w:eastAsia="Times New Roman" w:hAnsi="Segoe UI" w:cs="Segoe UI"/>
+          <w:b/>
+          <w:bCs/>
+          <w:kern w:val="0"/>
+          <w:sz w:val="23"/>
+          <w:szCs w:val="23"/>
+          <w14:ligatures w14:val="none"/>
+        </w:rPr>
+      </w:pPr>
+      <w:r>
+        <w:rPr>
+          <w:rFonts w:ascii="Courier New" w:eastAsia="Times New Roman" w:hAnsi="Courier New" w:cs="Courier New"/>
+          <w:b/>
+          <w:bCs/>
+          <w:kern w:val="0"/>
+          <w:sz w:val="18"/>
+          <w:szCs w:val="18"/>
+          <w:bdr w:val="none" w:sz="0" w:space="0" w:color="auto" w:frame="1"/>
+          <w14:ligatures w14:val="none"/>
+        </w:rPr>
+        <w:t>- </w:t>
+      </w:r>
+      <w:proofErr w:type="spellStart"/>
+      <w:r>
+        <w:rPr>
+          <w:rFonts w:ascii="Courier New" w:eastAsia="Times New Roman" w:hAnsi="Courier New" w:cs="Courier New"/>
+          <w:b/>
+          <w:bCs/>
+          <w:kern w:val="0"/>
+          <w:sz w:val="18"/>
+          <w:szCs w:val="18"/>
+          <w:bdr w:val="none" w:sz="0" w:space="0" w:color="auto" w:frame="1"/>
+          <w14:ligatures w14:val="none"/>
+        </w:rPr>
+        <w:t>ProductList</w:t>
+      </w:r>
+      <w:proofErr w:type="spellEnd"/>
+      <w:r>
+        <w:rPr>
+          <w:rFonts w:ascii="Courier New" w:eastAsia="Times New Roman" w:hAnsi="Courier New" w:cs="Courier New"/>
+          <w:b/>
+          <w:bCs/>
+          <w:kern w:val="0"/>
+          <w:sz w:val="18"/>
+          <w:szCs w:val="18"/>
+          <w:bdr w:val="none" w:sz="0" w:space="0" w:color="auto" w:frame="1"/>
+          <w14:ligatures w14:val="none"/>
+        </w:rPr>
+        <w:t xml:space="preserve">, </w:t>
+      </w:r>
+      <w:proofErr w:type="spellStart"/>
+      <w:r>
+        <w:rPr>
+          <w:rFonts w:ascii="Courier New" w:eastAsia="Times New Roman" w:hAnsi="Courier New" w:cs="Courier New"/>
+          <w:b/>
+          <w:bCs/>
+          <w:kern w:val="0"/>
+          <w:sz w:val="18"/>
+          <w:szCs w:val="18"/>
+          <w:bdr w:val="none" w:sz="0" w:space="0" w:color="auto" w:frame="1"/>
+          <w14:ligatures w14:val="none"/>
+        </w:rPr>
+        <w:t>AddProduct</w:t>
+      </w:r>
+      <w:proofErr w:type="spellEnd"/>
+      <w:r>
+        <w:rPr>
+          <w:rFonts w:ascii="Courier New" w:eastAsia="Times New Roman" w:hAnsi="Courier New" w:cs="Courier New"/>
+          <w:b/>
+          <w:bCs/>
+          <w:kern w:val="0"/>
+          <w:sz w:val="18"/>
+          <w:szCs w:val="18"/>
+          <w:bdr w:val="none" w:sz="0" w:space="0" w:color="auto" w:frame="1"/>
+          <w14:ligatures w14:val="none"/>
+        </w:rPr>
+        <w:t xml:space="preserve">, </w:t>
+      </w:r>
+      <w:proofErr w:type="spellStart"/>
+      <w:r>
+        <w:rPr>
+          <w:rFonts w:ascii="Courier New" w:eastAsia="Times New Roman" w:hAnsi="Courier New" w:cs="Courier New"/>
+          <w:b/>
+          <w:bCs/>
+          <w:kern w:val="0"/>
+          <w:sz w:val="18"/>
+          <w:szCs w:val="18"/>
+          <w:bdr w:val="none" w:sz="0" w:space="0" w:color="auto" w:frame="1"/>
+          <w14:ligatures w14:val="none"/>
+        </w:rPr>
+        <w:t>UpdateProduct</w:t>
+      </w:r>
+      <w:proofErr w:type="spellEnd"/>
+    </w:p>
+    <w:p>
+      <w:pPr>
+        <w:spacing w:after="0" w:line="270" w:lineRule="atLeast"/>
+        <w:textAlignment w:val="baseline"/>
+        <w:rPr>
+          <w:rFonts w:ascii="Segoe UI" w:eastAsia="Times New Roman" w:hAnsi="Segoe UI" w:cs="Segoe UI"/>
+          <w:b/>
+          <w:bCs/>
+          <w:kern w:val="0"/>
+          <w:sz w:val="23"/>
+          <w:szCs w:val="23"/>
+          <w14:ligatures w14:val="none"/>
+        </w:rPr>
+      </w:pPr>
+      <w:r>
+        <w:rPr>
+          <w:rFonts w:ascii="Courier New" w:eastAsia="Times New Roman" w:hAnsi="Courier New" w:cs="Courier New"/>
+          <w:b/>
+          <w:bCs/>
+          <w:kern w:val="0"/>
+          <w:sz w:val="18"/>
+          <w:szCs w:val="18"/>
+          <w:bdr w:val="none" w:sz="0" w:space="0" w:color="auto" w:frame="1"/>
+          <w14:ligatures w14:val="none"/>
+        </w:rPr>
+        <w:t>- Delete product: Need to confirm</w:t>
+      </w:r>
+    </w:p>
+    <w:p>
+      <w:pPr>
+        <w:spacing w:after="0" w:line="270" w:lineRule="atLeast"/>
+        <w:textAlignment w:val="baseline"/>
+        <w:rPr>
+          <w:rFonts w:ascii="Segoe UI" w:eastAsia="Times New Roman" w:hAnsi="Segoe UI" w:cs="Segoe UI"/>
+          <w:color w:val="242424"/>
+          <w:kern w:val="0"/>
+          <w:sz w:val="23"/>
+          <w:szCs w:val="23"/>
+          <w14:ligatures w14:val="none"/>
+        </w:rPr>
+      </w:pPr>
+      <w:r>
+        <w:rPr>
+          <w:rFonts w:ascii="Courier New" w:eastAsia="Times New Roman" w:hAnsi="Courier New" w:cs="Courier New"/>
+          <w:color w:val="CCCCCC"/>
+          <w:kern w:val="0"/>
+          <w:sz w:val="18"/>
+          <w:szCs w:val="18"/>
+          <w:bdr w:val="none" w:sz="0" w:space="0" w:color="auto" w:frame="1"/>
+          <w14:ligatures w14:val="none"/>
+        </w:rPr>
+        <w:br/>
+      </w:r>
+    </w:p>
+    <w:p>
+      <w:pPr>
+        <w:spacing w:after="0" w:line="270" w:lineRule="atLeast"/>
+        <w:textAlignment w:val="baseline"/>
+        <w:rPr>
+          <w:rFonts w:ascii="Segoe UI" w:eastAsia="Times New Roman" w:hAnsi="Segoe UI" w:cs="Segoe UI"/>
+          <w:color w:val="242424"/>
+          <w:kern w:val="0"/>
+          <w:sz w:val="23"/>
+          <w:szCs w:val="23"/>
+          <w14:ligatures w14:val="none"/>
+        </w:rPr>
+      </w:pPr>
       <w:r>
         <w:rPr>
           <w:rFonts w:ascii="Courier New" w:eastAsia="Times New Roman" w:hAnsi="Courier New" w:cs="Courier New"/>
@@ -2904,745 +3579,270 @@
           <w:bdr w:val="none" w:sz="0" w:space="0" w:color="auto" w:frame="1"/>
           <w14:ligatures w14:val="none"/>
         </w:rPr>
-        <w:t>## Front End: React</w:t>
-      </w:r>
-    </w:p>
-    <w:p>
-      <w:pPr>
-        <w:spacing w:after="0" w:line="270" w:lineRule="atLeast"/>
-        <w:textAlignment w:val="baseline"/>
-        <w:rPr>
-          <w:rFonts w:ascii="Segoe UI" w:eastAsia="Times New Roman" w:hAnsi="Segoe UI" w:cs="Segoe UI"/>
-          <w:kern w:val="0"/>
-          <w:sz w:val="23"/>
-          <w:szCs w:val="23"/>
-          <w14:ligatures w14:val="none"/>
-        </w:rPr>
-      </w:pPr>
-      <w:r>
-        <w:rPr>
-          <w:rFonts w:ascii="Courier New" w:eastAsia="Times New Roman" w:hAnsi="Courier New" w:cs="Courier New"/>
-          <w:kern w:val="0"/>
-          <w:sz w:val="18"/>
-          <w:szCs w:val="18"/>
-          <w:bdr w:val="none" w:sz="0" w:space="0" w:color="auto" w:frame="1"/>
-          <w14:ligatures w14:val="none"/>
-        </w:rPr>
-        <w:t>* Customers:</w:t>
-      </w:r>
-    </w:p>
-    <w:p>
-      <w:pPr>
-        <w:spacing w:after="0" w:line="270" w:lineRule="atLeast"/>
-        <w:textAlignment w:val="baseline"/>
-        <w:rPr>
-          <w:rFonts w:ascii="Segoe UI" w:eastAsia="Times New Roman" w:hAnsi="Segoe UI" w:cs="Segoe UI"/>
-          <w:kern w:val="0"/>
-          <w:sz w:val="23"/>
-          <w:szCs w:val="23"/>
-          <w14:ligatures w14:val="none"/>
-        </w:rPr>
-      </w:pPr>
-      <w:r>
-        <w:rPr>
-          <w:rFonts w:ascii="Courier New" w:eastAsia="Times New Roman" w:hAnsi="Courier New" w:cs="Courier New"/>
-          <w:kern w:val="0"/>
-          <w:sz w:val="18"/>
-          <w:szCs w:val="18"/>
-          <w:bdr w:val="none" w:sz="0" w:space="0" w:color="auto" w:frame="1"/>
-          <w14:ligatures w14:val="none"/>
-        </w:rPr>
-        <w:t>- Signup</w:t>
-      </w:r>
-    </w:p>
-    <w:p>
-      <w:pPr>
-        <w:spacing w:after="0" w:line="270" w:lineRule="atLeast"/>
-        <w:textAlignment w:val="baseline"/>
-        <w:rPr>
-          <w:rFonts w:ascii="Segoe UI" w:eastAsia="Times New Roman" w:hAnsi="Segoe UI" w:cs="Segoe UI"/>
-          <w:kern w:val="0"/>
-          <w:sz w:val="23"/>
-          <w:szCs w:val="23"/>
-          <w14:ligatures w14:val="none"/>
-        </w:rPr>
-      </w:pPr>
-      <w:r>
-        <w:rPr>
-          <w:rFonts w:ascii="Courier New" w:eastAsia="Times New Roman" w:hAnsi="Courier New" w:cs="Courier New"/>
-          <w:kern w:val="0"/>
-          <w:sz w:val="18"/>
-          <w:szCs w:val="18"/>
-          <w:bdr w:val="none" w:sz="0" w:space="0" w:color="auto" w:frame="1"/>
-          <w14:ligatures w14:val="none"/>
-        </w:rPr>
-        <w:t>- Login</w:t>
-      </w:r>
-    </w:p>
-    <w:p>
-      <w:pPr>
-        <w:spacing w:after="0" w:line="270" w:lineRule="atLeast"/>
-        <w:textAlignment w:val="baseline"/>
-        <w:rPr>
-          <w:rFonts w:ascii="Segoe UI" w:eastAsia="Times New Roman" w:hAnsi="Segoe UI" w:cs="Segoe UI"/>
-          <w:kern w:val="0"/>
-          <w:sz w:val="23"/>
-          <w:szCs w:val="23"/>
-          <w14:ligatures w14:val="none"/>
-        </w:rPr>
-      </w:pPr>
-      <w:r>
-        <w:rPr>
-          <w:rFonts w:ascii="Courier New" w:eastAsia="Times New Roman" w:hAnsi="Courier New" w:cs="Courier New"/>
-          <w:kern w:val="0"/>
-          <w:sz w:val="18"/>
-          <w:szCs w:val="18"/>
-          <w:bdr w:val="none" w:sz="0" w:space="0" w:color="auto" w:frame="1"/>
-          <w14:ligatures w14:val="none"/>
-        </w:rPr>
-        <w:t>- </w:t>
+        <w:t>## BE</w:t>
+      </w:r>
+    </w:p>
+    <w:p>
+      <w:pPr>
+        <w:spacing w:after="0" w:line="270" w:lineRule="atLeast"/>
+        <w:textAlignment w:val="baseline"/>
+        <w:rPr>
+          <w:rFonts w:ascii="Segoe UI" w:eastAsia="Times New Roman" w:hAnsi="Segoe UI" w:cs="Segoe UI"/>
+          <w:b/>
+          <w:bCs/>
+          <w:kern w:val="0"/>
+          <w:sz w:val="23"/>
+          <w:szCs w:val="23"/>
+          <w14:ligatures w14:val="none"/>
+        </w:rPr>
+      </w:pPr>
+      <w:r>
+        <w:rPr>
+          <w:rFonts w:ascii="Courier New" w:eastAsia="Times New Roman" w:hAnsi="Courier New" w:cs="Courier New"/>
+          <w:b/>
+          <w:bCs/>
+          <w:kern w:val="0"/>
+          <w:sz w:val="18"/>
+          <w:szCs w:val="18"/>
+          <w:bdr w:val="none" w:sz="0" w:space="0" w:color="auto" w:frame="1"/>
+          <w14:ligatures w14:val="none"/>
+        </w:rPr>
+        <w:t>* CRUD Users</w:t>
+      </w:r>
+    </w:p>
+    <w:p>
+      <w:pPr>
+        <w:spacing w:after="0" w:line="270" w:lineRule="atLeast"/>
+        <w:textAlignment w:val="baseline"/>
+        <w:rPr>
+          <w:rFonts w:ascii="Segoe UI" w:eastAsia="Times New Roman" w:hAnsi="Segoe UI" w:cs="Segoe UI"/>
+          <w:b/>
+          <w:bCs/>
+          <w:kern w:val="0"/>
+          <w:sz w:val="23"/>
+          <w:szCs w:val="23"/>
+          <w14:ligatures w14:val="none"/>
+        </w:rPr>
+      </w:pPr>
+      <w:r>
+        <w:rPr>
+          <w:rFonts w:ascii="Courier New" w:eastAsia="Times New Roman" w:hAnsi="Courier New" w:cs="Courier New"/>
+          <w:b/>
+          <w:bCs/>
+          <w:kern w:val="0"/>
+          <w:sz w:val="18"/>
+          <w:szCs w:val="18"/>
+          <w:bdr w:val="none" w:sz="0" w:space="0" w:color="auto" w:frame="1"/>
+          <w14:ligatures w14:val="none"/>
+        </w:rPr>
+        <w:t>* CRUD products</w:t>
+      </w:r>
+    </w:p>
+    <w:p>
+      <w:pPr>
+        <w:spacing w:after="0" w:line="270" w:lineRule="atLeast"/>
+        <w:textAlignment w:val="baseline"/>
+        <w:rPr>
+          <w:rFonts w:ascii="Segoe UI" w:eastAsia="Times New Roman" w:hAnsi="Segoe UI" w:cs="Segoe UI"/>
+          <w:b/>
+          <w:bCs/>
+          <w:kern w:val="0"/>
+          <w:sz w:val="23"/>
+          <w:szCs w:val="23"/>
+          <w14:ligatures w14:val="none"/>
+        </w:rPr>
+      </w:pPr>
+      <w:r>
+        <w:rPr>
+          <w:rFonts w:ascii="Courier New" w:eastAsia="Times New Roman" w:hAnsi="Courier New" w:cs="Courier New"/>
+          <w:b/>
+          <w:bCs/>
+          <w:kern w:val="0"/>
+          <w:sz w:val="18"/>
+          <w:szCs w:val="18"/>
+          <w:bdr w:val="none" w:sz="0" w:space="0" w:color="auto" w:frame="1"/>
+          <w14:ligatures w14:val="none"/>
+        </w:rPr>
+        <w:t>* Create/Read/Update orders</w:t>
+      </w:r>
+    </w:p>
+    <w:p>
+      <w:pPr>
+        <w:spacing w:after="0" w:line="270" w:lineRule="atLeast"/>
+        <w:textAlignment w:val="baseline"/>
+        <w:rPr>
+          <w:rFonts w:ascii="Courier New" w:eastAsia="Times New Roman" w:hAnsi="Courier New" w:cs="Courier New"/>
+          <w:b/>
+          <w:bCs/>
+          <w:color w:val="569CD6"/>
+          <w:kern w:val="0"/>
+          <w:sz w:val="18"/>
+          <w:szCs w:val="18"/>
+          <w:bdr w:val="none" w:sz="0" w:space="0" w:color="auto" w:frame="1"/>
+          <w14:ligatures w14:val="none"/>
+        </w:rPr>
+      </w:pPr>
+      <w:r>
+        <w:rPr>
+          <w:rFonts w:ascii="Courier New" w:eastAsia="Times New Roman" w:hAnsi="Courier New" w:cs="Courier New"/>
+          <w:b/>
+          <w:bCs/>
+          <w:color w:val="569CD6"/>
+          <w:kern w:val="0"/>
+          <w:sz w:val="18"/>
+          <w:szCs w:val="18"/>
+          <w:bdr w:val="none" w:sz="0" w:space="0" w:color="auto" w:frame="1"/>
+          <w14:ligatures w14:val="none"/>
+        </w:rPr>
+        <w:t>## Database</w:t>
+      </w:r>
+    </w:p>
+    <w:p>
+      <w:pPr>
+        <w:spacing w:after="0" w:line="270" w:lineRule="atLeast"/>
+        <w:textAlignment w:val="baseline"/>
+        <w:rPr>
+          <w:rFonts w:ascii="Segoe UI" w:eastAsia="Times New Roman" w:hAnsi="Segoe UI" w:cs="Segoe UI"/>
+          <w:color w:val="242424"/>
+          <w:kern w:val="0"/>
+          <w:sz w:val="23"/>
+          <w:szCs w:val="23"/>
+          <w14:ligatures w14:val="none"/>
+        </w:rPr>
+      </w:pPr>
+    </w:p>
+    <w:p>
+      <w:pPr>
+        <w:spacing w:after="0" w:line="270" w:lineRule="atLeast"/>
+        <w:textAlignment w:val="baseline"/>
+        <w:rPr>
+          <w:rFonts w:ascii="Segoe UI" w:eastAsia="Times New Roman" w:hAnsi="Segoe UI" w:cs="Segoe UI"/>
+          <w:b/>
+          <w:bCs/>
+          <w:kern w:val="0"/>
+          <w:sz w:val="23"/>
+          <w:szCs w:val="23"/>
+          <w14:ligatures w14:val="none"/>
+        </w:rPr>
+      </w:pPr>
+      <w:r>
+        <w:rPr>
+          <w:rFonts w:ascii="Courier New" w:eastAsia="Times New Roman" w:hAnsi="Courier New" w:cs="Courier New"/>
+          <w:b/>
+          <w:bCs/>
+          <w:kern w:val="0"/>
+          <w:sz w:val="18"/>
+          <w:szCs w:val="18"/>
+          <w:bdr w:val="none" w:sz="0" w:space="0" w:color="auto" w:frame="1"/>
+          <w14:ligatures w14:val="none"/>
+        </w:rPr>
+        <w:t>```JavaScript</w:t>
+      </w:r>
+    </w:p>
+    <w:p>
+      <w:pPr>
+        <w:spacing w:after="0" w:line="270" w:lineRule="atLeast"/>
+        <w:textAlignment w:val="baseline"/>
+        <w:rPr>
+          <w:rFonts w:ascii="Segoe UI" w:eastAsia="Times New Roman" w:hAnsi="Segoe UI" w:cs="Segoe UI"/>
+          <w:b/>
+          <w:bCs/>
+          <w:color w:val="2E74B5" w:themeColor="accent5" w:themeShade="BF"/>
+          <w:kern w:val="0"/>
+          <w:sz w:val="23"/>
+          <w:szCs w:val="23"/>
+          <w14:ligatures w14:val="none"/>
+        </w:rPr>
+      </w:pPr>
+      <w:r>
+        <w:rPr>
+          <w:rFonts w:ascii="Courier New" w:eastAsia="Times New Roman" w:hAnsi="Courier New" w:cs="Courier New"/>
+          <w:b/>
+          <w:bCs/>
+          <w:color w:val="2E74B5" w:themeColor="accent5" w:themeShade="BF"/>
+          <w:kern w:val="0"/>
+          <w:sz w:val="18"/>
+          <w:szCs w:val="18"/>
+          <w:bdr w:val="none" w:sz="0" w:space="0" w:color="auto" w:frame="1"/>
+          <w14:ligatures w14:val="none"/>
+        </w:rPr>
+        <w:t>const user = {</w:t>
+      </w:r>
+    </w:p>
+    <w:p>
+      <w:pPr>
+        <w:spacing w:after="0" w:line="270" w:lineRule="atLeast"/>
+        <w:textAlignment w:val="baseline"/>
+        <w:rPr>
+          <w:rFonts w:ascii="Segoe UI" w:eastAsia="Times New Roman" w:hAnsi="Segoe UI" w:cs="Segoe UI"/>
+          <w:b/>
+          <w:bCs/>
+          <w:color w:val="2E74B5" w:themeColor="accent5" w:themeShade="BF"/>
+          <w:kern w:val="0"/>
+          <w:sz w:val="23"/>
+          <w:szCs w:val="23"/>
+          <w14:ligatures w14:val="none"/>
+        </w:rPr>
+      </w:pPr>
+      <w:r>
+        <w:rPr>
+          <w:rFonts w:ascii="Courier New" w:eastAsia="Times New Roman" w:hAnsi="Courier New" w:cs="Courier New"/>
+          <w:b/>
+          <w:bCs/>
+          <w:color w:val="2E74B5" w:themeColor="accent5" w:themeShade="BF"/>
+          <w:kern w:val="0"/>
+          <w:sz w:val="18"/>
+          <w:szCs w:val="18"/>
+          <w:bdr w:val="none" w:sz="0" w:space="0" w:color="auto" w:frame="1"/>
+          <w14:ligatures w14:val="none"/>
+        </w:rPr>
+        <w:t>  _id: </w:t>
       </w:r>
       <w:proofErr w:type="spellStart"/>
       <w:r>
         <w:rPr>
           <w:rFonts w:ascii="Courier New" w:eastAsia="Times New Roman" w:hAnsi="Courier New" w:cs="Courier New"/>
-          <w:kern w:val="0"/>
-          <w:sz w:val="18"/>
-          <w:szCs w:val="18"/>
-          <w:bdr w:val="none" w:sz="0" w:space="0" w:color="auto" w:frame="1"/>
-          <w14:ligatures w14:val="none"/>
-        </w:rPr>
-        <w:t>ProductList</w:t>
+          <w:b/>
+          <w:bCs/>
+          <w:color w:val="2E74B5" w:themeColor="accent5" w:themeShade="BF"/>
+          <w:kern w:val="0"/>
+          <w:sz w:val="18"/>
+          <w:szCs w:val="18"/>
+          <w:bdr w:val="none" w:sz="0" w:space="0" w:color="auto" w:frame="1"/>
+          <w14:ligatures w14:val="none"/>
+        </w:rPr>
+        <w:t>ObjectId</w:t>
       </w:r>
       <w:proofErr w:type="spellEnd"/>
-      <w:r>
-        <w:rPr>
-          <w:rFonts w:ascii="Courier New" w:eastAsia="Times New Roman" w:hAnsi="Courier New" w:cs="Courier New"/>
-          <w:kern w:val="0"/>
-          <w:sz w:val="18"/>
-          <w:szCs w:val="18"/>
-          <w:bdr w:val="none" w:sz="0" w:space="0" w:color="auto" w:frame="1"/>
-          <w14:ligatures w14:val="none"/>
-        </w:rPr>
-        <w:t>: Show name/price of products</w:t>
-      </w:r>
-    </w:p>
-    <w:p>
-      <w:pPr>
-        <w:spacing w:after="0" w:line="270" w:lineRule="atLeast"/>
-        <w:textAlignment w:val="baseline"/>
-        <w:rPr>
-          <w:rFonts w:ascii="Segoe UI" w:eastAsia="Times New Roman" w:hAnsi="Segoe UI" w:cs="Segoe UI"/>
-          <w:kern w:val="0"/>
-          <w:sz w:val="23"/>
-          <w:szCs w:val="23"/>
-          <w14:ligatures w14:val="none"/>
-        </w:rPr>
-      </w:pPr>
-      <w:r>
-        <w:rPr>
-          <w:rFonts w:ascii="Courier New" w:eastAsia="Times New Roman" w:hAnsi="Courier New" w:cs="Courier New"/>
-          <w:kern w:val="0"/>
-          <w:sz w:val="18"/>
-          <w:szCs w:val="18"/>
-          <w:bdr w:val="none" w:sz="0" w:space="0" w:color="auto" w:frame="1"/>
-          <w14:ligatures w14:val="none"/>
-        </w:rPr>
-        <w:t xml:space="preserve">- Product: name/price of a product. Button: Review, Add </w:t>
-      </w:r>
-      <w:proofErr w:type="gramStart"/>
-      <w:r>
-        <w:rPr>
-          <w:rFonts w:ascii="Courier New" w:eastAsia="Times New Roman" w:hAnsi="Courier New" w:cs="Courier New"/>
-          <w:kern w:val="0"/>
-          <w:sz w:val="18"/>
-          <w:szCs w:val="18"/>
-          <w:bdr w:val="none" w:sz="0" w:space="0" w:color="auto" w:frame="1"/>
-          <w14:ligatures w14:val="none"/>
-        </w:rPr>
-        <w:t>To</w:t>
-      </w:r>
-      <w:proofErr w:type="gramEnd"/>
-      <w:r>
-        <w:rPr>
-          <w:rFonts w:ascii="Courier New" w:eastAsia="Times New Roman" w:hAnsi="Courier New" w:cs="Courier New"/>
-          <w:kern w:val="0"/>
-          <w:sz w:val="18"/>
-          <w:szCs w:val="18"/>
-          <w:bdr w:val="none" w:sz="0" w:space="0" w:color="auto" w:frame="1"/>
-          <w14:ligatures w14:val="none"/>
-        </w:rPr>
-        <w:t xml:space="preserve"> Card</w:t>
-      </w:r>
-    </w:p>
-    <w:p>
-      <w:pPr>
-        <w:spacing w:after="0" w:line="270" w:lineRule="atLeast"/>
-        <w:textAlignment w:val="baseline"/>
-        <w:rPr>
-          <w:rFonts w:ascii="Segoe UI" w:eastAsia="Times New Roman" w:hAnsi="Segoe UI" w:cs="Segoe UI"/>
-          <w:kern w:val="0"/>
-          <w:sz w:val="23"/>
-          <w:szCs w:val="23"/>
-          <w14:ligatures w14:val="none"/>
-        </w:rPr>
-      </w:pPr>
-      <w:r>
-        <w:rPr>
-          <w:rFonts w:ascii="Courier New" w:eastAsia="Times New Roman" w:hAnsi="Courier New" w:cs="Courier New"/>
-          <w:kern w:val="0"/>
-          <w:sz w:val="18"/>
-          <w:szCs w:val="18"/>
-          <w:bdr w:val="none" w:sz="0" w:space="0" w:color="auto" w:frame="1"/>
-          <w14:ligatures w14:val="none"/>
-        </w:rPr>
-        <w:t xml:space="preserve">- ProductDetails: More information about the products. Button: Review, Add </w:t>
-      </w:r>
-      <w:proofErr w:type="gramStart"/>
-      <w:r>
-        <w:rPr>
-          <w:rFonts w:ascii="Courier New" w:eastAsia="Times New Roman" w:hAnsi="Courier New" w:cs="Courier New"/>
-          <w:kern w:val="0"/>
-          <w:sz w:val="18"/>
-          <w:szCs w:val="18"/>
-          <w:bdr w:val="none" w:sz="0" w:space="0" w:color="auto" w:frame="1"/>
-          <w14:ligatures w14:val="none"/>
-        </w:rPr>
-        <w:t>To</w:t>
-      </w:r>
-      <w:proofErr w:type="gramEnd"/>
-      <w:r>
-        <w:rPr>
-          <w:rFonts w:ascii="Courier New" w:eastAsia="Times New Roman" w:hAnsi="Courier New" w:cs="Courier New"/>
-          <w:kern w:val="0"/>
-          <w:sz w:val="18"/>
-          <w:szCs w:val="18"/>
-          <w:bdr w:val="none" w:sz="0" w:space="0" w:color="auto" w:frame="1"/>
-          <w14:ligatures w14:val="none"/>
-        </w:rPr>
-        <w:t xml:space="preserve"> Card</w:t>
-      </w:r>
-    </w:p>
-    <w:p>
-      <w:pPr>
-        <w:spacing w:after="0" w:line="270" w:lineRule="atLeast"/>
-        <w:textAlignment w:val="baseline"/>
-        <w:rPr>
-          <w:rFonts w:ascii="Segoe UI" w:eastAsia="Times New Roman" w:hAnsi="Segoe UI" w:cs="Segoe UI"/>
-          <w:kern w:val="0"/>
-          <w:sz w:val="23"/>
-          <w:szCs w:val="23"/>
-          <w14:ligatures w14:val="none"/>
-        </w:rPr>
-      </w:pPr>
-      <w:r>
-        <w:rPr>
-          <w:rFonts w:ascii="Courier New" w:eastAsia="Times New Roman" w:hAnsi="Courier New" w:cs="Courier New"/>
-          <w:kern w:val="0"/>
-          <w:sz w:val="18"/>
-          <w:szCs w:val="18"/>
-          <w:bdr w:val="none" w:sz="0" w:space="0" w:color="auto" w:frame="1"/>
-          <w14:ligatures w14:val="none"/>
-        </w:rPr>
-        <w:t>- Review: comment, rating</w:t>
-      </w:r>
-    </w:p>
-    <w:p>
-      <w:pPr>
-        <w:spacing w:after="0" w:line="270" w:lineRule="atLeast"/>
-        <w:textAlignment w:val="baseline"/>
-        <w:rPr>
-          <w:rFonts w:ascii="Segoe UI" w:eastAsia="Times New Roman" w:hAnsi="Segoe UI" w:cs="Segoe UI"/>
-          <w:kern w:val="0"/>
-          <w:sz w:val="23"/>
-          <w:szCs w:val="23"/>
-          <w14:ligatures w14:val="none"/>
-        </w:rPr>
-      </w:pPr>
-      <w:r>
-        <w:rPr>
-          <w:rFonts w:ascii="Courier New" w:eastAsia="Times New Roman" w:hAnsi="Courier New" w:cs="Courier New"/>
-          <w:kern w:val="0"/>
-          <w:sz w:val="18"/>
-          <w:szCs w:val="18"/>
-          <w:bdr w:val="none" w:sz="0" w:space="0" w:color="auto" w:frame="1"/>
-          <w14:ligatures w14:val="none"/>
-        </w:rPr>
-        <w:t>- Cart: See all added products, be able to update the quantity</w:t>
-      </w:r>
-    </w:p>
-    <w:p>
-      <w:pPr>
-        <w:spacing w:after="0" w:line="270" w:lineRule="atLeast"/>
-        <w:textAlignment w:val="baseline"/>
-        <w:rPr>
-          <w:rFonts w:ascii="Segoe UI" w:eastAsia="Times New Roman" w:hAnsi="Segoe UI" w:cs="Segoe UI"/>
-          <w:kern w:val="0"/>
-          <w:sz w:val="23"/>
-          <w:szCs w:val="23"/>
-          <w14:ligatures w14:val="none"/>
-        </w:rPr>
-      </w:pPr>
-      <w:r>
-        <w:rPr>
-          <w:rFonts w:ascii="Courier New" w:eastAsia="Times New Roman" w:hAnsi="Courier New" w:cs="Courier New"/>
-          <w:kern w:val="0"/>
-          <w:sz w:val="18"/>
-          <w:szCs w:val="18"/>
-          <w:bdr w:val="none" w:sz="0" w:space="0" w:color="auto" w:frame="1"/>
-          <w14:ligatures w14:val="none"/>
-        </w:rPr>
-        <w:t>- Checkout</w:t>
-      </w:r>
-    </w:p>
-    <w:p>
-      <w:pPr>
-        <w:spacing w:after="0" w:line="270" w:lineRule="atLeast"/>
-        <w:textAlignment w:val="baseline"/>
-        <w:rPr>
-          <w:rFonts w:ascii="Segoe UI" w:eastAsia="Times New Roman" w:hAnsi="Segoe UI" w:cs="Segoe UI"/>
-          <w:kern w:val="0"/>
-          <w:sz w:val="23"/>
-          <w:szCs w:val="23"/>
-          <w14:ligatures w14:val="none"/>
-        </w:rPr>
-      </w:pPr>
-      <w:r>
-        <w:rPr>
-          <w:rFonts w:ascii="Courier New" w:eastAsia="Times New Roman" w:hAnsi="Courier New" w:cs="Courier New"/>
-          <w:kern w:val="0"/>
-          <w:sz w:val="18"/>
-          <w:szCs w:val="18"/>
-          <w:bdr w:val="none" w:sz="0" w:space="0" w:color="auto" w:frame="1"/>
-          <w14:ligatures w14:val="none"/>
-        </w:rPr>
-        <w:t>- Logout</w:t>
-      </w:r>
-    </w:p>
-    <w:p>
-      <w:pPr>
-        <w:spacing w:after="0" w:line="270" w:lineRule="atLeast"/>
-        <w:textAlignment w:val="baseline"/>
-        <w:rPr>
-          <w:rFonts w:ascii="Segoe UI" w:eastAsia="Times New Roman" w:hAnsi="Segoe UI" w:cs="Segoe UI"/>
-          <w:kern w:val="0"/>
-          <w:sz w:val="23"/>
-          <w:szCs w:val="23"/>
-          <w14:ligatures w14:val="none"/>
-        </w:rPr>
-      </w:pPr>
-      <w:r>
-        <w:rPr>
-          <w:rFonts w:ascii="Courier New" w:eastAsia="Times New Roman" w:hAnsi="Courier New" w:cs="Courier New"/>
-          <w:kern w:val="0"/>
-          <w:sz w:val="18"/>
-          <w:szCs w:val="18"/>
-          <w:bdr w:val="none" w:sz="0" w:space="0" w:color="auto" w:frame="1"/>
-          <w14:ligatures w14:val="none"/>
-        </w:rPr>
-        <w:t>* Admin</w:t>
-      </w:r>
-    </w:p>
-    <w:p>
-      <w:pPr>
-        <w:spacing w:after="0" w:line="270" w:lineRule="atLeast"/>
-        <w:textAlignment w:val="baseline"/>
-        <w:rPr>
-          <w:rFonts w:ascii="Segoe UI" w:eastAsia="Times New Roman" w:hAnsi="Segoe UI" w:cs="Segoe UI"/>
-          <w:kern w:val="0"/>
-          <w:sz w:val="23"/>
-          <w:szCs w:val="23"/>
-          <w14:ligatures w14:val="none"/>
-        </w:rPr>
-      </w:pPr>
-      <w:r>
-        <w:rPr>
-          <w:rFonts w:ascii="Courier New" w:eastAsia="Times New Roman" w:hAnsi="Courier New" w:cs="Courier New"/>
-          <w:kern w:val="0"/>
-          <w:sz w:val="18"/>
-          <w:szCs w:val="18"/>
-          <w:bdr w:val="none" w:sz="0" w:space="0" w:color="auto" w:frame="1"/>
-          <w14:ligatures w14:val="none"/>
-        </w:rPr>
-        <w:t>- Login</w:t>
-      </w:r>
-    </w:p>
-    <w:p>
-      <w:pPr>
-        <w:spacing w:after="0" w:line="270" w:lineRule="atLeast"/>
-        <w:textAlignment w:val="baseline"/>
-        <w:rPr>
-          <w:rFonts w:ascii="Segoe UI" w:eastAsia="Times New Roman" w:hAnsi="Segoe UI" w:cs="Segoe UI"/>
-          <w:kern w:val="0"/>
-          <w:sz w:val="23"/>
-          <w:szCs w:val="23"/>
-          <w14:ligatures w14:val="none"/>
-        </w:rPr>
-      </w:pPr>
-      <w:r>
-        <w:rPr>
-          <w:rFonts w:ascii="Courier New" w:eastAsia="Times New Roman" w:hAnsi="Courier New" w:cs="Courier New"/>
-          <w:kern w:val="0"/>
-          <w:sz w:val="18"/>
-          <w:szCs w:val="18"/>
-          <w:bdr w:val="none" w:sz="0" w:space="0" w:color="auto" w:frame="1"/>
-          <w14:ligatures w14:val="none"/>
-        </w:rPr>
-        <w:t>- </w:t>
-      </w:r>
-      <w:proofErr w:type="spellStart"/>
-      <w:r>
-        <w:rPr>
-          <w:rFonts w:ascii="Courier New" w:eastAsia="Times New Roman" w:hAnsi="Courier New" w:cs="Courier New"/>
-          <w:kern w:val="0"/>
-          <w:sz w:val="18"/>
-          <w:szCs w:val="18"/>
-          <w:bdr w:val="none" w:sz="0" w:space="0" w:color="auto" w:frame="1"/>
-          <w14:ligatures w14:val="none"/>
-        </w:rPr>
-        <w:t>ProductList</w:t>
-      </w:r>
-      <w:proofErr w:type="spellEnd"/>
-      <w:r>
-        <w:rPr>
-          <w:rFonts w:ascii="Courier New" w:eastAsia="Times New Roman" w:hAnsi="Courier New" w:cs="Courier New"/>
-          <w:kern w:val="0"/>
-          <w:sz w:val="18"/>
-          <w:szCs w:val="18"/>
-          <w:bdr w:val="none" w:sz="0" w:space="0" w:color="auto" w:frame="1"/>
-          <w14:ligatures w14:val="none"/>
-        </w:rPr>
-        <w:t xml:space="preserve">, </w:t>
-      </w:r>
-      <w:proofErr w:type="spellStart"/>
-      <w:r>
-        <w:rPr>
-          <w:rFonts w:ascii="Courier New" w:eastAsia="Times New Roman" w:hAnsi="Courier New" w:cs="Courier New"/>
-          <w:kern w:val="0"/>
-          <w:sz w:val="18"/>
-          <w:szCs w:val="18"/>
-          <w:bdr w:val="none" w:sz="0" w:space="0" w:color="auto" w:frame="1"/>
-          <w14:ligatures w14:val="none"/>
-        </w:rPr>
-        <w:t>AddProduct</w:t>
-      </w:r>
-      <w:proofErr w:type="spellEnd"/>
-      <w:r>
-        <w:rPr>
-          <w:rFonts w:ascii="Courier New" w:eastAsia="Times New Roman" w:hAnsi="Courier New" w:cs="Courier New"/>
-          <w:kern w:val="0"/>
-          <w:sz w:val="18"/>
-          <w:szCs w:val="18"/>
-          <w:bdr w:val="none" w:sz="0" w:space="0" w:color="auto" w:frame="1"/>
-          <w14:ligatures w14:val="none"/>
-        </w:rPr>
-        <w:t xml:space="preserve">, </w:t>
-      </w:r>
-      <w:proofErr w:type="spellStart"/>
-      <w:r>
-        <w:rPr>
-          <w:rFonts w:ascii="Courier New" w:eastAsia="Times New Roman" w:hAnsi="Courier New" w:cs="Courier New"/>
-          <w:kern w:val="0"/>
-          <w:sz w:val="18"/>
-          <w:szCs w:val="18"/>
-          <w:bdr w:val="none" w:sz="0" w:space="0" w:color="auto" w:frame="1"/>
-          <w14:ligatures w14:val="none"/>
-        </w:rPr>
-        <w:t>UpdateProduct</w:t>
-      </w:r>
-      <w:proofErr w:type="spellEnd"/>
-    </w:p>
-    <w:p>
-      <w:pPr>
-        <w:spacing w:after="0" w:line="270" w:lineRule="atLeast"/>
-        <w:textAlignment w:val="baseline"/>
-        <w:rPr>
-          <w:rFonts w:ascii="Segoe UI" w:eastAsia="Times New Roman" w:hAnsi="Segoe UI" w:cs="Segoe UI"/>
-          <w:kern w:val="0"/>
-          <w:sz w:val="23"/>
-          <w:szCs w:val="23"/>
-          <w14:ligatures w14:val="none"/>
-        </w:rPr>
-      </w:pPr>
-      <w:r>
-        <w:rPr>
-          <w:rFonts w:ascii="Courier New" w:eastAsia="Times New Roman" w:hAnsi="Courier New" w:cs="Courier New"/>
-          <w:kern w:val="0"/>
-          <w:sz w:val="18"/>
-          <w:szCs w:val="18"/>
-          <w:bdr w:val="none" w:sz="0" w:space="0" w:color="auto" w:frame="1"/>
-          <w14:ligatures w14:val="none"/>
-        </w:rPr>
-        <w:t>- Delete product: Need to confirm</w:t>
-      </w:r>
-    </w:p>
-    <w:p>
-      <w:pPr>
-        <w:spacing w:after="0" w:line="270" w:lineRule="atLeast"/>
-        <w:textAlignment w:val="baseline"/>
-        <w:rPr>
-          <w:rFonts w:ascii="Segoe UI" w:eastAsia="Times New Roman" w:hAnsi="Segoe UI" w:cs="Segoe UI"/>
-          <w:color w:val="242424"/>
-          <w:kern w:val="0"/>
-          <w:sz w:val="23"/>
-          <w:szCs w:val="23"/>
-          <w14:ligatures w14:val="none"/>
-        </w:rPr>
-      </w:pPr>
-      <w:r>
-        <w:rPr>
-          <w:rFonts w:ascii="Courier New" w:eastAsia="Times New Roman" w:hAnsi="Courier New" w:cs="Courier New"/>
-          <w:color w:val="CCCCCC"/>
-          <w:kern w:val="0"/>
-          <w:sz w:val="18"/>
-          <w:szCs w:val="18"/>
-          <w:bdr w:val="none" w:sz="0" w:space="0" w:color="auto" w:frame="1"/>
-          <w14:ligatures w14:val="none"/>
-        </w:rPr>
-        <w:br/>
-      </w:r>
-    </w:p>
-    <w:p>
-      <w:pPr>
-        <w:spacing w:after="0" w:line="270" w:lineRule="atLeast"/>
-        <w:textAlignment w:val="baseline"/>
-        <w:rPr>
-          <w:rFonts w:ascii="Segoe UI" w:eastAsia="Times New Roman" w:hAnsi="Segoe UI" w:cs="Segoe UI"/>
-          <w:color w:val="242424"/>
-          <w:kern w:val="0"/>
-          <w:sz w:val="23"/>
-          <w:szCs w:val="23"/>
-          <w14:ligatures w14:val="none"/>
-        </w:rPr>
-      </w:pPr>
-      <w:r>
-        <w:rPr>
-          <w:rFonts w:ascii="Courier New" w:eastAsia="Times New Roman" w:hAnsi="Courier New" w:cs="Courier New"/>
-          <w:b/>
-          <w:bCs/>
-          <w:color w:val="569CD6"/>
-          <w:kern w:val="0"/>
-          <w:sz w:val="18"/>
-          <w:szCs w:val="18"/>
-          <w:bdr w:val="none" w:sz="0" w:space="0" w:color="auto" w:frame="1"/>
-          <w14:ligatures w14:val="none"/>
-        </w:rPr>
-        <w:t>## BE</w:t>
-      </w:r>
-    </w:p>
-    <w:p>
-      <w:pPr>
-        <w:spacing w:after="0" w:line="270" w:lineRule="atLeast"/>
-        <w:textAlignment w:val="baseline"/>
-        <w:rPr>
-          <w:rFonts w:ascii="Segoe UI" w:eastAsia="Times New Roman" w:hAnsi="Segoe UI" w:cs="Segoe UI"/>
-          <w:kern w:val="0"/>
-          <w:sz w:val="23"/>
-          <w:szCs w:val="23"/>
-          <w14:ligatures w14:val="none"/>
-        </w:rPr>
-      </w:pPr>
-      <w:r>
-        <w:rPr>
-          <w:rFonts w:ascii="Courier New" w:eastAsia="Times New Roman" w:hAnsi="Courier New" w:cs="Courier New"/>
-          <w:kern w:val="0"/>
-          <w:sz w:val="18"/>
-          <w:szCs w:val="18"/>
-          <w:bdr w:val="none" w:sz="0" w:space="0" w:color="auto" w:frame="1"/>
-          <w14:ligatures w14:val="none"/>
-        </w:rPr>
-        <w:t>* CRUD Users</w:t>
-      </w:r>
-    </w:p>
-    <w:p>
-      <w:pPr>
-        <w:spacing w:after="0" w:line="270" w:lineRule="atLeast"/>
-        <w:textAlignment w:val="baseline"/>
-        <w:rPr>
-          <w:rFonts w:ascii="Segoe UI" w:eastAsia="Times New Roman" w:hAnsi="Segoe UI" w:cs="Segoe UI"/>
-          <w:kern w:val="0"/>
-          <w:sz w:val="23"/>
-          <w:szCs w:val="23"/>
-          <w14:ligatures w14:val="none"/>
-        </w:rPr>
-      </w:pPr>
-      <w:r>
-        <w:rPr>
-          <w:rFonts w:ascii="Courier New" w:eastAsia="Times New Roman" w:hAnsi="Courier New" w:cs="Courier New"/>
-          <w:kern w:val="0"/>
-          <w:sz w:val="18"/>
-          <w:szCs w:val="18"/>
-          <w:bdr w:val="none" w:sz="0" w:space="0" w:color="auto" w:frame="1"/>
-          <w14:ligatures w14:val="none"/>
-        </w:rPr>
-        <w:t>* CRUD products</w:t>
-      </w:r>
-    </w:p>
-    <w:p>
-      <w:pPr>
-        <w:spacing w:after="0" w:line="270" w:lineRule="atLeast"/>
-        <w:textAlignment w:val="baseline"/>
-        <w:rPr>
-          <w:rFonts w:ascii="Segoe UI" w:eastAsia="Times New Roman" w:hAnsi="Segoe UI" w:cs="Segoe UI"/>
-          <w:kern w:val="0"/>
-          <w:sz w:val="23"/>
-          <w:szCs w:val="23"/>
-          <w14:ligatures w14:val="none"/>
-        </w:rPr>
-      </w:pPr>
-      <w:r>
-        <w:rPr>
-          <w:rFonts w:ascii="Courier New" w:eastAsia="Times New Roman" w:hAnsi="Courier New" w:cs="Courier New"/>
-          <w:kern w:val="0"/>
-          <w:sz w:val="18"/>
-          <w:szCs w:val="18"/>
-          <w:bdr w:val="none" w:sz="0" w:space="0" w:color="auto" w:frame="1"/>
-          <w14:ligatures w14:val="none"/>
-        </w:rPr>
-        <w:t>* Create/Read/Update orders</w:t>
-      </w:r>
-    </w:p>
-    <w:p>
-      <w:pPr>
-        <w:spacing w:after="0" w:line="270" w:lineRule="atLeast"/>
-        <w:textAlignment w:val="baseline"/>
-        <w:rPr>
-          <w:rFonts w:ascii="Segoe UI" w:eastAsia="Times New Roman" w:hAnsi="Segoe UI" w:cs="Segoe UI"/>
-          <w:color w:val="242424"/>
-          <w:kern w:val="0"/>
-          <w:sz w:val="23"/>
-          <w:szCs w:val="23"/>
-          <w14:ligatures w14:val="none"/>
-        </w:rPr>
-      </w:pPr>
-      <w:r>
-        <w:rPr>
-          <w:rFonts w:ascii="Courier New" w:eastAsia="Times New Roman" w:hAnsi="Courier New" w:cs="Courier New"/>
-          <w:b/>
-          <w:bCs/>
-          <w:color w:val="569CD6"/>
-          <w:kern w:val="0"/>
-          <w:sz w:val="18"/>
-          <w:szCs w:val="18"/>
-          <w:bdr w:val="none" w:sz="0" w:space="0" w:color="auto" w:frame="1"/>
-          <w14:ligatures w14:val="none"/>
-        </w:rPr>
-        <w:t>## Database</w:t>
-      </w:r>
-    </w:p>
-    <w:p>
-      <w:pPr>
-        <w:spacing w:after="0" w:line="270" w:lineRule="atLeast"/>
-        <w:textAlignment w:val="baseline"/>
-        <w:rPr>
-          <w:rFonts w:ascii="Segoe UI" w:eastAsia="Times New Roman" w:hAnsi="Segoe UI" w:cs="Segoe UI"/>
-          <w:kern w:val="0"/>
-          <w:sz w:val="23"/>
-          <w:szCs w:val="23"/>
-          <w14:ligatures w14:val="none"/>
-        </w:rPr>
-      </w:pPr>
-      <w:r>
-        <w:rPr>
-          <w:rFonts w:ascii="Courier New" w:eastAsia="Times New Roman" w:hAnsi="Courier New" w:cs="Courier New"/>
-          <w:kern w:val="0"/>
-          <w:sz w:val="18"/>
-          <w:szCs w:val="18"/>
-          <w:bdr w:val="none" w:sz="0" w:space="0" w:color="auto" w:frame="1"/>
-          <w14:ligatures w14:val="none"/>
-        </w:rPr>
-        <w:t>```JavaScript</w:t>
-      </w:r>
-    </w:p>
-    <w:p>
-      <w:pPr>
-        <w:spacing w:after="0" w:line="270" w:lineRule="atLeast"/>
-        <w:textAlignment w:val="baseline"/>
-        <w:rPr>
-          <w:rFonts w:ascii="Segoe UI" w:eastAsia="Times New Roman" w:hAnsi="Segoe UI" w:cs="Segoe UI"/>
-          <w:color w:val="2E74B5" w:themeColor="accent5" w:themeShade="BF"/>
-          <w:kern w:val="0"/>
-          <w:sz w:val="23"/>
-          <w:szCs w:val="23"/>
-          <w14:ligatures w14:val="none"/>
-        </w:rPr>
-      </w:pPr>
-      <w:r>
-        <w:rPr>
-          <w:rFonts w:ascii="Courier New" w:eastAsia="Times New Roman" w:hAnsi="Courier New" w:cs="Courier New"/>
-          <w:color w:val="2E74B5" w:themeColor="accent5" w:themeShade="BF"/>
-          <w:kern w:val="0"/>
-          <w:sz w:val="18"/>
-          <w:szCs w:val="18"/>
-          <w:bdr w:val="none" w:sz="0" w:space="0" w:color="auto" w:frame="1"/>
-          <w14:ligatures w14:val="none"/>
-        </w:rPr>
-        <w:t>const user = {</w:t>
-      </w:r>
-    </w:p>
-    <w:p>
-      <w:pPr>
-        <w:spacing w:after="0" w:line="270" w:lineRule="atLeast"/>
-        <w:textAlignment w:val="baseline"/>
-        <w:rPr>
-          <w:rFonts w:ascii="Segoe UI" w:eastAsia="Times New Roman" w:hAnsi="Segoe UI" w:cs="Segoe UI"/>
-          <w:color w:val="2E74B5" w:themeColor="accent5" w:themeShade="BF"/>
-          <w:kern w:val="0"/>
-          <w:sz w:val="23"/>
-          <w:szCs w:val="23"/>
-          <w14:ligatures w14:val="none"/>
-        </w:rPr>
-      </w:pPr>
-      <w:r>
-        <w:rPr>
-          <w:rFonts w:ascii="Courier New" w:eastAsia="Times New Roman" w:hAnsi="Courier New" w:cs="Courier New"/>
-          <w:color w:val="2E74B5" w:themeColor="accent5" w:themeShade="BF"/>
-          <w:kern w:val="0"/>
-          <w:sz w:val="18"/>
-          <w:szCs w:val="18"/>
-          <w:bdr w:val="none" w:sz="0" w:space="0" w:color="auto" w:frame="1"/>
-          <w14:ligatures w14:val="none"/>
-        </w:rPr>
-        <w:t>  _id: </w:t>
-      </w:r>
-      <w:proofErr w:type="spellStart"/>
-      <w:r>
-        <w:rPr>
-          <w:rFonts w:ascii="Courier New" w:eastAsia="Times New Roman" w:hAnsi="Courier New" w:cs="Courier New"/>
-          <w:color w:val="2E74B5" w:themeColor="accent5" w:themeShade="BF"/>
-          <w:kern w:val="0"/>
-          <w:sz w:val="18"/>
-          <w:szCs w:val="18"/>
-          <w:bdr w:val="none" w:sz="0" w:space="0" w:color="auto" w:frame="1"/>
-          <w14:ligatures w14:val="none"/>
-        </w:rPr>
-        <w:t>ObjectId</w:t>
-      </w:r>
-      <w:proofErr w:type="spellEnd"/>
-    </w:p>
-    <w:p>
-      <w:pPr>
-        <w:spacing w:after="0" w:line="270" w:lineRule="atLeast"/>
-        <w:textAlignment w:val="baseline"/>
-        <w:rPr>
-          <w:rFonts w:ascii="Segoe UI" w:eastAsia="Times New Roman" w:hAnsi="Segoe UI" w:cs="Segoe UI"/>
-          <w:color w:val="2E74B5" w:themeColor="accent5" w:themeShade="BF"/>
-          <w:kern w:val="0"/>
-          <w:sz w:val="23"/>
-          <w:szCs w:val="23"/>
-          <w14:ligatures w14:val="none"/>
-        </w:rPr>
-      </w:pPr>
-      <w:r>
-        <w:rPr>
-          <w:rFonts w:ascii="Courier New" w:eastAsia="Times New Roman" w:hAnsi="Courier New" w:cs="Courier New"/>
-          <w:color w:val="2E74B5" w:themeColor="accent5" w:themeShade="BF"/>
-          <w:kern w:val="0"/>
-          <w:sz w:val="18"/>
-          <w:szCs w:val="18"/>
-          <w:bdr w:val="none" w:sz="0" w:space="0" w:color="auto" w:frame="1"/>
-          <w14:ligatures w14:val="none"/>
-        </w:rPr>
+    </w:p>
+    <w:p>
+      <w:pPr>
+        <w:spacing w:after="0" w:line="270" w:lineRule="atLeast"/>
+        <w:textAlignment w:val="baseline"/>
+        <w:rPr>
+          <w:rFonts w:ascii="Segoe UI" w:eastAsia="Times New Roman" w:hAnsi="Segoe UI" w:cs="Segoe UI"/>
+          <w:b/>
+          <w:bCs/>
+          <w:color w:val="2E74B5" w:themeColor="accent5" w:themeShade="BF"/>
+          <w:kern w:val="0"/>
+          <w:sz w:val="23"/>
+          <w:szCs w:val="23"/>
+          <w14:ligatures w14:val="none"/>
+        </w:rPr>
+      </w:pPr>
+      <w:r>
+        <w:rPr>
+          <w:rFonts w:ascii="Courier New" w:eastAsia="Times New Roman" w:hAnsi="Courier New" w:cs="Courier New"/>
+          <w:b/>
+          <w:bCs/>
+          <w:color w:val="2E74B5" w:themeColor="accent5" w:themeShade="BF"/>
+          <w:kern w:val="0"/>
+          <w:sz w:val="18"/>
+          <w:szCs w:val="18"/>
+          <w:bdr w:val="none" w:sz="0" w:space="0" w:color="auto" w:frame="1"/>
+          <w14:ligatures w14:val="none"/>
+        </w:rPr>
+        <w:lastRenderedPageBreak/>
         <w:t>  username: string,</w:t>
       </w:r>
     </w:p>
@@ -3652,16 +3852,20 @@
         <w:textAlignment w:val="baseline"/>
         <w:rPr>
           <w:rFonts w:ascii="Segoe UI" w:eastAsia="Times New Roman" w:hAnsi="Segoe UI" w:cs="Segoe UI"/>
-          <w:color w:val="2E74B5" w:themeColor="accent5" w:themeShade="BF"/>
-          <w:kern w:val="0"/>
-          <w:sz w:val="23"/>
-          <w:szCs w:val="23"/>
-          <w14:ligatures w14:val="none"/>
-        </w:rPr>
-      </w:pPr>
-      <w:r>
-        <w:rPr>
-          <w:rFonts w:ascii="Courier New" w:eastAsia="Times New Roman" w:hAnsi="Courier New" w:cs="Courier New"/>
+          <w:b/>
+          <w:bCs/>
+          <w:color w:val="2E74B5" w:themeColor="accent5" w:themeShade="BF"/>
+          <w:kern w:val="0"/>
+          <w:sz w:val="23"/>
+          <w:szCs w:val="23"/>
+          <w14:ligatures w14:val="none"/>
+        </w:rPr>
+      </w:pPr>
+      <w:r>
+        <w:rPr>
+          <w:rFonts w:ascii="Courier New" w:eastAsia="Times New Roman" w:hAnsi="Courier New" w:cs="Courier New"/>
+          <w:b/>
+          <w:bCs/>
           <w:color w:val="2E74B5" w:themeColor="accent5" w:themeShade="BF"/>
           <w:kern w:val="0"/>
           <w:sz w:val="18"/>
@@ -3678,24 +3882,27 @@
         <w:textAlignment w:val="baseline"/>
         <w:rPr>
           <w:rFonts w:ascii="Segoe UI" w:eastAsia="Times New Roman" w:hAnsi="Segoe UI" w:cs="Segoe UI"/>
-          <w:color w:val="2E74B5" w:themeColor="accent5" w:themeShade="BF"/>
-          <w:kern w:val="0"/>
-          <w:sz w:val="23"/>
-          <w:szCs w:val="23"/>
-          <w14:ligatures w14:val="none"/>
-        </w:rPr>
-      </w:pPr>
-      <w:r>
-        <w:rPr>
-          <w:rFonts w:ascii="Courier New" w:eastAsia="Times New Roman" w:hAnsi="Courier New" w:cs="Courier New"/>
-          <w:color w:val="2E74B5" w:themeColor="accent5" w:themeShade="BF"/>
-          <w:kern w:val="0"/>
-          <w:sz w:val="18"/>
-          <w:szCs w:val="18"/>
-          <w:bdr w:val="none" w:sz="0" w:space="0" w:color="auto" w:frame="1"/>
-          <w14:ligatures w14:val="none"/>
-        </w:rPr>
-        <w:lastRenderedPageBreak/>
+          <w:b/>
+          <w:bCs/>
+          <w:color w:val="2E74B5" w:themeColor="accent5" w:themeShade="BF"/>
+          <w:kern w:val="0"/>
+          <w:sz w:val="23"/>
+          <w:szCs w:val="23"/>
+          <w14:ligatures w14:val="none"/>
+        </w:rPr>
+      </w:pPr>
+      <w:r>
+        <w:rPr>
+          <w:rFonts w:ascii="Courier New" w:eastAsia="Times New Roman" w:hAnsi="Courier New" w:cs="Courier New"/>
+          <w:b/>
+          <w:bCs/>
+          <w:color w:val="2E74B5" w:themeColor="accent5" w:themeShade="BF"/>
+          <w:kern w:val="0"/>
+          <w:sz w:val="18"/>
+          <w:szCs w:val="18"/>
+          <w:bdr w:val="none" w:sz="0" w:space="0" w:color="auto" w:frame="1"/>
+          <w14:ligatures w14:val="none"/>
+        </w:rPr>
         <w:t>  password: string</w:t>
       </w:r>
     </w:p>
@@ -3705,16 +3912,20 @@
         <w:textAlignment w:val="baseline"/>
         <w:rPr>
           <w:rFonts w:ascii="Segoe UI" w:eastAsia="Times New Roman" w:hAnsi="Segoe UI" w:cs="Segoe UI"/>
-          <w:color w:val="2E74B5" w:themeColor="accent5" w:themeShade="BF"/>
-          <w:kern w:val="0"/>
-          <w:sz w:val="23"/>
-          <w:szCs w:val="23"/>
-          <w14:ligatures w14:val="none"/>
-        </w:rPr>
-      </w:pPr>
-      <w:r>
-        <w:rPr>
-          <w:rFonts w:ascii="Courier New" w:eastAsia="Times New Roman" w:hAnsi="Courier New" w:cs="Courier New"/>
+          <w:b/>
+          <w:bCs/>
+          <w:color w:val="2E74B5" w:themeColor="accent5" w:themeShade="BF"/>
+          <w:kern w:val="0"/>
+          <w:sz w:val="23"/>
+          <w:szCs w:val="23"/>
+          <w14:ligatures w14:val="none"/>
+        </w:rPr>
+      </w:pPr>
+      <w:r>
+        <w:rPr>
+          <w:rFonts w:ascii="Courier New" w:eastAsia="Times New Roman" w:hAnsi="Courier New" w:cs="Courier New"/>
+          <w:b/>
+          <w:bCs/>
           <w:color w:val="2E74B5" w:themeColor="accent5" w:themeShade="BF"/>
           <w:kern w:val="0"/>
           <w:sz w:val="18"/>
@@ -3731,16 +3942,20 @@
         <w:textAlignment w:val="baseline"/>
         <w:rPr>
           <w:rFonts w:ascii="Segoe UI" w:eastAsia="Times New Roman" w:hAnsi="Segoe UI" w:cs="Segoe UI"/>
-          <w:color w:val="2E74B5" w:themeColor="accent5" w:themeShade="BF"/>
-          <w:kern w:val="0"/>
-          <w:sz w:val="23"/>
-          <w:szCs w:val="23"/>
-          <w14:ligatures w14:val="none"/>
-        </w:rPr>
-      </w:pPr>
-      <w:r>
-        <w:rPr>
-          <w:rFonts w:ascii="Courier New" w:eastAsia="Times New Roman" w:hAnsi="Courier New" w:cs="Courier New"/>
+          <w:b/>
+          <w:bCs/>
+          <w:color w:val="2E74B5" w:themeColor="accent5" w:themeShade="BF"/>
+          <w:kern w:val="0"/>
+          <w:sz w:val="23"/>
+          <w:szCs w:val="23"/>
+          <w14:ligatures w14:val="none"/>
+        </w:rPr>
+      </w:pPr>
+      <w:r>
+        <w:rPr>
+          <w:rFonts w:ascii="Courier New" w:eastAsia="Times New Roman" w:hAnsi="Courier New" w:cs="Courier New"/>
+          <w:b/>
+          <w:bCs/>
           <w:color w:val="2E74B5" w:themeColor="accent5" w:themeShade="BF"/>
           <w:kern w:val="0"/>
           <w:sz w:val="18"/>
@@ -3755,6 +3970,8 @@
       <w:r>
         <w:rPr>
           <w:rFonts w:ascii="Courier New" w:eastAsia="Times New Roman" w:hAnsi="Courier New" w:cs="Courier New"/>
+          <w:b/>
+          <w:bCs/>
           <w:color w:val="2E74B5" w:themeColor="accent5" w:themeShade="BF"/>
           <w:kern w:val="0"/>
           <w:sz w:val="18"/>
@@ -3773,6 +3990,8 @@
         <w:textAlignment w:val="baseline"/>
         <w:rPr>
           <w:rFonts w:ascii="Segoe UI" w:eastAsia="Times New Roman" w:hAnsi="Segoe UI" w:cs="Segoe UI"/>
+          <w:b/>
+          <w:bCs/>
           <w:color w:val="242424"/>
           <w:kern w:val="0"/>
           <w:sz w:val="23"/>
@@ -3783,6 +4002,8 @@
       <w:r>
         <w:rPr>
           <w:rFonts w:ascii="Courier New" w:eastAsia="Times New Roman" w:hAnsi="Courier New" w:cs="Courier New"/>
+          <w:b/>
+          <w:bCs/>
           <w:color w:val="D4D4D4"/>
           <w:kern w:val="0"/>
           <w:sz w:val="18"/>
@@ -3799,6 +4020,8 @@
         <w:textAlignment w:val="baseline"/>
         <w:rPr>
           <w:rFonts w:ascii="Segoe UI" w:eastAsia="Times New Roman" w:hAnsi="Segoe UI" w:cs="Segoe UI"/>
+          <w:b/>
+          <w:bCs/>
           <w:color w:val="242424"/>
           <w:kern w:val="0"/>
           <w:sz w:val="23"/>
@@ -3809,6 +4032,8 @@
       <w:r>
         <w:rPr>
           <w:rFonts w:ascii="Courier New" w:eastAsia="Times New Roman" w:hAnsi="Courier New" w:cs="Courier New"/>
+          <w:b/>
+          <w:bCs/>
           <w:color w:val="CCCCCC"/>
           <w:kern w:val="0"/>
           <w:sz w:val="18"/>
@@ -3825,16 +4050,20 @@
         <w:textAlignment w:val="baseline"/>
         <w:rPr>
           <w:rFonts w:ascii="Segoe UI" w:eastAsia="Times New Roman" w:hAnsi="Segoe UI" w:cs="Segoe UI"/>
-          <w:color w:val="2E74B5" w:themeColor="accent5" w:themeShade="BF"/>
-          <w:kern w:val="0"/>
-          <w:sz w:val="23"/>
-          <w:szCs w:val="23"/>
-          <w14:ligatures w14:val="none"/>
-        </w:rPr>
-      </w:pPr>
-      <w:r>
-        <w:rPr>
-          <w:rFonts w:ascii="Courier New" w:eastAsia="Times New Roman" w:hAnsi="Courier New" w:cs="Courier New"/>
+          <w:b/>
+          <w:bCs/>
+          <w:color w:val="2E74B5" w:themeColor="accent5" w:themeShade="BF"/>
+          <w:kern w:val="0"/>
+          <w:sz w:val="23"/>
+          <w:szCs w:val="23"/>
+          <w14:ligatures w14:val="none"/>
+        </w:rPr>
+      </w:pPr>
+      <w:r>
+        <w:rPr>
+          <w:rFonts w:ascii="Courier New" w:eastAsia="Times New Roman" w:hAnsi="Courier New" w:cs="Courier New"/>
+          <w:b/>
+          <w:bCs/>
           <w:color w:val="2E74B5" w:themeColor="accent5" w:themeShade="BF"/>
           <w:kern w:val="0"/>
           <w:sz w:val="18"/>
@@ -3851,16 +4080,20 @@
         <w:textAlignment w:val="baseline"/>
         <w:rPr>
           <w:rFonts w:ascii="Segoe UI" w:eastAsia="Times New Roman" w:hAnsi="Segoe UI" w:cs="Segoe UI"/>
-          <w:color w:val="2E74B5" w:themeColor="accent5" w:themeShade="BF"/>
-          <w:kern w:val="0"/>
-          <w:sz w:val="23"/>
-          <w:szCs w:val="23"/>
-          <w14:ligatures w14:val="none"/>
-        </w:rPr>
-      </w:pPr>
-      <w:r>
-        <w:rPr>
-          <w:rFonts w:ascii="Courier New" w:eastAsia="Times New Roman" w:hAnsi="Courier New" w:cs="Courier New"/>
+          <w:b/>
+          <w:bCs/>
+          <w:color w:val="2E74B5" w:themeColor="accent5" w:themeShade="BF"/>
+          <w:kern w:val="0"/>
+          <w:sz w:val="23"/>
+          <w:szCs w:val="23"/>
+          <w14:ligatures w14:val="none"/>
+        </w:rPr>
+      </w:pPr>
+      <w:r>
+        <w:rPr>
+          <w:rFonts w:ascii="Courier New" w:eastAsia="Times New Roman" w:hAnsi="Courier New" w:cs="Courier New"/>
+          <w:b/>
+          <w:bCs/>
           <w:color w:val="2E74B5" w:themeColor="accent5" w:themeShade="BF"/>
           <w:kern w:val="0"/>
           <w:sz w:val="18"/>
@@ -3874,6 +4107,8 @@
       <w:r>
         <w:rPr>
           <w:rFonts w:ascii="Courier New" w:eastAsia="Times New Roman" w:hAnsi="Courier New" w:cs="Courier New"/>
+          <w:b/>
+          <w:bCs/>
           <w:color w:val="2E74B5" w:themeColor="accent5" w:themeShade="BF"/>
           <w:kern w:val="0"/>
           <w:sz w:val="18"/>
@@ -3887,6 +4122,8 @@
       <w:r>
         <w:rPr>
           <w:rFonts w:ascii="Courier New" w:eastAsia="Times New Roman" w:hAnsi="Courier New" w:cs="Courier New"/>
+          <w:b/>
+          <w:bCs/>
           <w:color w:val="2E74B5" w:themeColor="accent5" w:themeShade="BF"/>
           <w:kern w:val="0"/>
           <w:sz w:val="18"/>
@@ -3903,16 +4140,20 @@
         <w:textAlignment w:val="baseline"/>
         <w:rPr>
           <w:rFonts w:ascii="Segoe UI" w:eastAsia="Times New Roman" w:hAnsi="Segoe UI" w:cs="Segoe UI"/>
-          <w:color w:val="2E74B5" w:themeColor="accent5" w:themeShade="BF"/>
-          <w:kern w:val="0"/>
-          <w:sz w:val="23"/>
-          <w:szCs w:val="23"/>
-          <w14:ligatures w14:val="none"/>
-        </w:rPr>
-      </w:pPr>
-      <w:r>
-        <w:rPr>
-          <w:rFonts w:ascii="Courier New" w:eastAsia="Times New Roman" w:hAnsi="Courier New" w:cs="Courier New"/>
+          <w:b/>
+          <w:bCs/>
+          <w:color w:val="2E74B5" w:themeColor="accent5" w:themeShade="BF"/>
+          <w:kern w:val="0"/>
+          <w:sz w:val="23"/>
+          <w:szCs w:val="23"/>
+          <w14:ligatures w14:val="none"/>
+        </w:rPr>
+      </w:pPr>
+      <w:r>
+        <w:rPr>
+          <w:rFonts w:ascii="Courier New" w:eastAsia="Times New Roman" w:hAnsi="Courier New" w:cs="Courier New"/>
+          <w:b/>
+          <w:bCs/>
           <w:color w:val="2E74B5" w:themeColor="accent5" w:themeShade="BF"/>
           <w:kern w:val="0"/>
           <w:sz w:val="18"/>
@@ -3929,16 +4170,20 @@
         <w:textAlignment w:val="baseline"/>
         <w:rPr>
           <w:rFonts w:ascii="Segoe UI" w:eastAsia="Times New Roman" w:hAnsi="Segoe UI" w:cs="Segoe UI"/>
-          <w:color w:val="2E74B5" w:themeColor="accent5" w:themeShade="BF"/>
-          <w:kern w:val="0"/>
-          <w:sz w:val="23"/>
-          <w:szCs w:val="23"/>
-          <w14:ligatures w14:val="none"/>
-        </w:rPr>
-      </w:pPr>
-      <w:r>
-        <w:rPr>
-          <w:rFonts w:ascii="Courier New" w:eastAsia="Times New Roman" w:hAnsi="Courier New" w:cs="Courier New"/>
+          <w:b/>
+          <w:bCs/>
+          <w:color w:val="2E74B5" w:themeColor="accent5" w:themeShade="BF"/>
+          <w:kern w:val="0"/>
+          <w:sz w:val="23"/>
+          <w:szCs w:val="23"/>
+          <w14:ligatures w14:val="none"/>
+        </w:rPr>
+      </w:pPr>
+      <w:r>
+        <w:rPr>
+          <w:rFonts w:ascii="Courier New" w:eastAsia="Times New Roman" w:hAnsi="Courier New" w:cs="Courier New"/>
+          <w:b/>
+          <w:bCs/>
           <w:color w:val="2E74B5" w:themeColor="accent5" w:themeShade="BF"/>
           <w:kern w:val="0"/>
           <w:sz w:val="18"/>
@@ -3955,16 +4200,20 @@
         <w:textAlignment w:val="baseline"/>
         <w:rPr>
           <w:rFonts w:ascii="Segoe UI" w:eastAsia="Times New Roman" w:hAnsi="Segoe UI" w:cs="Segoe UI"/>
-          <w:color w:val="2E74B5" w:themeColor="accent5" w:themeShade="BF"/>
-          <w:kern w:val="0"/>
-          <w:sz w:val="23"/>
-          <w:szCs w:val="23"/>
-          <w14:ligatures w14:val="none"/>
-        </w:rPr>
-      </w:pPr>
-      <w:r>
-        <w:rPr>
-          <w:rFonts w:ascii="Courier New" w:eastAsia="Times New Roman" w:hAnsi="Courier New" w:cs="Courier New"/>
+          <w:b/>
+          <w:bCs/>
+          <w:color w:val="2E74B5" w:themeColor="accent5" w:themeShade="BF"/>
+          <w:kern w:val="0"/>
+          <w:sz w:val="23"/>
+          <w:szCs w:val="23"/>
+          <w14:ligatures w14:val="none"/>
+        </w:rPr>
+      </w:pPr>
+      <w:r>
+        <w:rPr>
+          <w:rFonts w:ascii="Courier New" w:eastAsia="Times New Roman" w:hAnsi="Courier New" w:cs="Courier New"/>
+          <w:b/>
+          <w:bCs/>
           <w:color w:val="2E74B5" w:themeColor="accent5" w:themeShade="BF"/>
           <w:kern w:val="0"/>
           <w:sz w:val="18"/>
@@ -3981,16 +4230,20 @@
         <w:textAlignment w:val="baseline"/>
         <w:rPr>
           <w:rFonts w:ascii="Segoe UI" w:eastAsia="Times New Roman" w:hAnsi="Segoe UI" w:cs="Segoe UI"/>
-          <w:color w:val="2E74B5" w:themeColor="accent5" w:themeShade="BF"/>
-          <w:kern w:val="0"/>
-          <w:sz w:val="23"/>
-          <w:szCs w:val="23"/>
-          <w14:ligatures w14:val="none"/>
-        </w:rPr>
-      </w:pPr>
-      <w:r>
-        <w:rPr>
-          <w:rFonts w:ascii="Courier New" w:eastAsia="Times New Roman" w:hAnsi="Courier New" w:cs="Courier New"/>
+          <w:b/>
+          <w:bCs/>
+          <w:color w:val="2E74B5" w:themeColor="accent5" w:themeShade="BF"/>
+          <w:kern w:val="0"/>
+          <w:sz w:val="23"/>
+          <w:szCs w:val="23"/>
+          <w14:ligatures w14:val="none"/>
+        </w:rPr>
+      </w:pPr>
+      <w:r>
+        <w:rPr>
+          <w:rFonts w:ascii="Courier New" w:eastAsia="Times New Roman" w:hAnsi="Courier New" w:cs="Courier New"/>
+          <w:b/>
+          <w:bCs/>
           <w:color w:val="2E74B5" w:themeColor="accent5" w:themeShade="BF"/>
           <w:kern w:val="0"/>
           <w:sz w:val="18"/>
@@ -4007,16 +4260,20 @@
         <w:textAlignment w:val="baseline"/>
         <w:rPr>
           <w:rFonts w:ascii="Segoe UI" w:eastAsia="Times New Roman" w:hAnsi="Segoe UI" w:cs="Segoe UI"/>
-          <w:color w:val="2E74B5" w:themeColor="accent5" w:themeShade="BF"/>
-          <w:kern w:val="0"/>
-          <w:sz w:val="23"/>
-          <w:szCs w:val="23"/>
-          <w14:ligatures w14:val="none"/>
-        </w:rPr>
-      </w:pPr>
-      <w:r>
-        <w:rPr>
-          <w:rFonts w:ascii="Courier New" w:eastAsia="Times New Roman" w:hAnsi="Courier New" w:cs="Courier New"/>
+          <w:b/>
+          <w:bCs/>
+          <w:color w:val="2E74B5" w:themeColor="accent5" w:themeShade="BF"/>
+          <w:kern w:val="0"/>
+          <w:sz w:val="23"/>
+          <w:szCs w:val="23"/>
+          <w14:ligatures w14:val="none"/>
+        </w:rPr>
+      </w:pPr>
+      <w:r>
+        <w:rPr>
+          <w:rFonts w:ascii="Courier New" w:eastAsia="Times New Roman" w:hAnsi="Courier New" w:cs="Courier New"/>
+          <w:b/>
+          <w:bCs/>
           <w:color w:val="2E74B5" w:themeColor="accent5" w:themeShade="BF"/>
           <w:kern w:val="0"/>
           <w:sz w:val="18"/>
@@ -4029,6 +4286,8 @@
       <w:r>
         <w:rPr>
           <w:rFonts w:ascii="Courier New" w:eastAsia="Times New Roman" w:hAnsi="Courier New" w:cs="Courier New"/>
+          <w:b/>
+          <w:bCs/>
           <w:color w:val="2E74B5" w:themeColor="accent5" w:themeShade="BF"/>
           <w:kern w:val="0"/>
           <w:sz w:val="18"/>
@@ -4041,6 +4300,8 @@
       <w:r>
         <w:rPr>
           <w:rFonts w:ascii="Courier New" w:eastAsia="Times New Roman" w:hAnsi="Courier New" w:cs="Courier New"/>
+          <w:b/>
+          <w:bCs/>
           <w:color w:val="2E74B5" w:themeColor="accent5" w:themeShade="BF"/>
           <w:kern w:val="0"/>
           <w:sz w:val="18"/>
@@ -4053,6 +4314,8 @@
       <w:r>
         <w:rPr>
           <w:rFonts w:ascii="Courier New" w:eastAsia="Times New Roman" w:hAnsi="Courier New" w:cs="Courier New"/>
+          <w:b/>
+          <w:bCs/>
           <w:color w:val="2E74B5" w:themeColor="accent5" w:themeShade="BF"/>
           <w:kern w:val="0"/>
           <w:sz w:val="18"/>
@@ -4065,6 +4328,8 @@
       <w:r>
         <w:rPr>
           <w:rFonts w:ascii="Courier New" w:eastAsia="Times New Roman" w:hAnsi="Courier New" w:cs="Courier New"/>
+          <w:b/>
+          <w:bCs/>
           <w:color w:val="2E74B5" w:themeColor="accent5" w:themeShade="BF"/>
           <w:kern w:val="0"/>
           <w:sz w:val="18"/>
@@ -4073,17 +4338,6 @@
           <w14:ligatures w14:val="none"/>
         </w:rPr>
         <w:tab/>
-      </w:r>
-      <w:r>
-        <w:rPr>
-          <w:rFonts w:ascii="Courier New" w:eastAsia="Times New Roman" w:hAnsi="Courier New" w:cs="Courier New"/>
-          <w:color w:val="2E74B5" w:themeColor="accent5" w:themeShade="BF"/>
-          <w:kern w:val="0"/>
-          <w:sz w:val="18"/>
-          <w:szCs w:val="18"/>
-          <w:bdr w:val="none" w:sz="0" w:space="0" w:color="auto" w:frame="1"/>
-          <w14:ligatures w14:val="none"/>
-        </w:rPr>
         <w:t xml:space="preserve">//should be </w:t>
       </w:r>
       <w:proofErr w:type="spellStart"/>
@@ -4091,6 +4345,8 @@
       <w:r>
         <w:rPr>
           <w:rFonts w:ascii="Courier New" w:eastAsia="Times New Roman" w:hAnsi="Courier New" w:cs="Courier New"/>
+          <w:b/>
+          <w:bCs/>
           <w:color w:val="2E74B5" w:themeColor="accent5" w:themeShade="BF"/>
           <w:kern w:val="0"/>
           <w:sz w:val="18"/>
@@ -4109,16 +4365,20 @@
         <w:textAlignment w:val="baseline"/>
         <w:rPr>
           <w:rFonts w:ascii="Segoe UI" w:eastAsia="Times New Roman" w:hAnsi="Segoe UI" w:cs="Segoe UI"/>
-          <w:color w:val="2E74B5" w:themeColor="accent5" w:themeShade="BF"/>
-          <w:kern w:val="0"/>
-          <w:sz w:val="23"/>
-          <w:szCs w:val="23"/>
-          <w14:ligatures w14:val="none"/>
-        </w:rPr>
-      </w:pPr>
-      <w:r>
-        <w:rPr>
-          <w:rFonts w:ascii="Courier New" w:eastAsia="Times New Roman" w:hAnsi="Courier New" w:cs="Courier New"/>
+          <w:b/>
+          <w:bCs/>
+          <w:color w:val="2E74B5" w:themeColor="accent5" w:themeShade="BF"/>
+          <w:kern w:val="0"/>
+          <w:sz w:val="23"/>
+          <w:szCs w:val="23"/>
+          <w14:ligatures w14:val="none"/>
+        </w:rPr>
+      </w:pPr>
+      <w:r>
+        <w:rPr>
+          <w:rFonts w:ascii="Courier New" w:eastAsia="Times New Roman" w:hAnsi="Courier New" w:cs="Courier New"/>
+          <w:b/>
+          <w:bCs/>
           <w:color w:val="2E74B5" w:themeColor="accent5" w:themeShade="BF"/>
           <w:kern w:val="0"/>
           <w:sz w:val="18"/>
@@ -4135,16 +4395,20 @@
         <w:textAlignment w:val="baseline"/>
         <w:rPr>
           <w:rFonts w:ascii="Segoe UI" w:eastAsia="Times New Roman" w:hAnsi="Segoe UI" w:cs="Segoe UI"/>
-          <w:color w:val="2E74B5" w:themeColor="accent5" w:themeShade="BF"/>
-          <w:kern w:val="0"/>
-          <w:sz w:val="23"/>
-          <w:szCs w:val="23"/>
-          <w14:ligatures w14:val="none"/>
-        </w:rPr>
-      </w:pPr>
-      <w:r>
-        <w:rPr>
-          <w:rFonts w:ascii="Courier New" w:eastAsia="Times New Roman" w:hAnsi="Courier New" w:cs="Courier New"/>
+          <w:b/>
+          <w:bCs/>
+          <w:color w:val="2E74B5" w:themeColor="accent5" w:themeShade="BF"/>
+          <w:kern w:val="0"/>
+          <w:sz w:val="23"/>
+          <w:szCs w:val="23"/>
+          <w14:ligatures w14:val="none"/>
+        </w:rPr>
+      </w:pPr>
+      <w:r>
+        <w:rPr>
+          <w:rFonts w:ascii="Courier New" w:eastAsia="Times New Roman" w:hAnsi="Courier New" w:cs="Courier New"/>
+          <w:b/>
+          <w:bCs/>
           <w:color w:val="2E74B5" w:themeColor="accent5" w:themeShade="BF"/>
           <w:kern w:val="0"/>
           <w:sz w:val="18"/>
@@ -4158,6 +4422,8 @@
       <w:r>
         <w:rPr>
           <w:rFonts w:ascii="Courier New" w:eastAsia="Times New Roman" w:hAnsi="Courier New" w:cs="Courier New"/>
+          <w:b/>
+          <w:bCs/>
           <w:color w:val="2E74B5" w:themeColor="accent5" w:themeShade="BF"/>
           <w:kern w:val="0"/>
           <w:sz w:val="18"/>
@@ -4171,6 +4437,8 @@
       <w:r>
         <w:rPr>
           <w:rFonts w:ascii="Courier New" w:eastAsia="Times New Roman" w:hAnsi="Courier New" w:cs="Courier New"/>
+          <w:b/>
+          <w:bCs/>
           <w:color w:val="2E74B5" w:themeColor="accent5" w:themeShade="BF"/>
           <w:kern w:val="0"/>
           <w:sz w:val="18"/>
@@ -4187,16 +4455,20 @@
         <w:textAlignment w:val="baseline"/>
         <w:rPr>
           <w:rFonts w:ascii="Segoe UI" w:eastAsia="Times New Roman" w:hAnsi="Segoe UI" w:cs="Segoe UI"/>
-          <w:color w:val="2E74B5" w:themeColor="accent5" w:themeShade="BF"/>
-          <w:kern w:val="0"/>
-          <w:sz w:val="23"/>
-          <w:szCs w:val="23"/>
-          <w14:ligatures w14:val="none"/>
-        </w:rPr>
-      </w:pPr>
-      <w:r>
-        <w:rPr>
-          <w:rFonts w:ascii="Courier New" w:eastAsia="Times New Roman" w:hAnsi="Courier New" w:cs="Courier New"/>
+          <w:b/>
+          <w:bCs/>
+          <w:color w:val="2E74B5" w:themeColor="accent5" w:themeShade="BF"/>
+          <w:kern w:val="0"/>
+          <w:sz w:val="23"/>
+          <w:szCs w:val="23"/>
+          <w14:ligatures w14:val="none"/>
+        </w:rPr>
+      </w:pPr>
+      <w:r>
+        <w:rPr>
+          <w:rFonts w:ascii="Courier New" w:eastAsia="Times New Roman" w:hAnsi="Courier New" w:cs="Courier New"/>
+          <w:b/>
+          <w:bCs/>
           <w:color w:val="2E74B5" w:themeColor="accent5" w:themeShade="BF"/>
           <w:kern w:val="0"/>
           <w:sz w:val="18"/>
@@ -4213,16 +4485,20 @@
         <w:textAlignment w:val="baseline"/>
         <w:rPr>
           <w:rFonts w:ascii="Segoe UI" w:eastAsia="Times New Roman" w:hAnsi="Segoe UI" w:cs="Segoe UI"/>
-          <w:color w:val="2E74B5" w:themeColor="accent5" w:themeShade="BF"/>
-          <w:kern w:val="0"/>
-          <w:sz w:val="23"/>
-          <w:szCs w:val="23"/>
-          <w14:ligatures w14:val="none"/>
-        </w:rPr>
-      </w:pPr>
-      <w:r>
-        <w:rPr>
-          <w:rFonts w:ascii="Courier New" w:eastAsia="Times New Roman" w:hAnsi="Courier New" w:cs="Courier New"/>
+          <w:b/>
+          <w:bCs/>
+          <w:color w:val="2E74B5" w:themeColor="accent5" w:themeShade="BF"/>
+          <w:kern w:val="0"/>
+          <w:sz w:val="23"/>
+          <w:szCs w:val="23"/>
+          <w14:ligatures w14:val="none"/>
+        </w:rPr>
+      </w:pPr>
+      <w:r>
+        <w:rPr>
+          <w:rFonts w:ascii="Courier New" w:eastAsia="Times New Roman" w:hAnsi="Courier New" w:cs="Courier New"/>
+          <w:b/>
+          <w:bCs/>
           <w:color w:val="2E74B5" w:themeColor="accent5" w:themeShade="BF"/>
           <w:kern w:val="0"/>
           <w:sz w:val="18"/>
@@ -4239,16 +4515,20 @@
         <w:textAlignment w:val="baseline"/>
         <w:rPr>
           <w:rFonts w:ascii="Segoe UI" w:eastAsia="Times New Roman" w:hAnsi="Segoe UI" w:cs="Segoe UI"/>
-          <w:color w:val="2E74B5" w:themeColor="accent5" w:themeShade="BF"/>
-          <w:kern w:val="0"/>
-          <w:sz w:val="23"/>
-          <w:szCs w:val="23"/>
-          <w14:ligatures w14:val="none"/>
-        </w:rPr>
-      </w:pPr>
-      <w:r>
-        <w:rPr>
-          <w:rFonts w:ascii="Courier New" w:eastAsia="Times New Roman" w:hAnsi="Courier New" w:cs="Courier New"/>
+          <w:b/>
+          <w:bCs/>
+          <w:color w:val="2E74B5" w:themeColor="accent5" w:themeShade="BF"/>
+          <w:kern w:val="0"/>
+          <w:sz w:val="23"/>
+          <w:szCs w:val="23"/>
+          <w14:ligatures w14:val="none"/>
+        </w:rPr>
+      </w:pPr>
+      <w:r>
+        <w:rPr>
+          <w:rFonts w:ascii="Courier New" w:eastAsia="Times New Roman" w:hAnsi="Courier New" w:cs="Courier New"/>
+          <w:b/>
+          <w:bCs/>
           <w:color w:val="2E74B5" w:themeColor="accent5" w:themeShade="BF"/>
           <w:kern w:val="0"/>
           <w:sz w:val="18"/>
@@ -4262,6 +4542,8 @@
       <w:r>
         <w:rPr>
           <w:rFonts w:ascii="Courier New" w:eastAsia="Times New Roman" w:hAnsi="Courier New" w:cs="Courier New"/>
+          <w:b/>
+          <w:bCs/>
           <w:color w:val="2E74B5" w:themeColor="accent5" w:themeShade="BF"/>
           <w:kern w:val="0"/>
           <w:sz w:val="18"/>
@@ -4275,6 +4557,8 @@
       <w:r>
         <w:rPr>
           <w:rFonts w:ascii="Courier New" w:eastAsia="Times New Roman" w:hAnsi="Courier New" w:cs="Courier New"/>
+          <w:b/>
+          <w:bCs/>
           <w:color w:val="2E74B5" w:themeColor="accent5" w:themeShade="BF"/>
           <w:kern w:val="0"/>
           <w:sz w:val="18"/>
@@ -4288,6 +4572,8 @@
       <w:r>
         <w:rPr>
           <w:rFonts w:ascii="Courier New" w:eastAsia="Times New Roman" w:hAnsi="Courier New" w:cs="Courier New"/>
+          <w:b/>
+          <w:bCs/>
           <w:color w:val="2E74B5" w:themeColor="accent5" w:themeShade="BF"/>
           <w:kern w:val="0"/>
           <w:sz w:val="18"/>
@@ -4301,6 +4587,8 @@
       <w:r>
         <w:rPr>
           <w:rFonts w:ascii="Courier New" w:eastAsia="Times New Roman" w:hAnsi="Courier New" w:cs="Courier New"/>
+          <w:b/>
+          <w:bCs/>
           <w:color w:val="2E74B5" w:themeColor="accent5" w:themeShade="BF"/>
           <w:kern w:val="0"/>
           <w:sz w:val="18"/>
@@ -4317,16 +4605,20 @@
         <w:textAlignment w:val="baseline"/>
         <w:rPr>
           <w:rFonts w:ascii="Segoe UI" w:eastAsia="Times New Roman" w:hAnsi="Segoe UI" w:cs="Segoe UI"/>
-          <w:color w:val="2E74B5" w:themeColor="accent5" w:themeShade="BF"/>
-          <w:kern w:val="0"/>
-          <w:sz w:val="23"/>
-          <w:szCs w:val="23"/>
-          <w14:ligatures w14:val="none"/>
-        </w:rPr>
-      </w:pPr>
-      <w:r>
-        <w:rPr>
-          <w:rFonts w:ascii="Courier New" w:eastAsia="Times New Roman" w:hAnsi="Courier New" w:cs="Courier New"/>
+          <w:b/>
+          <w:bCs/>
+          <w:color w:val="2E74B5" w:themeColor="accent5" w:themeShade="BF"/>
+          <w:kern w:val="0"/>
+          <w:sz w:val="23"/>
+          <w:szCs w:val="23"/>
+          <w14:ligatures w14:val="none"/>
+        </w:rPr>
+      </w:pPr>
+      <w:r>
+        <w:rPr>
+          <w:rFonts w:ascii="Courier New" w:eastAsia="Times New Roman" w:hAnsi="Courier New" w:cs="Courier New"/>
+          <w:b/>
+          <w:bCs/>
           <w:color w:val="2E74B5" w:themeColor="accent5" w:themeShade="BF"/>
           <w:kern w:val="0"/>
           <w:sz w:val="18"/>
@@ -4343,16 +4635,20 @@
         <w:textAlignment w:val="baseline"/>
         <w:rPr>
           <w:rFonts w:ascii="Segoe UI" w:eastAsia="Times New Roman" w:hAnsi="Segoe UI" w:cs="Segoe UI"/>
-          <w:color w:val="2E74B5" w:themeColor="accent5" w:themeShade="BF"/>
-          <w:kern w:val="0"/>
-          <w:sz w:val="23"/>
-          <w:szCs w:val="23"/>
-          <w14:ligatures w14:val="none"/>
-        </w:rPr>
-      </w:pPr>
-      <w:r>
-        <w:rPr>
-          <w:rFonts w:ascii="Courier New" w:eastAsia="Times New Roman" w:hAnsi="Courier New" w:cs="Courier New"/>
+          <w:b/>
+          <w:bCs/>
+          <w:color w:val="2E74B5" w:themeColor="accent5" w:themeShade="BF"/>
+          <w:kern w:val="0"/>
+          <w:sz w:val="23"/>
+          <w:szCs w:val="23"/>
+          <w14:ligatures w14:val="none"/>
+        </w:rPr>
+      </w:pPr>
+      <w:r>
+        <w:rPr>
+          <w:rFonts w:ascii="Courier New" w:eastAsia="Times New Roman" w:hAnsi="Courier New" w:cs="Courier New"/>
+          <w:b/>
+          <w:bCs/>
           <w:color w:val="2E74B5" w:themeColor="accent5" w:themeShade="BF"/>
           <w:kern w:val="0"/>
           <w:sz w:val="18"/>
@@ -4369,16 +4665,20 @@
         <w:textAlignment w:val="baseline"/>
         <w:rPr>
           <w:rFonts w:ascii="Segoe UI" w:eastAsia="Times New Roman" w:hAnsi="Segoe UI" w:cs="Segoe UI"/>
-          <w:color w:val="2E74B5" w:themeColor="accent5" w:themeShade="BF"/>
-          <w:kern w:val="0"/>
-          <w:sz w:val="23"/>
-          <w:szCs w:val="23"/>
-          <w14:ligatures w14:val="none"/>
-        </w:rPr>
-      </w:pPr>
-      <w:r>
-        <w:rPr>
-          <w:rFonts w:ascii="Courier New" w:eastAsia="Times New Roman" w:hAnsi="Courier New" w:cs="Courier New"/>
+          <w:b/>
+          <w:bCs/>
+          <w:color w:val="2E74B5" w:themeColor="accent5" w:themeShade="BF"/>
+          <w:kern w:val="0"/>
+          <w:sz w:val="23"/>
+          <w:szCs w:val="23"/>
+          <w14:ligatures w14:val="none"/>
+        </w:rPr>
+      </w:pPr>
+      <w:r>
+        <w:rPr>
+          <w:rFonts w:ascii="Courier New" w:eastAsia="Times New Roman" w:hAnsi="Courier New" w:cs="Courier New"/>
+          <w:b/>
+          <w:bCs/>
           <w:color w:val="2E74B5" w:themeColor="accent5" w:themeShade="BF"/>
           <w:kern w:val="0"/>
           <w:sz w:val="18"/>
@@ -4395,16 +4695,20 @@
         <w:textAlignment w:val="baseline"/>
         <w:rPr>
           <w:rFonts w:ascii="Segoe UI" w:eastAsia="Times New Roman" w:hAnsi="Segoe UI" w:cs="Segoe UI"/>
-          <w:color w:val="2E74B5" w:themeColor="accent5" w:themeShade="BF"/>
-          <w:kern w:val="0"/>
-          <w:sz w:val="23"/>
-          <w:szCs w:val="23"/>
-          <w14:ligatures w14:val="none"/>
-        </w:rPr>
-      </w:pPr>
-      <w:r>
-        <w:rPr>
-          <w:rFonts w:ascii="Courier New" w:eastAsia="Times New Roman" w:hAnsi="Courier New" w:cs="Courier New"/>
+          <w:b/>
+          <w:bCs/>
+          <w:color w:val="2E74B5" w:themeColor="accent5" w:themeShade="BF"/>
+          <w:kern w:val="0"/>
+          <w:sz w:val="23"/>
+          <w:szCs w:val="23"/>
+          <w14:ligatures w14:val="none"/>
+        </w:rPr>
+      </w:pPr>
+      <w:r>
+        <w:rPr>
+          <w:rFonts w:ascii="Courier New" w:eastAsia="Times New Roman" w:hAnsi="Courier New" w:cs="Courier New"/>
+          <w:b/>
+          <w:bCs/>
           <w:color w:val="2E74B5" w:themeColor="accent5" w:themeShade="BF"/>
           <w:kern w:val="0"/>
           <w:sz w:val="18"/>
@@ -4421,16 +4725,20 @@
         <w:textAlignment w:val="baseline"/>
         <w:rPr>
           <w:rFonts w:ascii="Segoe UI" w:eastAsia="Times New Roman" w:hAnsi="Segoe UI" w:cs="Segoe UI"/>
-          <w:color w:val="2E74B5" w:themeColor="accent5" w:themeShade="BF"/>
-          <w:kern w:val="0"/>
-          <w:sz w:val="23"/>
-          <w:szCs w:val="23"/>
-          <w14:ligatures w14:val="none"/>
-        </w:rPr>
-      </w:pPr>
-      <w:r>
-        <w:rPr>
-          <w:rFonts w:ascii="Courier New" w:eastAsia="Times New Roman" w:hAnsi="Courier New" w:cs="Courier New"/>
+          <w:b/>
+          <w:bCs/>
+          <w:color w:val="2E74B5" w:themeColor="accent5" w:themeShade="BF"/>
+          <w:kern w:val="0"/>
+          <w:sz w:val="23"/>
+          <w:szCs w:val="23"/>
+          <w14:ligatures w14:val="none"/>
+        </w:rPr>
+      </w:pPr>
+      <w:r>
+        <w:rPr>
+          <w:rFonts w:ascii="Courier New" w:eastAsia="Times New Roman" w:hAnsi="Courier New" w:cs="Courier New"/>
+          <w:b/>
+          <w:bCs/>
           <w:color w:val="2E74B5" w:themeColor="accent5" w:themeShade="BF"/>
           <w:kern w:val="0"/>
           <w:sz w:val="18"/>
@@ -4445,6 +4753,8 @@
       <w:r>
         <w:rPr>
           <w:rFonts w:ascii="Courier New" w:eastAsia="Times New Roman" w:hAnsi="Courier New" w:cs="Courier New"/>
+          <w:b/>
+          <w:bCs/>
           <w:color w:val="2E74B5" w:themeColor="accent5" w:themeShade="BF"/>
           <w:kern w:val="0"/>
           <w:sz w:val="18"/>
@@ -4463,16 +4773,20 @@
         <w:textAlignment w:val="baseline"/>
         <w:rPr>
           <w:rFonts w:ascii="Segoe UI" w:eastAsia="Times New Roman" w:hAnsi="Segoe UI" w:cs="Segoe UI"/>
-          <w:color w:val="2E74B5" w:themeColor="accent5" w:themeShade="BF"/>
-          <w:kern w:val="0"/>
-          <w:sz w:val="23"/>
-          <w:szCs w:val="23"/>
-          <w14:ligatures w14:val="none"/>
-        </w:rPr>
-      </w:pPr>
-      <w:r>
-        <w:rPr>
-          <w:rFonts w:ascii="Courier New" w:eastAsia="Times New Roman" w:hAnsi="Courier New" w:cs="Courier New"/>
+          <w:b/>
+          <w:bCs/>
+          <w:color w:val="2E74B5" w:themeColor="accent5" w:themeShade="BF"/>
+          <w:kern w:val="0"/>
+          <w:sz w:val="23"/>
+          <w:szCs w:val="23"/>
+          <w14:ligatures w14:val="none"/>
+        </w:rPr>
+      </w:pPr>
+      <w:r>
+        <w:rPr>
+          <w:rFonts w:ascii="Courier New" w:eastAsia="Times New Roman" w:hAnsi="Courier New" w:cs="Courier New"/>
+          <w:b/>
+          <w:bCs/>
           <w:color w:val="2E74B5" w:themeColor="accent5" w:themeShade="BF"/>
           <w:kern w:val="0"/>
           <w:sz w:val="18"/>
@@ -4489,16 +4803,20 @@
         <w:textAlignment w:val="baseline"/>
         <w:rPr>
           <w:rFonts w:ascii="Segoe UI" w:eastAsia="Times New Roman" w:hAnsi="Segoe UI" w:cs="Segoe UI"/>
-          <w:color w:val="2E74B5" w:themeColor="accent5" w:themeShade="BF"/>
-          <w:kern w:val="0"/>
-          <w:sz w:val="23"/>
-          <w:szCs w:val="23"/>
-          <w14:ligatures w14:val="none"/>
-        </w:rPr>
-      </w:pPr>
-      <w:r>
-        <w:rPr>
-          <w:rFonts w:ascii="Courier New" w:eastAsia="Times New Roman" w:hAnsi="Courier New" w:cs="Courier New"/>
+          <w:b/>
+          <w:bCs/>
+          <w:color w:val="2E74B5" w:themeColor="accent5" w:themeShade="BF"/>
+          <w:kern w:val="0"/>
+          <w:sz w:val="23"/>
+          <w:szCs w:val="23"/>
+          <w14:ligatures w14:val="none"/>
+        </w:rPr>
+      </w:pPr>
+      <w:r>
+        <w:rPr>
+          <w:rFonts w:ascii="Courier New" w:eastAsia="Times New Roman" w:hAnsi="Courier New" w:cs="Courier New"/>
+          <w:b/>
+          <w:bCs/>
           <w:color w:val="2E74B5" w:themeColor="accent5" w:themeShade="BF"/>
           <w:kern w:val="0"/>
           <w:sz w:val="18"/>
@@ -4515,16 +4833,20 @@
         <w:textAlignment w:val="baseline"/>
         <w:rPr>
           <w:rFonts w:ascii="Segoe UI" w:eastAsia="Times New Roman" w:hAnsi="Segoe UI" w:cs="Segoe UI"/>
-          <w:color w:val="2E74B5" w:themeColor="accent5" w:themeShade="BF"/>
-          <w:kern w:val="0"/>
-          <w:sz w:val="23"/>
-          <w:szCs w:val="23"/>
-          <w14:ligatures w14:val="none"/>
-        </w:rPr>
-      </w:pPr>
-      <w:r>
-        <w:rPr>
-          <w:rFonts w:ascii="Courier New" w:eastAsia="Times New Roman" w:hAnsi="Courier New" w:cs="Courier New"/>
+          <w:b/>
+          <w:bCs/>
+          <w:color w:val="2E74B5" w:themeColor="accent5" w:themeShade="BF"/>
+          <w:kern w:val="0"/>
+          <w:sz w:val="23"/>
+          <w:szCs w:val="23"/>
+          <w14:ligatures w14:val="none"/>
+        </w:rPr>
+      </w:pPr>
+      <w:r>
+        <w:rPr>
+          <w:rFonts w:ascii="Courier New" w:eastAsia="Times New Roman" w:hAnsi="Courier New" w:cs="Courier New"/>
+          <w:b/>
+          <w:bCs/>
           <w:color w:val="2E74B5" w:themeColor="accent5" w:themeShade="BF"/>
           <w:kern w:val="0"/>
           <w:sz w:val="18"/>
@@ -4538,6 +4860,8 @@
       <w:r>
         <w:rPr>
           <w:rFonts w:ascii="Courier New" w:eastAsia="Times New Roman" w:hAnsi="Courier New" w:cs="Courier New"/>
+          <w:b/>
+          <w:bCs/>
           <w:color w:val="2E74B5" w:themeColor="accent5" w:themeShade="BF"/>
           <w:kern w:val="0"/>
           <w:sz w:val="18"/>
@@ -4551,6 +4875,8 @@
       <w:r>
         <w:rPr>
           <w:rFonts w:ascii="Courier New" w:eastAsia="Times New Roman" w:hAnsi="Courier New" w:cs="Courier New"/>
+          <w:b/>
+          <w:bCs/>
           <w:color w:val="2E74B5" w:themeColor="accent5" w:themeShade="BF"/>
           <w:kern w:val="0"/>
           <w:sz w:val="18"/>
@@ -4567,16 +4893,20 @@
         <w:textAlignment w:val="baseline"/>
         <w:rPr>
           <w:rFonts w:ascii="Segoe UI" w:eastAsia="Times New Roman" w:hAnsi="Segoe UI" w:cs="Segoe UI"/>
-          <w:color w:val="2E74B5" w:themeColor="accent5" w:themeShade="BF"/>
-          <w:kern w:val="0"/>
-          <w:sz w:val="23"/>
-          <w:szCs w:val="23"/>
-          <w14:ligatures w14:val="none"/>
-        </w:rPr>
-      </w:pPr>
-      <w:r>
-        <w:rPr>
-          <w:rFonts w:ascii="Courier New" w:eastAsia="Times New Roman" w:hAnsi="Courier New" w:cs="Courier New"/>
+          <w:b/>
+          <w:bCs/>
+          <w:color w:val="2E74B5" w:themeColor="accent5" w:themeShade="BF"/>
+          <w:kern w:val="0"/>
+          <w:sz w:val="23"/>
+          <w:szCs w:val="23"/>
+          <w14:ligatures w14:val="none"/>
+        </w:rPr>
+      </w:pPr>
+      <w:r>
+        <w:rPr>
+          <w:rFonts w:ascii="Courier New" w:eastAsia="Times New Roman" w:hAnsi="Courier New" w:cs="Courier New"/>
+          <w:b/>
+          <w:bCs/>
           <w:color w:val="2E74B5" w:themeColor="accent5" w:themeShade="BF"/>
           <w:kern w:val="0"/>
           <w:sz w:val="18"/>
@@ -4590,6 +4920,8 @@
       <w:r>
         <w:rPr>
           <w:rFonts w:ascii="Courier New" w:eastAsia="Times New Roman" w:hAnsi="Courier New" w:cs="Courier New"/>
+          <w:b/>
+          <w:bCs/>
           <w:color w:val="2E74B5" w:themeColor="accent5" w:themeShade="BF"/>
           <w:kern w:val="0"/>
           <w:sz w:val="18"/>
@@ -4603,6 +4935,8 @@
       <w:r>
         <w:rPr>
           <w:rFonts w:ascii="Courier New" w:eastAsia="Times New Roman" w:hAnsi="Courier New" w:cs="Courier New"/>
+          <w:b/>
+          <w:bCs/>
           <w:color w:val="2E74B5" w:themeColor="accent5" w:themeShade="BF"/>
           <w:kern w:val="0"/>
           <w:sz w:val="18"/>
@@ -4616,6 +4950,8 @@
       <w:r>
         <w:rPr>
           <w:rFonts w:ascii="Courier New" w:eastAsia="Times New Roman" w:hAnsi="Courier New" w:cs="Courier New"/>
+          <w:b/>
+          <w:bCs/>
           <w:color w:val="2E74B5" w:themeColor="accent5" w:themeShade="BF"/>
           <w:kern w:val="0"/>
           <w:sz w:val="18"/>
@@ -4629,6 +4965,8 @@
       <w:r>
         <w:rPr>
           <w:rFonts w:ascii="Courier New" w:eastAsia="Times New Roman" w:hAnsi="Courier New" w:cs="Courier New"/>
+          <w:b/>
+          <w:bCs/>
           <w:color w:val="2E74B5" w:themeColor="accent5" w:themeShade="BF"/>
           <w:kern w:val="0"/>
           <w:sz w:val="18"/>
@@ -4645,16 +4983,20 @@
         <w:textAlignment w:val="baseline"/>
         <w:rPr>
           <w:rFonts w:ascii="Segoe UI" w:eastAsia="Times New Roman" w:hAnsi="Segoe UI" w:cs="Segoe UI"/>
-          <w:color w:val="2E74B5" w:themeColor="accent5" w:themeShade="BF"/>
-          <w:kern w:val="0"/>
-          <w:sz w:val="23"/>
-          <w:szCs w:val="23"/>
-          <w14:ligatures w14:val="none"/>
-        </w:rPr>
-      </w:pPr>
-      <w:r>
-        <w:rPr>
-          <w:rFonts w:ascii="Courier New" w:eastAsia="Times New Roman" w:hAnsi="Courier New" w:cs="Courier New"/>
+          <w:b/>
+          <w:bCs/>
+          <w:color w:val="2E74B5" w:themeColor="accent5" w:themeShade="BF"/>
+          <w:kern w:val="0"/>
+          <w:sz w:val="23"/>
+          <w:szCs w:val="23"/>
+          <w14:ligatures w14:val="none"/>
+        </w:rPr>
+      </w:pPr>
+      <w:r>
+        <w:rPr>
+          <w:rFonts w:ascii="Courier New" w:eastAsia="Times New Roman" w:hAnsi="Courier New" w:cs="Courier New"/>
+          <w:b/>
+          <w:bCs/>
           <w:color w:val="2E74B5" w:themeColor="accent5" w:themeShade="BF"/>
           <w:kern w:val="0"/>
           <w:sz w:val="18"/>
@@ -4671,16 +5013,20 @@
         <w:textAlignment w:val="baseline"/>
         <w:rPr>
           <w:rFonts w:ascii="Segoe UI" w:eastAsia="Times New Roman" w:hAnsi="Segoe UI" w:cs="Segoe UI"/>
-          <w:color w:val="2E74B5" w:themeColor="accent5" w:themeShade="BF"/>
-          <w:kern w:val="0"/>
-          <w:sz w:val="23"/>
-          <w:szCs w:val="23"/>
-          <w14:ligatures w14:val="none"/>
-        </w:rPr>
-      </w:pPr>
-      <w:r>
-        <w:rPr>
-          <w:rFonts w:ascii="Courier New" w:eastAsia="Times New Roman" w:hAnsi="Courier New" w:cs="Courier New"/>
+          <w:b/>
+          <w:bCs/>
+          <w:color w:val="2E74B5" w:themeColor="accent5" w:themeShade="BF"/>
+          <w:kern w:val="0"/>
+          <w:sz w:val="23"/>
+          <w:szCs w:val="23"/>
+          <w14:ligatures w14:val="none"/>
+        </w:rPr>
+      </w:pPr>
+      <w:r>
+        <w:rPr>
+          <w:rFonts w:ascii="Courier New" w:eastAsia="Times New Roman" w:hAnsi="Courier New" w:cs="Courier New"/>
+          <w:b/>
+          <w:bCs/>
           <w:color w:val="2E74B5" w:themeColor="accent5" w:themeShade="BF"/>
           <w:kern w:val="0"/>
           <w:sz w:val="18"/>
@@ -4697,16 +5043,20 @@
         <w:textAlignment w:val="baseline"/>
         <w:rPr>
           <w:rFonts w:ascii="Segoe UI" w:eastAsia="Times New Roman" w:hAnsi="Segoe UI" w:cs="Segoe UI"/>
-          <w:color w:val="2E74B5" w:themeColor="accent5" w:themeShade="BF"/>
-          <w:kern w:val="0"/>
-          <w:sz w:val="23"/>
-          <w:szCs w:val="23"/>
-          <w14:ligatures w14:val="none"/>
-        </w:rPr>
-      </w:pPr>
-      <w:r>
-        <w:rPr>
-          <w:rFonts w:ascii="Courier New" w:eastAsia="Times New Roman" w:hAnsi="Courier New" w:cs="Courier New"/>
+          <w:b/>
+          <w:bCs/>
+          <w:color w:val="2E74B5" w:themeColor="accent5" w:themeShade="BF"/>
+          <w:kern w:val="0"/>
+          <w:sz w:val="23"/>
+          <w:szCs w:val="23"/>
+          <w14:ligatures w14:val="none"/>
+        </w:rPr>
+      </w:pPr>
+      <w:r>
+        <w:rPr>
+          <w:rFonts w:ascii="Courier New" w:eastAsia="Times New Roman" w:hAnsi="Courier New" w:cs="Courier New"/>
+          <w:b/>
+          <w:bCs/>
           <w:color w:val="2E74B5" w:themeColor="accent5" w:themeShade="BF"/>
           <w:kern w:val="0"/>
           <w:sz w:val="18"/>
@@ -4720,6 +5070,8 @@
       <w:r>
         <w:rPr>
           <w:rFonts w:ascii="Courier New" w:eastAsia="Times New Roman" w:hAnsi="Courier New" w:cs="Courier New"/>
+          <w:b/>
+          <w:bCs/>
           <w:color w:val="2E74B5" w:themeColor="accent5" w:themeShade="BF"/>
           <w:kern w:val="0"/>
           <w:sz w:val="18"/>
@@ -4733,6 +5085,8 @@
       <w:r>
         <w:rPr>
           <w:rFonts w:ascii="Courier New" w:eastAsia="Times New Roman" w:hAnsi="Courier New" w:cs="Courier New"/>
+          <w:b/>
+          <w:bCs/>
           <w:color w:val="2E74B5" w:themeColor="accent5" w:themeShade="BF"/>
           <w:kern w:val="0"/>
           <w:sz w:val="18"/>
@@ -4746,6 +5100,8 @@
       <w:r>
         <w:rPr>
           <w:rFonts w:ascii="Courier New" w:eastAsia="Times New Roman" w:hAnsi="Courier New" w:cs="Courier New"/>
+          <w:b/>
+          <w:bCs/>
           <w:color w:val="2E74B5" w:themeColor="accent5" w:themeShade="BF"/>
           <w:kern w:val="0"/>
           <w:sz w:val="18"/>
@@ -4759,6 +5115,8 @@
       <w:r>
         <w:rPr>
           <w:rFonts w:ascii="Courier New" w:eastAsia="Times New Roman" w:hAnsi="Courier New" w:cs="Courier New"/>
+          <w:b/>
+          <w:bCs/>
           <w:color w:val="2E74B5" w:themeColor="accent5" w:themeShade="BF"/>
           <w:kern w:val="0"/>
           <w:sz w:val="18"/>
@@ -4775,16 +5133,20 @@
         <w:textAlignment w:val="baseline"/>
         <w:rPr>
           <w:rFonts w:ascii="Segoe UI" w:eastAsia="Times New Roman" w:hAnsi="Segoe UI" w:cs="Segoe UI"/>
-          <w:color w:val="2E74B5" w:themeColor="accent5" w:themeShade="BF"/>
-          <w:kern w:val="0"/>
-          <w:sz w:val="23"/>
-          <w:szCs w:val="23"/>
-          <w14:ligatures w14:val="none"/>
-        </w:rPr>
-      </w:pPr>
-      <w:r>
-        <w:rPr>
-          <w:rFonts w:ascii="Courier New" w:eastAsia="Times New Roman" w:hAnsi="Courier New" w:cs="Courier New"/>
+          <w:b/>
+          <w:bCs/>
+          <w:color w:val="2E74B5" w:themeColor="accent5" w:themeShade="BF"/>
+          <w:kern w:val="0"/>
+          <w:sz w:val="23"/>
+          <w:szCs w:val="23"/>
+          <w14:ligatures w14:val="none"/>
+        </w:rPr>
+      </w:pPr>
+      <w:r>
+        <w:rPr>
+          <w:rFonts w:ascii="Courier New" w:eastAsia="Times New Roman" w:hAnsi="Courier New" w:cs="Courier New"/>
+          <w:b/>
+          <w:bCs/>
           <w:color w:val="2E74B5" w:themeColor="accent5" w:themeShade="BF"/>
           <w:kern w:val="0"/>
           <w:sz w:val="18"/>
@@ -4801,16 +5163,20 @@
         <w:textAlignment w:val="baseline"/>
         <w:rPr>
           <w:rFonts w:ascii="Segoe UI" w:eastAsia="Times New Roman" w:hAnsi="Segoe UI" w:cs="Segoe UI"/>
-          <w:color w:val="2E74B5" w:themeColor="accent5" w:themeShade="BF"/>
-          <w:kern w:val="0"/>
-          <w:sz w:val="23"/>
-          <w:szCs w:val="23"/>
-          <w14:ligatures w14:val="none"/>
-        </w:rPr>
-      </w:pPr>
-      <w:r>
-        <w:rPr>
-          <w:rFonts w:ascii="Courier New" w:eastAsia="Times New Roman" w:hAnsi="Courier New" w:cs="Courier New"/>
+          <w:b/>
+          <w:bCs/>
+          <w:color w:val="2E74B5" w:themeColor="accent5" w:themeShade="BF"/>
+          <w:kern w:val="0"/>
+          <w:sz w:val="23"/>
+          <w:szCs w:val="23"/>
+          <w14:ligatures w14:val="none"/>
+        </w:rPr>
+      </w:pPr>
+      <w:r>
+        <w:rPr>
+          <w:rFonts w:ascii="Courier New" w:eastAsia="Times New Roman" w:hAnsi="Courier New" w:cs="Courier New"/>
+          <w:b/>
+          <w:bCs/>
           <w:color w:val="2E74B5" w:themeColor="accent5" w:themeShade="BF"/>
           <w:kern w:val="0"/>
           <w:sz w:val="18"/>
@@ -4827,16 +5193,20 @@
         <w:textAlignment w:val="baseline"/>
         <w:rPr>
           <w:rFonts w:ascii="Segoe UI" w:eastAsia="Times New Roman" w:hAnsi="Segoe UI" w:cs="Segoe UI"/>
-          <w:color w:val="2E74B5" w:themeColor="accent5" w:themeShade="BF"/>
-          <w:kern w:val="0"/>
-          <w:sz w:val="23"/>
-          <w:szCs w:val="23"/>
-          <w14:ligatures w14:val="none"/>
-        </w:rPr>
-      </w:pPr>
-      <w:r>
-        <w:rPr>
-          <w:rFonts w:ascii="Courier New" w:eastAsia="Times New Roman" w:hAnsi="Courier New" w:cs="Courier New"/>
+          <w:b/>
+          <w:bCs/>
+          <w:color w:val="2E74B5" w:themeColor="accent5" w:themeShade="BF"/>
+          <w:kern w:val="0"/>
+          <w:sz w:val="23"/>
+          <w:szCs w:val="23"/>
+          <w14:ligatures w14:val="none"/>
+        </w:rPr>
+      </w:pPr>
+      <w:r>
+        <w:rPr>
+          <w:rFonts w:ascii="Courier New" w:eastAsia="Times New Roman" w:hAnsi="Courier New" w:cs="Courier New"/>
+          <w:b/>
+          <w:bCs/>
           <w:color w:val="2E74B5" w:themeColor="accent5" w:themeShade="BF"/>
           <w:kern w:val="0"/>
           <w:sz w:val="18"/>
@@ -4853,16 +5223,20 @@
         <w:textAlignment w:val="baseline"/>
         <w:rPr>
           <w:rFonts w:ascii="Segoe UI" w:eastAsia="Times New Roman" w:hAnsi="Segoe UI" w:cs="Segoe UI"/>
-          <w:color w:val="2E74B5" w:themeColor="accent5" w:themeShade="BF"/>
-          <w:kern w:val="0"/>
-          <w:sz w:val="23"/>
-          <w:szCs w:val="23"/>
-          <w14:ligatures w14:val="none"/>
-        </w:rPr>
-      </w:pPr>
-      <w:r>
-        <w:rPr>
-          <w:rFonts w:ascii="Courier New" w:eastAsia="Times New Roman" w:hAnsi="Courier New" w:cs="Courier New"/>
+          <w:b/>
+          <w:bCs/>
+          <w:color w:val="2E74B5" w:themeColor="accent5" w:themeShade="BF"/>
+          <w:kern w:val="0"/>
+          <w:sz w:val="23"/>
+          <w:szCs w:val="23"/>
+          <w14:ligatures w14:val="none"/>
+        </w:rPr>
+      </w:pPr>
+      <w:r>
+        <w:rPr>
+          <w:rFonts w:ascii="Courier New" w:eastAsia="Times New Roman" w:hAnsi="Courier New" w:cs="Courier New"/>
+          <w:b/>
+          <w:bCs/>
           <w:color w:val="2E74B5" w:themeColor="accent5" w:themeShade="BF"/>
           <w:kern w:val="0"/>
           <w:sz w:val="18"/>
@@ -4879,16 +5253,20 @@
         <w:textAlignment w:val="baseline"/>
         <w:rPr>
           <w:rFonts w:ascii="Segoe UI" w:eastAsia="Times New Roman" w:hAnsi="Segoe UI" w:cs="Segoe UI"/>
-          <w:color w:val="2E74B5" w:themeColor="accent5" w:themeShade="BF"/>
-          <w:kern w:val="0"/>
-          <w:sz w:val="23"/>
-          <w:szCs w:val="23"/>
-          <w14:ligatures w14:val="none"/>
-        </w:rPr>
-      </w:pPr>
-      <w:r>
-        <w:rPr>
-          <w:rFonts w:ascii="Courier New" w:eastAsia="Times New Roman" w:hAnsi="Courier New" w:cs="Courier New"/>
+          <w:b/>
+          <w:bCs/>
+          <w:color w:val="2E74B5" w:themeColor="accent5" w:themeShade="BF"/>
+          <w:kern w:val="0"/>
+          <w:sz w:val="23"/>
+          <w:szCs w:val="23"/>
+          <w14:ligatures w14:val="none"/>
+        </w:rPr>
+      </w:pPr>
+      <w:r>
+        <w:rPr>
+          <w:rFonts w:ascii="Courier New" w:eastAsia="Times New Roman" w:hAnsi="Courier New" w:cs="Courier New"/>
+          <w:b/>
+          <w:bCs/>
           <w:color w:val="2E74B5" w:themeColor="accent5" w:themeShade="BF"/>
           <w:kern w:val="0"/>
           <w:sz w:val="18"/>
@@ -4902,6 +5280,8 @@
       <w:r>
         <w:rPr>
           <w:rFonts w:ascii="Courier New" w:eastAsia="Times New Roman" w:hAnsi="Courier New" w:cs="Courier New"/>
+          <w:b/>
+          <w:bCs/>
           <w:color w:val="2E74B5" w:themeColor="accent5" w:themeShade="BF"/>
           <w:kern w:val="0"/>
           <w:sz w:val="18"/>
@@ -4915,6 +5295,8 @@
       <w:r>
         <w:rPr>
           <w:rFonts w:ascii="Courier New" w:eastAsia="Times New Roman" w:hAnsi="Courier New" w:cs="Courier New"/>
+          <w:b/>
+          <w:bCs/>
           <w:color w:val="2E74B5" w:themeColor="accent5" w:themeShade="BF"/>
           <w:kern w:val="0"/>
           <w:sz w:val="18"/>
@@ -4931,16 +5313,20 @@
         <w:textAlignment w:val="baseline"/>
         <w:rPr>
           <w:rFonts w:ascii="Segoe UI" w:eastAsia="Times New Roman" w:hAnsi="Segoe UI" w:cs="Segoe UI"/>
-          <w:color w:val="2E74B5" w:themeColor="accent5" w:themeShade="BF"/>
-          <w:kern w:val="0"/>
-          <w:sz w:val="23"/>
-          <w:szCs w:val="23"/>
-          <w14:ligatures w14:val="none"/>
-        </w:rPr>
-      </w:pPr>
-      <w:r>
-        <w:rPr>
-          <w:rFonts w:ascii="Courier New" w:eastAsia="Times New Roman" w:hAnsi="Courier New" w:cs="Courier New"/>
+          <w:b/>
+          <w:bCs/>
+          <w:color w:val="2E74B5" w:themeColor="accent5" w:themeShade="BF"/>
+          <w:kern w:val="0"/>
+          <w:sz w:val="23"/>
+          <w:szCs w:val="23"/>
+          <w14:ligatures w14:val="none"/>
+        </w:rPr>
+      </w:pPr>
+      <w:r>
+        <w:rPr>
+          <w:rFonts w:ascii="Courier New" w:eastAsia="Times New Roman" w:hAnsi="Courier New" w:cs="Courier New"/>
+          <w:b/>
+          <w:bCs/>
           <w:color w:val="2E74B5" w:themeColor="accent5" w:themeShade="BF"/>
           <w:kern w:val="0"/>
           <w:sz w:val="18"/>
@@ -4954,6 +5340,8 @@
       <w:r>
         <w:rPr>
           <w:rFonts w:ascii="Courier New" w:eastAsia="Times New Roman" w:hAnsi="Courier New" w:cs="Courier New"/>
+          <w:b/>
+          <w:bCs/>
           <w:color w:val="2E74B5" w:themeColor="accent5" w:themeShade="BF"/>
           <w:kern w:val="0"/>
           <w:sz w:val="18"/>
@@ -4967,6 +5355,8 @@
       <w:r>
         <w:rPr>
           <w:rFonts w:ascii="Courier New" w:eastAsia="Times New Roman" w:hAnsi="Courier New" w:cs="Courier New"/>
+          <w:b/>
+          <w:bCs/>
           <w:color w:val="2E74B5" w:themeColor="accent5" w:themeShade="BF"/>
           <w:kern w:val="0"/>
           <w:sz w:val="18"/>
@@ -4983,16 +5373,20 @@
         <w:textAlignment w:val="baseline"/>
         <w:rPr>
           <w:rFonts w:ascii="Segoe UI" w:eastAsia="Times New Roman" w:hAnsi="Segoe UI" w:cs="Segoe UI"/>
-          <w:color w:val="2E74B5" w:themeColor="accent5" w:themeShade="BF"/>
-          <w:kern w:val="0"/>
-          <w:sz w:val="23"/>
-          <w:szCs w:val="23"/>
-          <w14:ligatures w14:val="none"/>
-        </w:rPr>
-      </w:pPr>
-      <w:r>
-        <w:rPr>
-          <w:rFonts w:ascii="Courier New" w:eastAsia="Times New Roman" w:hAnsi="Courier New" w:cs="Courier New"/>
+          <w:b/>
+          <w:bCs/>
+          <w:color w:val="2E74B5" w:themeColor="accent5" w:themeShade="BF"/>
+          <w:kern w:val="0"/>
+          <w:sz w:val="23"/>
+          <w:szCs w:val="23"/>
+          <w14:ligatures w14:val="none"/>
+        </w:rPr>
+      </w:pPr>
+      <w:r>
+        <w:rPr>
+          <w:rFonts w:ascii="Courier New" w:eastAsia="Times New Roman" w:hAnsi="Courier New" w:cs="Courier New"/>
+          <w:b/>
+          <w:bCs/>
           <w:color w:val="2E74B5" w:themeColor="accent5" w:themeShade="BF"/>
           <w:kern w:val="0"/>
           <w:sz w:val="18"/>
@@ -5009,16 +5403,20 @@
         <w:textAlignment w:val="baseline"/>
         <w:rPr>
           <w:rFonts w:ascii="Segoe UI" w:eastAsia="Times New Roman" w:hAnsi="Segoe UI" w:cs="Segoe UI"/>
-          <w:color w:val="2E74B5" w:themeColor="accent5" w:themeShade="BF"/>
-          <w:kern w:val="0"/>
-          <w:sz w:val="23"/>
-          <w:szCs w:val="23"/>
-          <w14:ligatures w14:val="none"/>
-        </w:rPr>
-      </w:pPr>
-      <w:r>
-        <w:rPr>
-          <w:rFonts w:ascii="Courier New" w:eastAsia="Times New Roman" w:hAnsi="Courier New" w:cs="Courier New"/>
+          <w:b/>
+          <w:bCs/>
+          <w:color w:val="2E74B5" w:themeColor="accent5" w:themeShade="BF"/>
+          <w:kern w:val="0"/>
+          <w:sz w:val="23"/>
+          <w:szCs w:val="23"/>
+          <w14:ligatures w14:val="none"/>
+        </w:rPr>
+      </w:pPr>
+      <w:r>
+        <w:rPr>
+          <w:rFonts w:ascii="Courier New" w:eastAsia="Times New Roman" w:hAnsi="Courier New" w:cs="Courier New"/>
+          <w:b/>
+          <w:bCs/>
           <w:color w:val="2E74B5" w:themeColor="accent5" w:themeShade="BF"/>
           <w:kern w:val="0"/>
           <w:sz w:val="18"/>
@@ -5035,16 +5433,20 @@
         <w:textAlignment w:val="baseline"/>
         <w:rPr>
           <w:rFonts w:ascii="Segoe UI" w:eastAsia="Times New Roman" w:hAnsi="Segoe UI" w:cs="Segoe UI"/>
-          <w:color w:val="2E74B5" w:themeColor="accent5" w:themeShade="BF"/>
-          <w:kern w:val="0"/>
-          <w:sz w:val="23"/>
-          <w:szCs w:val="23"/>
-          <w14:ligatures w14:val="none"/>
-        </w:rPr>
-      </w:pPr>
-      <w:r>
-        <w:rPr>
-          <w:rFonts w:ascii="Courier New" w:eastAsia="Times New Roman" w:hAnsi="Courier New" w:cs="Courier New"/>
+          <w:b/>
+          <w:bCs/>
+          <w:color w:val="2E74B5" w:themeColor="accent5" w:themeShade="BF"/>
+          <w:kern w:val="0"/>
+          <w:sz w:val="23"/>
+          <w:szCs w:val="23"/>
+          <w14:ligatures w14:val="none"/>
+        </w:rPr>
+      </w:pPr>
+      <w:r>
+        <w:rPr>
+          <w:rFonts w:ascii="Courier New" w:eastAsia="Times New Roman" w:hAnsi="Courier New" w:cs="Courier New"/>
+          <w:b/>
+          <w:bCs/>
           <w:color w:val="2E74B5" w:themeColor="accent5" w:themeShade="BF"/>
           <w:kern w:val="0"/>
           <w:sz w:val="18"/>
@@ -5061,16 +5463,20 @@
         <w:textAlignment w:val="baseline"/>
         <w:rPr>
           <w:rFonts w:ascii="Segoe UI" w:eastAsia="Times New Roman" w:hAnsi="Segoe UI" w:cs="Segoe UI"/>
-          <w:color w:val="2E74B5" w:themeColor="accent5" w:themeShade="BF"/>
-          <w:kern w:val="0"/>
-          <w:sz w:val="23"/>
-          <w:szCs w:val="23"/>
-          <w14:ligatures w14:val="none"/>
-        </w:rPr>
-      </w:pPr>
-      <w:r>
-        <w:rPr>
-          <w:rFonts w:ascii="Courier New" w:eastAsia="Times New Roman" w:hAnsi="Courier New" w:cs="Courier New"/>
+          <w:b/>
+          <w:bCs/>
+          <w:color w:val="2E74B5" w:themeColor="accent5" w:themeShade="BF"/>
+          <w:kern w:val="0"/>
+          <w:sz w:val="23"/>
+          <w:szCs w:val="23"/>
+          <w14:ligatures w14:val="none"/>
+        </w:rPr>
+      </w:pPr>
+      <w:r>
+        <w:rPr>
+          <w:rFonts w:ascii="Courier New" w:eastAsia="Times New Roman" w:hAnsi="Courier New" w:cs="Courier New"/>
+          <w:b/>
+          <w:bCs/>
           <w:color w:val="2E74B5" w:themeColor="accent5" w:themeShade="BF"/>
           <w:kern w:val="0"/>
           <w:sz w:val="18"/>
@@ -5087,6 +5493,8 @@
         <w:textAlignment w:val="baseline"/>
         <w:rPr>
           <w:rFonts w:ascii="Segoe UI" w:eastAsia="Times New Roman" w:hAnsi="Segoe UI" w:cs="Segoe UI"/>
+          <w:b/>
+          <w:bCs/>
           <w:color w:val="242424"/>
           <w:kern w:val="0"/>
           <w:sz w:val="23"/>
@@ -5097,6 +5505,8 @@
       <w:r>
         <w:rPr>
           <w:rFonts w:ascii="Courier New" w:eastAsia="Times New Roman" w:hAnsi="Courier New" w:cs="Courier New"/>
+          <w:b/>
+          <w:bCs/>
           <w:color w:val="2E74B5" w:themeColor="accent5" w:themeShade="BF"/>
           <w:kern w:val="0"/>
           <w:sz w:val="18"/>
@@ -5109,6 +5519,8 @@
       <w:r>
         <w:rPr>
           <w:rFonts w:ascii="Courier New" w:eastAsia="Times New Roman" w:hAnsi="Courier New" w:cs="Courier New"/>
+          <w:b/>
+          <w:bCs/>
           <w:color w:val="6A9955"/>
           <w:kern w:val="0"/>
           <w:sz w:val="18"/>
@@ -5122,6 +5534,8 @@
       <w:r>
         <w:rPr>
           <w:rFonts w:ascii="Courier New" w:eastAsia="Times New Roman" w:hAnsi="Courier New" w:cs="Courier New"/>
+          <w:b/>
+          <w:bCs/>
           <w:color w:val="6A9955"/>
           <w:kern w:val="0"/>
           <w:sz w:val="18"/>

</xml_diff>

<commit_message>
complete debug and test
</commit_message>
<xml_diff>
--- a/Project Plan.docx
+++ b/Project Plan.docx
@@ -1,6 +1,6 @@
 
 <file path=word/document.xml><?xml version="1.0" encoding="utf-8"?>
-<w:document xmlns:wpc="http://schemas.microsoft.com/office/word/2010/wordprocessingCanvas" xmlns:cx="http://schemas.microsoft.com/office/drawing/2014/chartex" xmlns:cx1="http://schemas.microsoft.com/office/drawing/2015/9/8/chartex" xmlns:cx2="http://schemas.microsoft.com/office/drawing/2015/10/21/chartex" xmlns:cx3="http://schemas.microsoft.com/office/drawing/2016/5/9/chartex" xmlns:cx4="http://schemas.microsoft.com/office/drawing/2016/5/10/chartex" xmlns:cx5="http://schemas.microsoft.com/office/drawing/2016/5/11/chartex" xmlns:cx6="http://schemas.microsoft.com/office/drawing/2016/5/12/chartex" xmlns:cx7="http://schemas.microsoft.com/office/drawing/2016/5/13/chartex" xmlns:cx8="http://schemas.microsoft.com/office/drawing/2016/5/14/chartex" xmlns:mc="http://schemas.openxmlformats.org/markup-compatibility/2006" xmlns:aink="http://schemas.microsoft.com/office/drawing/2016/ink" xmlns:am3d="http://schemas.microsoft.com/office/drawing/2017/model3d" xmlns:o="urn:schemas-microsoft-com:office:office" xmlns:oel="http://schemas.microsoft.com/office/2019/extlst" xmlns:r="http://schemas.openxmlformats.org/officeDocument/2006/relationships" xmlns:m="http://schemas.openxmlformats.org/officeDocument/2006/math" xmlns:v="urn:schemas-microsoft-com:vml" xmlns:wp14="http://schemas.microsoft.com/office/word/2010/wordprocessingDrawing" xmlns:wp="http://schemas.openxmlformats.org/drawingml/2006/wordprocessingDrawing" xmlns:w10="urn:schemas-microsoft-com:office:word" xmlns:w="http://schemas.openxmlformats.org/wordprocessingml/2006/main" xmlns:w14="http://schemas.microsoft.com/office/word/2010/wordml" xmlns:w15="http://schemas.microsoft.com/office/word/2012/wordml" xmlns:w16cex="http://schemas.microsoft.com/office/word/2018/wordml/cex" xmlns:w16cid="http://schemas.microsoft.com/office/word/2016/wordml/cid" xmlns:w16="http://schemas.microsoft.com/office/word/2018/wordml" xmlns:w16sdtdh="http://schemas.microsoft.com/office/word/2020/wordml/sdtdatahash" xmlns:w16se="http://schemas.microsoft.com/office/word/2015/wordml/symex" xmlns:wpg="http://schemas.microsoft.com/office/word/2010/wordprocessingGroup" xmlns:wpi="http://schemas.microsoft.com/office/word/2010/wordprocessingInk" xmlns:wne="http://schemas.microsoft.com/office/word/2006/wordml" xmlns:wps="http://schemas.microsoft.com/office/word/2010/wordprocessingShape" mc:Ignorable="w14 w15 w16se w16cid w16 w16cex w16sdtdh wp14">
+<w:document xmlns:wpc="http://schemas.microsoft.com/office/word/2010/wordprocessingCanvas" xmlns:cx="http://schemas.microsoft.com/office/drawing/2014/chartex" xmlns:cx1="http://schemas.microsoft.com/office/drawing/2015/9/8/chartex" xmlns:cx2="http://schemas.microsoft.com/office/drawing/2015/10/21/chartex" xmlns:cx3="http://schemas.microsoft.com/office/drawing/2016/5/9/chartex" xmlns:cx4="http://schemas.microsoft.com/office/drawing/2016/5/10/chartex" xmlns:cx5="http://schemas.microsoft.com/office/drawing/2016/5/11/chartex" xmlns:cx6="http://schemas.microsoft.com/office/drawing/2016/5/12/chartex" xmlns:cx7="http://schemas.microsoft.com/office/drawing/2016/5/13/chartex" xmlns:cx8="http://schemas.microsoft.com/office/drawing/2016/5/14/chartex" xmlns:mc="http://schemas.openxmlformats.org/markup-compatibility/2006" xmlns:aink="http://schemas.microsoft.com/office/drawing/2016/ink" xmlns:am3d="http://schemas.microsoft.com/office/drawing/2017/model3d" xmlns:o="urn:schemas-microsoft-com:office:office" xmlns:oel="http://schemas.microsoft.com/office/2019/extlst" xmlns:r="http://schemas.openxmlformats.org/officeDocument/2006/relationships" xmlns:m="http://schemas.openxmlformats.org/officeDocument/2006/math" xmlns:v="urn:schemas-microsoft-com:vml" xmlns:wp14="http://schemas.microsoft.com/office/word/2010/wordprocessingDrawing" xmlns:wp="http://schemas.openxmlformats.org/drawingml/2006/wordprocessingDrawing" xmlns:w10="urn:schemas-microsoft-com:office:word" xmlns:w="http://schemas.openxmlformats.org/wordprocessingml/2006/main" xmlns:w14="http://schemas.microsoft.com/office/word/2010/wordml" xmlns:w15="http://schemas.microsoft.com/office/word/2012/wordml" xmlns:w16cex="http://schemas.microsoft.com/office/word/2018/wordml/cex" xmlns:w16cid="http://schemas.microsoft.com/office/word/2016/wordml/cid" xmlns:w16="http://schemas.microsoft.com/office/word/2018/wordml" xmlns:w16du="http://schemas.microsoft.com/office/word/2023/wordml/word16du" xmlns:w16sdtdh="http://schemas.microsoft.com/office/word/2020/wordml/sdtdatahash" xmlns:w16se="http://schemas.microsoft.com/office/word/2015/wordml/symex" xmlns:wpg="http://schemas.microsoft.com/office/word/2010/wordprocessingGroup" xmlns:wpi="http://schemas.microsoft.com/office/word/2010/wordprocessingInk" xmlns:wne="http://schemas.microsoft.com/office/word/2006/wordml" xmlns:wps="http://schemas.microsoft.com/office/word/2010/wordprocessingShape" mc:Ignorable="w14 w15 w16se w16cid w16 w16cex w16sdtdh w16du wp14">
   <w:body>
     <w:tbl>
       <w:tblPr>
@@ -232,19 +232,8 @@
                 <w:sz w:val="20"/>
                 <w14:ligatures w14:val="none"/>
               </w:rPr>
-              <w:t xml:space="preserve">Install Node.js and </w:t>
+              <w:t>Install Node.js and npm</w:t>
             </w:r>
-            <w:proofErr w:type="spellStart"/>
-            <w:r>
-              <w:rPr>
-                <w:rFonts w:ascii="Arial" w:eastAsia="Times New Roman" w:hAnsi="Arial" w:cs="Arial"/>
-                <w:kern w:val="0"/>
-                <w:sz w:val="20"/>
-                <w14:ligatures w14:val="none"/>
-              </w:rPr>
-              <w:t>npm</w:t>
-            </w:r>
-            <w:proofErr w:type="spellEnd"/>
           </w:p>
         </w:tc>
         <w:tc>
@@ -380,7 +369,6 @@
                 <w14:ligatures w14:val="none"/>
               </w:rPr>
             </w:pPr>
-            <w:proofErr w:type="spellStart"/>
             <w:r>
               <w:rPr>
                 <w:rFonts w:ascii="Arial" w:eastAsia="Times New Roman" w:hAnsi="Arial" w:cs="Arial"/>
@@ -388,29 +376,8 @@
                 <w:sz w:val="20"/>
                 <w14:ligatures w14:val="none"/>
               </w:rPr>
-              <w:t>npm</w:t>
+              <w:t>npm init</w:t>
             </w:r>
-            <w:proofErr w:type="spellEnd"/>
-            <w:r>
-              <w:rPr>
-                <w:rFonts w:ascii="Arial" w:eastAsia="Times New Roman" w:hAnsi="Arial" w:cs="Arial"/>
-                <w:kern w:val="0"/>
-                <w:sz w:val="20"/>
-                <w14:ligatures w14:val="none"/>
-              </w:rPr>
-              <w:t xml:space="preserve"> </w:t>
-            </w:r>
-            <w:proofErr w:type="spellStart"/>
-            <w:r>
-              <w:rPr>
-                <w:rFonts w:ascii="Arial" w:eastAsia="Times New Roman" w:hAnsi="Arial" w:cs="Arial"/>
-                <w:kern w:val="0"/>
-                <w:sz w:val="20"/>
-                <w14:ligatures w14:val="none"/>
-              </w:rPr>
-              <w:t>init</w:t>
-            </w:r>
-            <w:proofErr w:type="spellEnd"/>
           </w:p>
         </w:tc>
       </w:tr>
@@ -2778,23 +2745,8 @@
           <w:bdr w:val="none" w:sz="0" w:space="0" w:color="auto" w:frame="1"/>
           <w14:ligatures w14:val="none"/>
         </w:rPr>
-        <w:t xml:space="preserve">- checkout cart. If the cart is checking out successfully, it should be cleared </w:t>
-      </w:r>
-      <w:proofErr w:type="gramStart"/>
-      <w:r>
-        <w:rPr>
-          <w:rFonts w:ascii="Courier New" w:eastAsia="Times New Roman" w:hAnsi="Courier New" w:cs="Courier New"/>
-          <w:b/>
-          <w:bCs/>
-          <w:kern w:val="0"/>
-          <w:sz w:val="18"/>
-          <w:szCs w:val="18"/>
-          <w:bdr w:val="none" w:sz="0" w:space="0" w:color="auto" w:frame="1"/>
-          <w14:ligatures w14:val="none"/>
-        </w:rPr>
-        <w:t>out</w:t>
-      </w:r>
-      <w:proofErr w:type="gramEnd"/>
+        <w:t>- checkout cart. If the cart is checking out successfully, it should be cleared out</w:t>
+      </w:r>
     </w:p>
     <w:p>
       <w:pPr>
@@ -3090,147 +3042,63 @@
           <w:bdr w:val="none" w:sz="0" w:space="0" w:color="auto" w:frame="1"/>
           <w14:ligatures w14:val="none"/>
         </w:rPr>
-        <w:t>- </w:t>
-      </w:r>
-      <w:proofErr w:type="spellStart"/>
-      <w:r>
-        <w:rPr>
-          <w:rFonts w:ascii="Courier New" w:eastAsia="Times New Roman" w:hAnsi="Courier New" w:cs="Courier New"/>
-          <w:b/>
-          <w:bCs/>
-          <w:kern w:val="0"/>
-          <w:sz w:val="18"/>
-          <w:szCs w:val="18"/>
-          <w:bdr w:val="none" w:sz="0" w:space="0" w:color="auto" w:frame="1"/>
-          <w14:ligatures w14:val="none"/>
-        </w:rPr>
-        <w:t>ProductList</w:t>
-      </w:r>
-      <w:proofErr w:type="spellEnd"/>
-      <w:r>
-        <w:rPr>
-          <w:rFonts w:ascii="Courier New" w:eastAsia="Times New Roman" w:hAnsi="Courier New" w:cs="Courier New"/>
-          <w:b/>
-          <w:bCs/>
-          <w:kern w:val="0"/>
-          <w:sz w:val="18"/>
-          <w:szCs w:val="18"/>
-          <w:bdr w:val="none" w:sz="0" w:space="0" w:color="auto" w:frame="1"/>
-          <w14:ligatures w14:val="none"/>
-        </w:rPr>
-        <w:t>: Show name/price of products</w:t>
-      </w:r>
-    </w:p>
-    <w:p>
-      <w:pPr>
-        <w:spacing w:after="0" w:line="270" w:lineRule="atLeast"/>
-        <w:textAlignment w:val="baseline"/>
-        <w:rPr>
-          <w:rFonts w:ascii="Segoe UI" w:eastAsia="Times New Roman" w:hAnsi="Segoe UI" w:cs="Segoe UI"/>
-          <w:b/>
-          <w:bCs/>
-          <w:kern w:val="0"/>
-          <w:sz w:val="23"/>
-          <w:szCs w:val="23"/>
-          <w14:ligatures w14:val="none"/>
-        </w:rPr>
-      </w:pPr>
-      <w:r>
-        <w:rPr>
-          <w:rFonts w:ascii="Courier New" w:eastAsia="Times New Roman" w:hAnsi="Courier New" w:cs="Courier New"/>
-          <w:b/>
-          <w:bCs/>
-          <w:kern w:val="0"/>
-          <w:sz w:val="18"/>
-          <w:szCs w:val="18"/>
-          <w:bdr w:val="none" w:sz="0" w:space="0" w:color="auto" w:frame="1"/>
-          <w14:ligatures w14:val="none"/>
-        </w:rPr>
-        <w:t xml:space="preserve">- Product: name/price of a product. Button: Review, Add </w:t>
-      </w:r>
-      <w:proofErr w:type="gramStart"/>
-      <w:r>
-        <w:rPr>
-          <w:rFonts w:ascii="Courier New" w:eastAsia="Times New Roman" w:hAnsi="Courier New" w:cs="Courier New"/>
-          <w:b/>
-          <w:bCs/>
-          <w:kern w:val="0"/>
-          <w:sz w:val="18"/>
-          <w:szCs w:val="18"/>
-          <w:bdr w:val="none" w:sz="0" w:space="0" w:color="auto" w:frame="1"/>
-          <w14:ligatures w14:val="none"/>
-        </w:rPr>
-        <w:t>To</w:t>
-      </w:r>
-      <w:proofErr w:type="gramEnd"/>
-      <w:r>
-        <w:rPr>
-          <w:rFonts w:ascii="Courier New" w:eastAsia="Times New Roman" w:hAnsi="Courier New" w:cs="Courier New"/>
-          <w:b/>
-          <w:bCs/>
-          <w:kern w:val="0"/>
-          <w:sz w:val="18"/>
-          <w:szCs w:val="18"/>
-          <w:bdr w:val="none" w:sz="0" w:space="0" w:color="auto" w:frame="1"/>
-          <w14:ligatures w14:val="none"/>
-        </w:rPr>
-        <w:t xml:space="preserve"> Card</w:t>
-      </w:r>
-    </w:p>
-    <w:p>
-      <w:pPr>
-        <w:spacing w:after="0" w:line="270" w:lineRule="atLeast"/>
-        <w:textAlignment w:val="baseline"/>
-        <w:rPr>
-          <w:rFonts w:ascii="Segoe UI" w:eastAsia="Times New Roman" w:hAnsi="Segoe UI" w:cs="Segoe UI"/>
-          <w:b/>
-          <w:bCs/>
-          <w:kern w:val="0"/>
-          <w:sz w:val="23"/>
-          <w:szCs w:val="23"/>
-          <w14:ligatures w14:val="none"/>
-        </w:rPr>
-      </w:pPr>
-      <w:r>
-        <w:rPr>
-          <w:rFonts w:ascii="Courier New" w:eastAsia="Times New Roman" w:hAnsi="Courier New" w:cs="Courier New"/>
-          <w:b/>
-          <w:bCs/>
-          <w:kern w:val="0"/>
-          <w:sz w:val="18"/>
-          <w:szCs w:val="18"/>
-          <w:bdr w:val="none" w:sz="0" w:space="0" w:color="auto" w:frame="1"/>
-          <w14:ligatures w14:val="none"/>
-        </w:rPr>
-        <w:t xml:space="preserve">- ProductDetails: More information about the products. Button: Review, Add </w:t>
-      </w:r>
-      <w:proofErr w:type="gramStart"/>
-      <w:r>
-        <w:rPr>
-          <w:rFonts w:ascii="Courier New" w:eastAsia="Times New Roman" w:hAnsi="Courier New" w:cs="Courier New"/>
-          <w:b/>
-          <w:bCs/>
-          <w:kern w:val="0"/>
-          <w:sz w:val="18"/>
-          <w:szCs w:val="18"/>
-          <w:bdr w:val="none" w:sz="0" w:space="0" w:color="auto" w:frame="1"/>
-          <w14:ligatures w14:val="none"/>
-        </w:rPr>
-        <w:t>To</w:t>
-      </w:r>
-      <w:proofErr w:type="gramEnd"/>
-      <w:r>
-        <w:rPr>
-          <w:rFonts w:ascii="Courier New" w:eastAsia="Times New Roman" w:hAnsi="Courier New" w:cs="Courier New"/>
-          <w:b/>
-          <w:bCs/>
-          <w:kern w:val="0"/>
-          <w:sz w:val="18"/>
-          <w:szCs w:val="18"/>
-          <w:bdr w:val="none" w:sz="0" w:space="0" w:color="auto" w:frame="1"/>
-          <w14:ligatures w14:val="none"/>
-        </w:rPr>
-        <w:t xml:space="preserve"> Card</w:t>
+        <w:t>- ProductList: Show name/price of products</w:t>
+      </w:r>
+    </w:p>
+    <w:p>
+      <w:pPr>
+        <w:spacing w:after="0" w:line="270" w:lineRule="atLeast"/>
+        <w:textAlignment w:val="baseline"/>
+        <w:rPr>
+          <w:rFonts w:ascii="Segoe UI" w:eastAsia="Times New Roman" w:hAnsi="Segoe UI" w:cs="Segoe UI"/>
+          <w:b/>
+          <w:bCs/>
+          <w:kern w:val="0"/>
+          <w:sz w:val="23"/>
+          <w:szCs w:val="23"/>
+          <w14:ligatures w14:val="none"/>
+        </w:rPr>
+      </w:pPr>
+      <w:r>
+        <w:rPr>
+          <w:rFonts w:ascii="Courier New" w:eastAsia="Times New Roman" w:hAnsi="Courier New" w:cs="Courier New"/>
+          <w:b/>
+          <w:bCs/>
+          <w:kern w:val="0"/>
+          <w:sz w:val="18"/>
+          <w:szCs w:val="18"/>
+          <w:bdr w:val="none" w:sz="0" w:space="0" w:color="auto" w:frame="1"/>
+          <w14:ligatures w14:val="none"/>
+        </w:rPr>
+        <w:t>- Product: name/price of a product. Button: Review, Add To Card</w:t>
+      </w:r>
+    </w:p>
+    <w:p>
+      <w:pPr>
+        <w:spacing w:after="0" w:line="270" w:lineRule="atLeast"/>
+        <w:textAlignment w:val="baseline"/>
+        <w:rPr>
+          <w:rFonts w:ascii="Segoe UI" w:eastAsia="Times New Roman" w:hAnsi="Segoe UI" w:cs="Segoe UI"/>
+          <w:b/>
+          <w:bCs/>
+          <w:kern w:val="0"/>
+          <w:sz w:val="23"/>
+          <w:szCs w:val="23"/>
+          <w14:ligatures w14:val="none"/>
+        </w:rPr>
+      </w:pPr>
+      <w:r>
+        <w:rPr>
+          <w:rFonts w:ascii="Courier New" w:eastAsia="Times New Roman" w:hAnsi="Courier New" w:cs="Courier New"/>
+          <w:b/>
+          <w:bCs/>
+          <w:kern w:val="0"/>
+          <w:sz w:val="18"/>
+          <w:szCs w:val="18"/>
+          <w:bdr w:val="none" w:sz="0" w:space="0" w:color="auto" w:frame="1"/>
+          <w14:ligatures w14:val="none"/>
+        </w:rPr>
+        <w:t>- ProductDetails: More information about the products. Button: Review, Add To Card</w:t>
       </w:r>
     </w:p>
     <w:p>
@@ -3322,12 +3190,13 @@
         <w:spacing w:after="0" w:line="270" w:lineRule="atLeast"/>
         <w:textAlignment w:val="baseline"/>
         <w:rPr>
-          <w:rFonts w:ascii="Segoe UI" w:eastAsia="Times New Roman" w:hAnsi="Segoe UI" w:cs="Segoe UI"/>
-          <w:b/>
-          <w:bCs/>
-          <w:kern w:val="0"/>
-          <w:sz w:val="23"/>
-          <w:szCs w:val="23"/>
+          <w:rFonts w:ascii="Courier New" w:eastAsia="Times New Roman" w:hAnsi="Courier New" w:cs="Courier New"/>
+          <w:b/>
+          <w:bCs/>
+          <w:kern w:val="0"/>
+          <w:sz w:val="18"/>
+          <w:szCs w:val="18"/>
+          <w:bdr w:val="none" w:sz="0" w:space="0" w:color="auto" w:frame="1"/>
           <w14:ligatures w14:val="none"/>
         </w:rPr>
       </w:pPr>
@@ -3359,6 +3228,21 @@
           <w14:ligatures w14:val="none"/>
         </w:rPr>
       </w:pPr>
+    </w:p>
+    <w:p>
+      <w:pPr>
+        <w:spacing w:after="0" w:line="270" w:lineRule="atLeast"/>
+        <w:textAlignment w:val="baseline"/>
+        <w:rPr>
+          <w:rFonts w:ascii="Segoe UI" w:eastAsia="Times New Roman" w:hAnsi="Segoe UI" w:cs="Segoe UI"/>
+          <w:b/>
+          <w:bCs/>
+          <w:kern w:val="0"/>
+          <w:sz w:val="23"/>
+          <w:szCs w:val="23"/>
+          <w14:ligatures w14:val="none"/>
+        </w:rPr>
+      </w:pPr>
       <w:r>
         <w:rPr>
           <w:rFonts w:ascii="Courier New" w:eastAsia="Times New Roman" w:hAnsi="Courier New" w:cs="Courier New"/>
@@ -3426,106 +3310,35 @@
           <w:bdr w:val="none" w:sz="0" w:space="0" w:color="auto" w:frame="1"/>
           <w14:ligatures w14:val="none"/>
         </w:rPr>
-        <w:t>- </w:t>
-      </w:r>
-      <w:proofErr w:type="spellStart"/>
-      <w:r>
-        <w:rPr>
-          <w:rFonts w:ascii="Courier New" w:eastAsia="Times New Roman" w:hAnsi="Courier New" w:cs="Courier New"/>
-          <w:b/>
-          <w:bCs/>
-          <w:kern w:val="0"/>
-          <w:sz w:val="18"/>
-          <w:szCs w:val="18"/>
-          <w:bdr w:val="none" w:sz="0" w:space="0" w:color="auto" w:frame="1"/>
-          <w14:ligatures w14:val="none"/>
-        </w:rPr>
-        <w:t>ProductList</w:t>
-      </w:r>
-      <w:proofErr w:type="spellEnd"/>
-      <w:r>
-        <w:rPr>
-          <w:rFonts w:ascii="Courier New" w:eastAsia="Times New Roman" w:hAnsi="Courier New" w:cs="Courier New"/>
-          <w:b/>
-          <w:bCs/>
-          <w:kern w:val="0"/>
-          <w:sz w:val="18"/>
-          <w:szCs w:val="18"/>
-          <w:bdr w:val="none" w:sz="0" w:space="0" w:color="auto" w:frame="1"/>
-          <w14:ligatures w14:val="none"/>
-        </w:rPr>
-        <w:t xml:space="preserve">, </w:t>
-      </w:r>
-      <w:proofErr w:type="spellStart"/>
-      <w:r>
-        <w:rPr>
-          <w:rFonts w:ascii="Courier New" w:eastAsia="Times New Roman" w:hAnsi="Courier New" w:cs="Courier New"/>
-          <w:b/>
-          <w:bCs/>
-          <w:kern w:val="0"/>
-          <w:sz w:val="18"/>
-          <w:szCs w:val="18"/>
-          <w:bdr w:val="none" w:sz="0" w:space="0" w:color="auto" w:frame="1"/>
-          <w14:ligatures w14:val="none"/>
-        </w:rPr>
-        <w:t>AddProduct</w:t>
-      </w:r>
-      <w:proofErr w:type="spellEnd"/>
-      <w:r>
-        <w:rPr>
-          <w:rFonts w:ascii="Courier New" w:eastAsia="Times New Roman" w:hAnsi="Courier New" w:cs="Courier New"/>
-          <w:b/>
-          <w:bCs/>
-          <w:kern w:val="0"/>
-          <w:sz w:val="18"/>
-          <w:szCs w:val="18"/>
-          <w:bdr w:val="none" w:sz="0" w:space="0" w:color="auto" w:frame="1"/>
-          <w14:ligatures w14:val="none"/>
-        </w:rPr>
-        <w:t xml:space="preserve">, </w:t>
-      </w:r>
-      <w:proofErr w:type="spellStart"/>
-      <w:r>
-        <w:rPr>
-          <w:rFonts w:ascii="Courier New" w:eastAsia="Times New Roman" w:hAnsi="Courier New" w:cs="Courier New"/>
-          <w:b/>
-          <w:bCs/>
-          <w:kern w:val="0"/>
-          <w:sz w:val="18"/>
-          <w:szCs w:val="18"/>
-          <w:bdr w:val="none" w:sz="0" w:space="0" w:color="auto" w:frame="1"/>
-          <w14:ligatures w14:val="none"/>
-        </w:rPr>
-        <w:t>UpdateProduct</w:t>
-      </w:r>
-      <w:proofErr w:type="spellEnd"/>
-    </w:p>
-    <w:p>
-      <w:pPr>
-        <w:spacing w:after="0" w:line="270" w:lineRule="atLeast"/>
-        <w:textAlignment w:val="baseline"/>
-        <w:rPr>
-          <w:rFonts w:ascii="Segoe UI" w:eastAsia="Times New Roman" w:hAnsi="Segoe UI" w:cs="Segoe UI"/>
-          <w:b/>
-          <w:bCs/>
-          <w:kern w:val="0"/>
-          <w:sz w:val="23"/>
-          <w:szCs w:val="23"/>
-          <w14:ligatures w14:val="none"/>
-        </w:rPr>
-      </w:pPr>
-      <w:r>
-        <w:rPr>
-          <w:rFonts w:ascii="Courier New" w:eastAsia="Times New Roman" w:hAnsi="Courier New" w:cs="Courier New"/>
-          <w:b/>
-          <w:bCs/>
-          <w:kern w:val="0"/>
-          <w:sz w:val="18"/>
-          <w:szCs w:val="18"/>
-          <w:bdr w:val="none" w:sz="0" w:space="0" w:color="auto" w:frame="1"/>
-          <w14:ligatures w14:val="none"/>
-        </w:rPr>
-        <w:t>- Delete product: Need to confirm</w:t>
+        <w:t>- ProductList, AddProduct, UpdateProduct</w:t>
+      </w:r>
+    </w:p>
+    <w:p>
+      <w:pPr>
+        <w:spacing w:after="0" w:line="270" w:lineRule="atLeast"/>
+        <w:textAlignment w:val="baseline"/>
+        <w:rPr>
+          <w:rFonts w:ascii="Segoe UI" w:eastAsia="Times New Roman" w:hAnsi="Segoe UI" w:cs="Segoe UI"/>
+          <w:b/>
+          <w:bCs/>
+          <w:kern w:val="0"/>
+          <w:sz w:val="23"/>
+          <w:szCs w:val="23"/>
+          <w14:ligatures w14:val="none"/>
+        </w:rPr>
+      </w:pPr>
+      <w:r>
+        <w:rPr>
+          <w:rFonts w:ascii="Courier New" w:eastAsia="Times New Roman" w:hAnsi="Courier New" w:cs="Courier New"/>
+          <w:b/>
+          <w:bCs/>
+          <w:kern w:val="0"/>
+          <w:sz w:val="18"/>
+          <w:szCs w:val="18"/>
+          <w:bdr w:val="none" w:sz="0" w:space="0" w:color="auto" w:frame="1"/>
+          <w14:ligatures w14:val="none"/>
+        </w:rPr>
+        <w:t>- Delete product</w:t>
       </w:r>
     </w:p>
     <w:p>
@@ -3796,53 +3609,37 @@
           <w:bdr w:val="none" w:sz="0" w:space="0" w:color="auto" w:frame="1"/>
           <w14:ligatures w14:val="none"/>
         </w:rPr>
-        <w:t>  _id: </w:t>
-      </w:r>
-      <w:proofErr w:type="spellStart"/>
-      <w:r>
-        <w:rPr>
-          <w:rFonts w:ascii="Courier New" w:eastAsia="Times New Roman" w:hAnsi="Courier New" w:cs="Courier New"/>
-          <w:b/>
-          <w:bCs/>
-          <w:color w:val="2E74B5" w:themeColor="accent5" w:themeShade="BF"/>
-          <w:kern w:val="0"/>
-          <w:sz w:val="18"/>
-          <w:szCs w:val="18"/>
-          <w:bdr w:val="none" w:sz="0" w:space="0" w:color="auto" w:frame="1"/>
-          <w14:ligatures w14:val="none"/>
-        </w:rPr>
-        <w:t>ObjectId</w:t>
-      </w:r>
-      <w:proofErr w:type="spellEnd"/>
-    </w:p>
-    <w:p>
-      <w:pPr>
-        <w:spacing w:after="0" w:line="270" w:lineRule="atLeast"/>
-        <w:textAlignment w:val="baseline"/>
-        <w:rPr>
-          <w:rFonts w:ascii="Segoe UI" w:eastAsia="Times New Roman" w:hAnsi="Segoe UI" w:cs="Segoe UI"/>
-          <w:b/>
-          <w:bCs/>
-          <w:color w:val="2E74B5" w:themeColor="accent5" w:themeShade="BF"/>
-          <w:kern w:val="0"/>
-          <w:sz w:val="23"/>
-          <w:szCs w:val="23"/>
-          <w14:ligatures w14:val="none"/>
-        </w:rPr>
-      </w:pPr>
-      <w:r>
-        <w:rPr>
-          <w:rFonts w:ascii="Courier New" w:eastAsia="Times New Roman" w:hAnsi="Courier New" w:cs="Courier New"/>
-          <w:b/>
-          <w:bCs/>
-          <w:color w:val="2E74B5" w:themeColor="accent5" w:themeShade="BF"/>
-          <w:kern w:val="0"/>
-          <w:sz w:val="18"/>
-          <w:szCs w:val="18"/>
-          <w:bdr w:val="none" w:sz="0" w:space="0" w:color="auto" w:frame="1"/>
-          <w14:ligatures w14:val="none"/>
-        </w:rPr>
         <w:lastRenderedPageBreak/>
+        <w:t>  _id: ObjectId</w:t>
+      </w:r>
+    </w:p>
+    <w:p>
+      <w:pPr>
+        <w:spacing w:after="0" w:line="270" w:lineRule="atLeast"/>
+        <w:textAlignment w:val="baseline"/>
+        <w:rPr>
+          <w:rFonts w:ascii="Segoe UI" w:eastAsia="Times New Roman" w:hAnsi="Segoe UI" w:cs="Segoe UI"/>
+          <w:b/>
+          <w:bCs/>
+          <w:color w:val="2E74B5" w:themeColor="accent5" w:themeShade="BF"/>
+          <w:kern w:val="0"/>
+          <w:sz w:val="23"/>
+          <w:szCs w:val="23"/>
+          <w14:ligatures w14:val="none"/>
+        </w:rPr>
+      </w:pPr>
+      <w:r>
+        <w:rPr>
+          <w:rFonts w:ascii="Courier New" w:eastAsia="Times New Roman" w:hAnsi="Courier New" w:cs="Courier New"/>
+          <w:b/>
+          <w:bCs/>
+          <w:color w:val="2E74B5" w:themeColor="accent5" w:themeShade="BF"/>
+          <w:kern w:val="0"/>
+          <w:sz w:val="18"/>
+          <w:szCs w:val="18"/>
+          <w:bdr w:val="none" w:sz="0" w:space="0" w:color="auto" w:frame="1"/>
+          <w14:ligatures w14:val="none"/>
+        </w:rPr>
         <w:t>  username: string,</w:t>
       </w:r>
     </w:p>
@@ -3963,26 +3760,8 @@
           <w:bdr w:val="none" w:sz="0" w:space="0" w:color="auto" w:frame="1"/>
           <w14:ligatures w14:val="none"/>
         </w:rPr>
-        <w:t>  deleted: </w:t>
-      </w:r>
-      <w:proofErr w:type="spellStart"/>
-      <w:proofErr w:type="gramStart"/>
-      <w:r>
-        <w:rPr>
-          <w:rFonts w:ascii="Courier New" w:eastAsia="Times New Roman" w:hAnsi="Courier New" w:cs="Courier New"/>
-          <w:b/>
-          <w:bCs/>
-          <w:color w:val="2E74B5" w:themeColor="accent5" w:themeShade="BF"/>
-          <w:kern w:val="0"/>
-          <w:sz w:val="18"/>
-          <w:szCs w:val="18"/>
-          <w:bdr w:val="none" w:sz="0" w:space="0" w:color="auto" w:frame="1"/>
-          <w14:ligatures w14:val="none"/>
-        </w:rPr>
-        <w:t>boolean</w:t>
-      </w:r>
-      <w:proofErr w:type="spellEnd"/>
-      <w:proofErr w:type="gramEnd"/>
+        <w:t>  deleted: boolean</w:t>
+      </w:r>
     </w:p>
     <w:p>
       <w:pPr>
@@ -4101,37 +3880,7 @@
           <w:bdr w:val="none" w:sz="0" w:space="0" w:color="auto" w:frame="1"/>
           <w14:ligatures w14:val="none"/>
         </w:rPr>
-        <w:t>  _id: </w:t>
-      </w:r>
-      <w:proofErr w:type="spellStart"/>
-      <w:r>
-        <w:rPr>
-          <w:rFonts w:ascii="Courier New" w:eastAsia="Times New Roman" w:hAnsi="Courier New" w:cs="Courier New"/>
-          <w:b/>
-          <w:bCs/>
-          <w:color w:val="2E74B5" w:themeColor="accent5" w:themeShade="BF"/>
-          <w:kern w:val="0"/>
-          <w:sz w:val="18"/>
-          <w:szCs w:val="18"/>
-          <w:bdr w:val="none" w:sz="0" w:space="0" w:color="auto" w:frame="1"/>
-          <w14:ligatures w14:val="none"/>
-        </w:rPr>
-        <w:t>ObjectId</w:t>
-      </w:r>
-      <w:proofErr w:type="spellEnd"/>
-      <w:r>
-        <w:rPr>
-          <w:rFonts w:ascii="Courier New" w:eastAsia="Times New Roman" w:hAnsi="Courier New" w:cs="Courier New"/>
-          <w:b/>
-          <w:bCs/>
-          <w:color w:val="2E74B5" w:themeColor="accent5" w:themeShade="BF"/>
-          <w:kern w:val="0"/>
-          <w:sz w:val="18"/>
-          <w:szCs w:val="18"/>
-          <w:bdr w:val="none" w:sz="0" w:space="0" w:color="auto" w:frame="1"/>
-          <w14:ligatures w14:val="none"/>
-        </w:rPr>
-        <w:t>,</w:t>
+        <w:t>  _id: ObjectId,</w:t>
       </w:r>
     </w:p>
     <w:p>
@@ -4338,26 +4087,8 @@
           <w14:ligatures w14:val="none"/>
         </w:rPr>
         <w:tab/>
-        <w:t xml:space="preserve">//should be </w:t>
-      </w:r>
-      <w:proofErr w:type="spellStart"/>
-      <w:proofErr w:type="gramStart"/>
-      <w:r>
-        <w:rPr>
-          <w:rFonts w:ascii="Courier New" w:eastAsia="Times New Roman" w:hAnsi="Courier New" w:cs="Courier New"/>
-          <w:b/>
-          <w:bCs/>
-          <w:color w:val="2E74B5" w:themeColor="accent5" w:themeShade="BF"/>
-          <w:kern w:val="0"/>
-          <w:sz w:val="18"/>
-          <w:szCs w:val="18"/>
-          <w:bdr w:val="none" w:sz="0" w:space="0" w:color="auto" w:frame="1"/>
-          <w14:ligatures w14:val="none"/>
-        </w:rPr>
-        <w:t>url</w:t>
-      </w:r>
-      <w:proofErr w:type="spellEnd"/>
-      <w:proofErr w:type="gramEnd"/>
+        <w:t>//should be url</w:t>
+      </w:r>
     </w:p>
     <w:p>
       <w:pPr>
@@ -4416,37 +4147,7 @@
           <w:bdr w:val="none" w:sz="0" w:space="0" w:color="auto" w:frame="1"/>
           <w14:ligatures w14:val="none"/>
         </w:rPr>
-        <w:t>  </w:t>
-      </w:r>
-      <w:proofErr w:type="spellStart"/>
-      <w:r>
-        <w:rPr>
-          <w:rFonts w:ascii="Courier New" w:eastAsia="Times New Roman" w:hAnsi="Courier New" w:cs="Courier New"/>
-          <w:b/>
-          <w:bCs/>
-          <w:color w:val="2E74B5" w:themeColor="accent5" w:themeShade="BF"/>
-          <w:kern w:val="0"/>
-          <w:sz w:val="18"/>
-          <w:szCs w:val="18"/>
-          <w:bdr w:val="none" w:sz="0" w:space="0" w:color="auto" w:frame="1"/>
-          <w14:ligatures w14:val="none"/>
-        </w:rPr>
-        <w:t>averageRatings</w:t>
-      </w:r>
-      <w:proofErr w:type="spellEnd"/>
-      <w:r>
-        <w:rPr>
-          <w:rFonts w:ascii="Courier New" w:eastAsia="Times New Roman" w:hAnsi="Courier New" w:cs="Courier New"/>
-          <w:b/>
-          <w:bCs/>
-          <w:color w:val="2E74B5" w:themeColor="accent5" w:themeShade="BF"/>
-          <w:kern w:val="0"/>
-          <w:sz w:val="18"/>
-          <w:szCs w:val="18"/>
-          <w:bdr w:val="none" w:sz="0" w:space="0" w:color="auto" w:frame="1"/>
-          <w14:ligatures w14:val="none"/>
-        </w:rPr>
-        <w:t>: number,</w:t>
+        <w:t>  averageRatings: number,</w:t>
       </w:r>
     </w:p>
     <w:p>
@@ -4536,67 +4237,7 @@
           <w:bdr w:val="none" w:sz="0" w:space="0" w:color="auto" w:frame="1"/>
           <w14:ligatures w14:val="none"/>
         </w:rPr>
-        <w:t>      </w:t>
-      </w:r>
-      <w:proofErr w:type="spellStart"/>
-      <w:r>
-        <w:rPr>
-          <w:rFonts w:ascii="Courier New" w:eastAsia="Times New Roman" w:hAnsi="Courier New" w:cs="Courier New"/>
-          <w:b/>
-          <w:bCs/>
-          <w:color w:val="2E74B5" w:themeColor="accent5" w:themeShade="BF"/>
-          <w:kern w:val="0"/>
-          <w:sz w:val="18"/>
-          <w:szCs w:val="18"/>
-          <w:bdr w:val="none" w:sz="0" w:space="0" w:color="auto" w:frame="1"/>
-          <w14:ligatures w14:val="none"/>
-        </w:rPr>
-        <w:t>userId</w:t>
-      </w:r>
-      <w:proofErr w:type="spellEnd"/>
-      <w:r>
-        <w:rPr>
-          <w:rFonts w:ascii="Courier New" w:eastAsia="Times New Roman" w:hAnsi="Courier New" w:cs="Courier New"/>
-          <w:b/>
-          <w:bCs/>
-          <w:color w:val="2E74B5" w:themeColor="accent5" w:themeShade="BF"/>
-          <w:kern w:val="0"/>
-          <w:sz w:val="18"/>
-          <w:szCs w:val="18"/>
-          <w:bdr w:val="none" w:sz="0" w:space="0" w:color="auto" w:frame="1"/>
-          <w14:ligatures w14:val="none"/>
-        </w:rPr>
-        <w:t>: </w:t>
-      </w:r>
-      <w:proofErr w:type="spellStart"/>
-      <w:r>
-        <w:rPr>
-          <w:rFonts w:ascii="Courier New" w:eastAsia="Times New Roman" w:hAnsi="Courier New" w:cs="Courier New"/>
-          <w:b/>
-          <w:bCs/>
-          <w:color w:val="2E74B5" w:themeColor="accent5" w:themeShade="BF"/>
-          <w:kern w:val="0"/>
-          <w:sz w:val="18"/>
-          <w:szCs w:val="18"/>
-          <w:bdr w:val="none" w:sz="0" w:space="0" w:color="auto" w:frame="1"/>
-          <w14:ligatures w14:val="none"/>
-        </w:rPr>
-        <w:t>ObjectId</w:t>
-      </w:r>
-      <w:proofErr w:type="spellEnd"/>
-      <w:r>
-        <w:rPr>
-          <w:rFonts w:ascii="Courier New" w:eastAsia="Times New Roman" w:hAnsi="Courier New" w:cs="Courier New"/>
-          <w:b/>
-          <w:bCs/>
-          <w:color w:val="2E74B5" w:themeColor="accent5" w:themeShade="BF"/>
-          <w:kern w:val="0"/>
-          <w:sz w:val="18"/>
-          <w:szCs w:val="18"/>
-          <w:bdr w:val="none" w:sz="0" w:space="0" w:color="auto" w:frame="1"/>
-          <w14:ligatures w14:val="none"/>
-        </w:rPr>
-        <w:t>,</w:t>
+        <w:t>      userId: ObjectId,</w:t>
       </w:r>
     </w:p>
     <w:p>
@@ -4746,26 +4387,8 @@
           <w:bdr w:val="none" w:sz="0" w:space="0" w:color="auto" w:frame="1"/>
           <w14:ligatures w14:val="none"/>
         </w:rPr>
-        <w:t>  deleted: </w:t>
-      </w:r>
-      <w:proofErr w:type="spellStart"/>
-      <w:proofErr w:type="gramStart"/>
-      <w:r>
-        <w:rPr>
-          <w:rFonts w:ascii="Courier New" w:eastAsia="Times New Roman" w:hAnsi="Courier New" w:cs="Courier New"/>
-          <w:b/>
-          <w:bCs/>
-          <w:color w:val="2E74B5" w:themeColor="accent5" w:themeShade="BF"/>
-          <w:kern w:val="0"/>
-          <w:sz w:val="18"/>
-          <w:szCs w:val="18"/>
-          <w:bdr w:val="none" w:sz="0" w:space="0" w:color="auto" w:frame="1"/>
-          <w14:ligatures w14:val="none"/>
-        </w:rPr>
-        <w:t>boolean</w:t>
-      </w:r>
-      <w:proofErr w:type="spellEnd"/>
-      <w:proofErr w:type="gramEnd"/>
+        <w:t>  deleted: boolean</w:t>
+      </w:r>
     </w:p>
     <w:p>
       <w:pPr>
@@ -4854,127 +4477,37 @@
           <w:bdr w:val="none" w:sz="0" w:space="0" w:color="auto" w:frame="1"/>
           <w14:ligatures w14:val="none"/>
         </w:rPr>
-        <w:t>  _id: </w:t>
-      </w:r>
-      <w:proofErr w:type="spellStart"/>
-      <w:r>
-        <w:rPr>
-          <w:rFonts w:ascii="Courier New" w:eastAsia="Times New Roman" w:hAnsi="Courier New" w:cs="Courier New"/>
-          <w:b/>
-          <w:bCs/>
-          <w:color w:val="2E74B5" w:themeColor="accent5" w:themeShade="BF"/>
-          <w:kern w:val="0"/>
-          <w:sz w:val="18"/>
-          <w:szCs w:val="18"/>
-          <w:bdr w:val="none" w:sz="0" w:space="0" w:color="auto" w:frame="1"/>
-          <w14:ligatures w14:val="none"/>
-        </w:rPr>
-        <w:t>ObjectId</w:t>
-      </w:r>
-      <w:proofErr w:type="spellEnd"/>
-      <w:r>
-        <w:rPr>
-          <w:rFonts w:ascii="Courier New" w:eastAsia="Times New Roman" w:hAnsi="Courier New" w:cs="Courier New"/>
-          <w:b/>
-          <w:bCs/>
-          <w:color w:val="2E74B5" w:themeColor="accent5" w:themeShade="BF"/>
-          <w:kern w:val="0"/>
-          <w:sz w:val="18"/>
-          <w:szCs w:val="18"/>
-          <w:bdr w:val="none" w:sz="0" w:space="0" w:color="auto" w:frame="1"/>
-          <w14:ligatures w14:val="none"/>
-        </w:rPr>
-        <w:t>,</w:t>
-      </w:r>
-    </w:p>
-    <w:p>
-      <w:pPr>
-        <w:spacing w:after="0" w:line="270" w:lineRule="atLeast"/>
-        <w:textAlignment w:val="baseline"/>
-        <w:rPr>
-          <w:rFonts w:ascii="Segoe UI" w:eastAsia="Times New Roman" w:hAnsi="Segoe UI" w:cs="Segoe UI"/>
-          <w:b/>
-          <w:bCs/>
-          <w:color w:val="2E74B5" w:themeColor="accent5" w:themeShade="BF"/>
-          <w:kern w:val="0"/>
-          <w:sz w:val="23"/>
-          <w:szCs w:val="23"/>
-          <w14:ligatures w14:val="none"/>
-        </w:rPr>
-      </w:pPr>
-      <w:r>
-        <w:rPr>
-          <w:rFonts w:ascii="Courier New" w:eastAsia="Times New Roman" w:hAnsi="Courier New" w:cs="Courier New"/>
-          <w:b/>
-          <w:bCs/>
-          <w:color w:val="2E74B5" w:themeColor="accent5" w:themeShade="BF"/>
-          <w:kern w:val="0"/>
-          <w:sz w:val="18"/>
-          <w:szCs w:val="18"/>
-          <w:bdr w:val="none" w:sz="0" w:space="0" w:color="auto" w:frame="1"/>
-          <w14:ligatures w14:val="none"/>
-        </w:rPr>
-        <w:t>  </w:t>
-      </w:r>
-      <w:proofErr w:type="spellStart"/>
-      <w:r>
-        <w:rPr>
-          <w:rFonts w:ascii="Courier New" w:eastAsia="Times New Roman" w:hAnsi="Courier New" w:cs="Courier New"/>
-          <w:b/>
-          <w:bCs/>
-          <w:color w:val="2E74B5" w:themeColor="accent5" w:themeShade="BF"/>
-          <w:kern w:val="0"/>
-          <w:sz w:val="18"/>
-          <w:szCs w:val="18"/>
-          <w:bdr w:val="none" w:sz="0" w:space="0" w:color="auto" w:frame="1"/>
-          <w14:ligatures w14:val="none"/>
-        </w:rPr>
-        <w:t>userId</w:t>
-      </w:r>
-      <w:proofErr w:type="spellEnd"/>
-      <w:r>
-        <w:rPr>
-          <w:rFonts w:ascii="Courier New" w:eastAsia="Times New Roman" w:hAnsi="Courier New" w:cs="Courier New"/>
-          <w:b/>
-          <w:bCs/>
-          <w:color w:val="2E74B5" w:themeColor="accent5" w:themeShade="BF"/>
-          <w:kern w:val="0"/>
-          <w:sz w:val="18"/>
-          <w:szCs w:val="18"/>
-          <w:bdr w:val="none" w:sz="0" w:space="0" w:color="auto" w:frame="1"/>
-          <w14:ligatures w14:val="none"/>
-        </w:rPr>
-        <w:t>: </w:t>
-      </w:r>
-      <w:proofErr w:type="spellStart"/>
-      <w:r>
-        <w:rPr>
-          <w:rFonts w:ascii="Courier New" w:eastAsia="Times New Roman" w:hAnsi="Courier New" w:cs="Courier New"/>
-          <w:b/>
-          <w:bCs/>
-          <w:color w:val="2E74B5" w:themeColor="accent5" w:themeShade="BF"/>
-          <w:kern w:val="0"/>
-          <w:sz w:val="18"/>
-          <w:szCs w:val="18"/>
-          <w:bdr w:val="none" w:sz="0" w:space="0" w:color="auto" w:frame="1"/>
-          <w14:ligatures w14:val="none"/>
-        </w:rPr>
-        <w:t>ObjectId</w:t>
-      </w:r>
-      <w:proofErr w:type="spellEnd"/>
-      <w:r>
-        <w:rPr>
-          <w:rFonts w:ascii="Courier New" w:eastAsia="Times New Roman" w:hAnsi="Courier New" w:cs="Courier New"/>
-          <w:b/>
-          <w:bCs/>
-          <w:color w:val="2E74B5" w:themeColor="accent5" w:themeShade="BF"/>
-          <w:kern w:val="0"/>
-          <w:sz w:val="18"/>
-          <w:szCs w:val="18"/>
-          <w:bdr w:val="none" w:sz="0" w:space="0" w:color="auto" w:frame="1"/>
-          <w14:ligatures w14:val="none"/>
-        </w:rPr>
-        <w:t>,</w:t>
+        <w:t>  _id: ObjectId,</w:t>
+      </w:r>
+    </w:p>
+    <w:p>
+      <w:pPr>
+        <w:spacing w:after="0" w:line="270" w:lineRule="atLeast"/>
+        <w:textAlignment w:val="baseline"/>
+        <w:rPr>
+          <w:rFonts w:ascii="Segoe UI" w:eastAsia="Times New Roman" w:hAnsi="Segoe UI" w:cs="Segoe UI"/>
+          <w:b/>
+          <w:bCs/>
+          <w:color w:val="2E74B5" w:themeColor="accent5" w:themeShade="BF"/>
+          <w:kern w:val="0"/>
+          <w:sz w:val="23"/>
+          <w:szCs w:val="23"/>
+          <w14:ligatures w14:val="none"/>
+        </w:rPr>
+      </w:pPr>
+      <w:r>
+        <w:rPr>
+          <w:rFonts w:ascii="Courier New" w:eastAsia="Times New Roman" w:hAnsi="Courier New" w:cs="Courier New"/>
+          <w:b/>
+          <w:bCs/>
+          <w:color w:val="2E74B5" w:themeColor="accent5" w:themeShade="BF"/>
+          <w:kern w:val="0"/>
+          <w:sz w:val="18"/>
+          <w:szCs w:val="18"/>
+          <w:bdr w:val="none" w:sz="0" w:space="0" w:color="auto" w:frame="1"/>
+          <w14:ligatures w14:val="none"/>
+        </w:rPr>
+        <w:t>  userId: ObjectId,</w:t>
       </w:r>
     </w:p>
     <w:p>
@@ -5064,67 +4597,7 @@
           <w:bdr w:val="none" w:sz="0" w:space="0" w:color="auto" w:frame="1"/>
           <w14:ligatures w14:val="none"/>
         </w:rPr>
-        <w:t>      </w:t>
-      </w:r>
-      <w:proofErr w:type="spellStart"/>
-      <w:r>
-        <w:rPr>
-          <w:rFonts w:ascii="Courier New" w:eastAsia="Times New Roman" w:hAnsi="Courier New" w:cs="Courier New"/>
-          <w:b/>
-          <w:bCs/>
-          <w:color w:val="2E74B5" w:themeColor="accent5" w:themeShade="BF"/>
-          <w:kern w:val="0"/>
-          <w:sz w:val="18"/>
-          <w:szCs w:val="18"/>
-          <w:bdr w:val="none" w:sz="0" w:space="0" w:color="auto" w:frame="1"/>
-          <w14:ligatures w14:val="none"/>
-        </w:rPr>
-        <w:t>productId</w:t>
-      </w:r>
-      <w:proofErr w:type="spellEnd"/>
-      <w:r>
-        <w:rPr>
-          <w:rFonts w:ascii="Courier New" w:eastAsia="Times New Roman" w:hAnsi="Courier New" w:cs="Courier New"/>
-          <w:b/>
-          <w:bCs/>
-          <w:color w:val="2E74B5" w:themeColor="accent5" w:themeShade="BF"/>
-          <w:kern w:val="0"/>
-          <w:sz w:val="18"/>
-          <w:szCs w:val="18"/>
-          <w:bdr w:val="none" w:sz="0" w:space="0" w:color="auto" w:frame="1"/>
-          <w14:ligatures w14:val="none"/>
-        </w:rPr>
-        <w:t>: </w:t>
-      </w:r>
-      <w:proofErr w:type="spellStart"/>
-      <w:r>
-        <w:rPr>
-          <w:rFonts w:ascii="Courier New" w:eastAsia="Times New Roman" w:hAnsi="Courier New" w:cs="Courier New"/>
-          <w:b/>
-          <w:bCs/>
-          <w:color w:val="2E74B5" w:themeColor="accent5" w:themeShade="BF"/>
-          <w:kern w:val="0"/>
-          <w:sz w:val="18"/>
-          <w:szCs w:val="18"/>
-          <w:bdr w:val="none" w:sz="0" w:space="0" w:color="auto" w:frame="1"/>
-          <w14:ligatures w14:val="none"/>
-        </w:rPr>
-        <w:t>ObjectId</w:t>
-      </w:r>
-      <w:proofErr w:type="spellEnd"/>
-      <w:r>
-        <w:rPr>
-          <w:rFonts w:ascii="Courier New" w:eastAsia="Times New Roman" w:hAnsi="Courier New" w:cs="Courier New"/>
-          <w:b/>
-          <w:bCs/>
-          <w:color w:val="2E74B5" w:themeColor="accent5" w:themeShade="BF"/>
-          <w:kern w:val="0"/>
-          <w:sz w:val="18"/>
-          <w:szCs w:val="18"/>
-          <w:bdr w:val="none" w:sz="0" w:space="0" w:color="auto" w:frame="1"/>
-          <w14:ligatures w14:val="none"/>
-        </w:rPr>
-        <w:t>,</w:t>
+        <w:t>      productId: ObjectId,</w:t>
       </w:r>
     </w:p>
     <w:p>
@@ -5274,97 +4747,37 @@
           <w:bdr w:val="none" w:sz="0" w:space="0" w:color="auto" w:frame="1"/>
           <w14:ligatures w14:val="none"/>
         </w:rPr>
-        <w:t>  </w:t>
-      </w:r>
-      <w:proofErr w:type="spellStart"/>
-      <w:r>
-        <w:rPr>
-          <w:rFonts w:ascii="Courier New" w:eastAsia="Times New Roman" w:hAnsi="Courier New" w:cs="Courier New"/>
-          <w:b/>
-          <w:bCs/>
-          <w:color w:val="2E74B5" w:themeColor="accent5" w:themeShade="BF"/>
-          <w:kern w:val="0"/>
-          <w:sz w:val="18"/>
-          <w:szCs w:val="18"/>
-          <w:bdr w:val="none" w:sz="0" w:space="0" w:color="auto" w:frame="1"/>
-          <w14:ligatures w14:val="none"/>
-        </w:rPr>
-        <w:t>totalAmount</w:t>
-      </w:r>
-      <w:proofErr w:type="spellEnd"/>
-      <w:r>
-        <w:rPr>
-          <w:rFonts w:ascii="Courier New" w:eastAsia="Times New Roman" w:hAnsi="Courier New" w:cs="Courier New"/>
-          <w:b/>
-          <w:bCs/>
-          <w:color w:val="2E74B5" w:themeColor="accent5" w:themeShade="BF"/>
-          <w:kern w:val="0"/>
-          <w:sz w:val="18"/>
-          <w:szCs w:val="18"/>
-          <w:bdr w:val="none" w:sz="0" w:space="0" w:color="auto" w:frame="1"/>
-          <w14:ligatures w14:val="none"/>
-        </w:rPr>
-        <w:t>: Number,</w:t>
-      </w:r>
-    </w:p>
-    <w:p>
-      <w:pPr>
-        <w:spacing w:after="0" w:line="270" w:lineRule="atLeast"/>
-        <w:textAlignment w:val="baseline"/>
-        <w:rPr>
-          <w:rFonts w:ascii="Segoe UI" w:eastAsia="Times New Roman" w:hAnsi="Segoe UI" w:cs="Segoe UI"/>
-          <w:b/>
-          <w:bCs/>
-          <w:color w:val="2E74B5" w:themeColor="accent5" w:themeShade="BF"/>
-          <w:kern w:val="0"/>
-          <w:sz w:val="23"/>
-          <w:szCs w:val="23"/>
-          <w14:ligatures w14:val="none"/>
-        </w:rPr>
-      </w:pPr>
-      <w:r>
-        <w:rPr>
-          <w:rFonts w:ascii="Courier New" w:eastAsia="Times New Roman" w:hAnsi="Courier New" w:cs="Courier New"/>
-          <w:b/>
-          <w:bCs/>
-          <w:color w:val="2E74B5" w:themeColor="accent5" w:themeShade="BF"/>
-          <w:kern w:val="0"/>
-          <w:sz w:val="18"/>
-          <w:szCs w:val="18"/>
-          <w:bdr w:val="none" w:sz="0" w:space="0" w:color="auto" w:frame="1"/>
-          <w14:ligatures w14:val="none"/>
-        </w:rPr>
-        <w:t>  </w:t>
-      </w:r>
-      <w:proofErr w:type="spellStart"/>
-      <w:r>
-        <w:rPr>
-          <w:rFonts w:ascii="Courier New" w:eastAsia="Times New Roman" w:hAnsi="Courier New" w:cs="Courier New"/>
-          <w:b/>
-          <w:bCs/>
-          <w:color w:val="2E74B5" w:themeColor="accent5" w:themeShade="BF"/>
-          <w:kern w:val="0"/>
-          <w:sz w:val="18"/>
-          <w:szCs w:val="18"/>
-          <w:bdr w:val="none" w:sz="0" w:space="0" w:color="auto" w:frame="1"/>
-          <w14:ligatures w14:val="none"/>
-        </w:rPr>
-        <w:t>orderDateTime</w:t>
-      </w:r>
-      <w:proofErr w:type="spellEnd"/>
-      <w:r>
-        <w:rPr>
-          <w:rFonts w:ascii="Courier New" w:eastAsia="Times New Roman" w:hAnsi="Courier New" w:cs="Courier New"/>
-          <w:b/>
-          <w:bCs/>
-          <w:color w:val="2E74B5" w:themeColor="accent5" w:themeShade="BF"/>
-          <w:kern w:val="0"/>
-          <w:sz w:val="18"/>
-          <w:szCs w:val="18"/>
-          <w:bdr w:val="none" w:sz="0" w:space="0" w:color="auto" w:frame="1"/>
-          <w14:ligatures w14:val="none"/>
-        </w:rPr>
-        <w:t>: string,</w:t>
+        <w:t>  totalAmount: Number,</w:t>
+      </w:r>
+    </w:p>
+    <w:p>
+      <w:pPr>
+        <w:spacing w:after="0" w:line="270" w:lineRule="atLeast"/>
+        <w:textAlignment w:val="baseline"/>
+        <w:rPr>
+          <w:rFonts w:ascii="Segoe UI" w:eastAsia="Times New Roman" w:hAnsi="Segoe UI" w:cs="Segoe UI"/>
+          <w:b/>
+          <w:bCs/>
+          <w:color w:val="2E74B5" w:themeColor="accent5" w:themeShade="BF"/>
+          <w:kern w:val="0"/>
+          <w:sz w:val="23"/>
+          <w:szCs w:val="23"/>
+          <w14:ligatures w14:val="none"/>
+        </w:rPr>
+      </w:pPr>
+      <w:r>
+        <w:rPr>
+          <w:rFonts w:ascii="Courier New" w:eastAsia="Times New Roman" w:hAnsi="Courier New" w:cs="Courier New"/>
+          <w:b/>
+          <w:bCs/>
+          <w:color w:val="2E74B5" w:themeColor="accent5" w:themeShade="BF"/>
+          <w:kern w:val="0"/>
+          <w:sz w:val="18"/>
+          <w:szCs w:val="18"/>
+          <w:bdr w:val="none" w:sz="0" w:space="0" w:color="auto" w:frame="1"/>
+          <w14:ligatures w14:val="none"/>
+        </w:rPr>
+        <w:t>  orderDateTime: string,</w:t>
       </w:r>
     </w:p>
     <w:p>
@@ -5528,24 +4941,8 @@
           <w:bdr w:val="none" w:sz="0" w:space="0" w:color="auto" w:frame="1"/>
           <w14:ligatures w14:val="none"/>
         </w:rPr>
-        <w:t xml:space="preserve">//ordered, processing, delivered, </w:t>
-      </w:r>
-      <w:proofErr w:type="gramStart"/>
-      <w:r>
-        <w:rPr>
-          <w:rFonts w:ascii="Courier New" w:eastAsia="Times New Roman" w:hAnsi="Courier New" w:cs="Courier New"/>
-          <w:b/>
-          <w:bCs/>
-          <w:color w:val="6A9955"/>
-          <w:kern w:val="0"/>
-          <w:sz w:val="18"/>
-          <w:szCs w:val="18"/>
-          <w:bdr w:val="none" w:sz="0" w:space="0" w:color="auto" w:frame="1"/>
-          <w14:ligatures w14:val="none"/>
-        </w:rPr>
-        <w:t>canceled</w:t>
-      </w:r>
-      <w:proofErr w:type="gramEnd"/>
+        <w:t>//ordered, processing, delivered, canceled</w:t>
+      </w:r>
     </w:p>
     <w:p>
       <w:pPr>
@@ -5620,58 +5017,44 @@
           <w:bdr w:val="none" w:sz="0" w:space="0" w:color="auto" w:frame="1"/>
           <w14:ligatures w14:val="none"/>
         </w:rPr>
-        <w:t xml:space="preserve">- Check how to implement payment with </w:t>
-      </w:r>
-      <w:proofErr w:type="spellStart"/>
-      <w:r>
-        <w:rPr>
-          <w:rFonts w:ascii="Courier New" w:eastAsia="Times New Roman" w:hAnsi="Courier New" w:cs="Courier New"/>
-          <w:kern w:val="0"/>
-          <w:sz w:val="18"/>
-          <w:szCs w:val="18"/>
-          <w:bdr w:val="none" w:sz="0" w:space="0" w:color="auto" w:frame="1"/>
-          <w14:ligatures w14:val="none"/>
-        </w:rPr>
-        <w:t>Paypal</w:t>
-      </w:r>
-      <w:proofErr w:type="spellEnd"/>
-    </w:p>
-    <w:p>
-      <w:pPr>
-        <w:spacing w:after="0" w:line="270" w:lineRule="atLeast"/>
-        <w:textAlignment w:val="baseline"/>
-        <w:rPr>
-          <w:rFonts w:ascii="Segoe UI" w:eastAsia="Times New Roman" w:hAnsi="Segoe UI" w:cs="Segoe UI"/>
-          <w:kern w:val="0"/>
-          <w:sz w:val="23"/>
-          <w:szCs w:val="23"/>
-          <w14:ligatures w14:val="none"/>
-        </w:rPr>
-      </w:pPr>
-      <w:r>
-        <w:rPr>
-          <w:rFonts w:ascii="Courier New" w:eastAsia="Times New Roman" w:hAnsi="Courier New" w:cs="Courier New"/>
-          <w:kern w:val="0"/>
-          <w:sz w:val="18"/>
-          <w:szCs w:val="18"/>
-          <w:bdr w:val="none" w:sz="0" w:space="0" w:color="auto" w:frame="1"/>
-          <w14:ligatures w14:val="none"/>
-        </w:rPr>
-        <w:t xml:space="preserve">- Email notification with </w:t>
-      </w:r>
-      <w:proofErr w:type="spellStart"/>
-      <w:r>
-        <w:rPr>
-          <w:rFonts w:ascii="Courier New" w:eastAsia="Times New Roman" w:hAnsi="Courier New" w:cs="Courier New"/>
-          <w:kern w:val="0"/>
-          <w:sz w:val="18"/>
-          <w:szCs w:val="18"/>
-          <w:bdr w:val="none" w:sz="0" w:space="0" w:color="auto" w:frame="1"/>
-          <w14:ligatures w14:val="none"/>
-        </w:rPr>
-        <w:t>nodejs</w:t>
-      </w:r>
-      <w:proofErr w:type="spellEnd"/>
+        <w:t>- Check how to implement payment with Paypal</w:t>
+      </w:r>
+    </w:p>
+    <w:p>
+      <w:pPr>
+        <w:spacing w:after="0" w:line="270" w:lineRule="atLeast"/>
+        <w:textAlignment w:val="baseline"/>
+        <w:rPr>
+          <w:rFonts w:ascii="Segoe UI" w:eastAsia="Times New Roman" w:hAnsi="Segoe UI" w:cs="Segoe UI"/>
+          <w:kern w:val="0"/>
+          <w:sz w:val="23"/>
+          <w:szCs w:val="23"/>
+          <w14:ligatures w14:val="none"/>
+        </w:rPr>
+      </w:pPr>
+      <w:r>
+        <w:rPr>
+          <w:rFonts w:ascii="Courier New" w:eastAsia="Times New Roman" w:hAnsi="Courier New" w:cs="Courier New"/>
+          <w:kern w:val="0"/>
+          <w:sz w:val="18"/>
+          <w:szCs w:val="18"/>
+          <w:bdr w:val="none" w:sz="0" w:space="0" w:color="auto" w:frame="1"/>
+          <w14:ligatures w14:val="none"/>
+        </w:rPr>
+        <w:lastRenderedPageBreak/>
+        <w:t>- Email notification with nodejs</w:t>
+      </w:r>
+      <w:r>
+        <w:rPr>
+          <w:rFonts w:ascii="Courier New" w:eastAsia="Times New Roman" w:hAnsi="Courier New" w:cs="Courier New"/>
+          <w:kern w:val="0"/>
+          <w:sz w:val="18"/>
+          <w:szCs w:val="18"/>
+          <w:bdr w:val="none" w:sz="0" w:space="0" w:color="auto" w:frame="1"/>
+          <w14:ligatures w14:val="none"/>
+        </w:rPr>
+        <w:t xml:space="preserve"> using nodemailer.</w:t>
+      </w:r>
     </w:p>
     <w:p>
       <w:pPr>
@@ -5692,7 +5075,7 @@
 </file>
 
 <file path=word/numbering.xml><?xml version="1.0" encoding="utf-8"?>
-<w:numbering xmlns:wpc="http://schemas.microsoft.com/office/word/2010/wordprocessingCanvas" xmlns:cx="http://schemas.microsoft.com/office/drawing/2014/chartex" xmlns:cx1="http://schemas.microsoft.com/office/drawing/2015/9/8/chartex" xmlns:cx2="http://schemas.microsoft.com/office/drawing/2015/10/21/chartex" xmlns:cx3="http://schemas.microsoft.com/office/drawing/2016/5/9/chartex" xmlns:cx4="http://schemas.microsoft.com/office/drawing/2016/5/10/chartex" xmlns:cx5="http://schemas.microsoft.com/office/drawing/2016/5/11/chartex" xmlns:cx6="http://schemas.microsoft.com/office/drawing/2016/5/12/chartex" xmlns:cx7="http://schemas.microsoft.com/office/drawing/2016/5/13/chartex" xmlns:cx8="http://schemas.microsoft.com/office/drawing/2016/5/14/chartex" xmlns:mc="http://schemas.openxmlformats.org/markup-compatibility/2006" xmlns:aink="http://schemas.microsoft.com/office/drawing/2016/ink" xmlns:am3d="http://schemas.microsoft.com/office/drawing/2017/model3d" xmlns:o="urn:schemas-microsoft-com:office:office" xmlns:oel="http://schemas.microsoft.com/office/2019/extlst" xmlns:r="http://schemas.openxmlformats.org/officeDocument/2006/relationships" xmlns:m="http://schemas.openxmlformats.org/officeDocument/2006/math" xmlns:v="urn:schemas-microsoft-com:vml" xmlns:wp14="http://schemas.microsoft.com/office/word/2010/wordprocessingDrawing" xmlns:wp="http://schemas.openxmlformats.org/drawingml/2006/wordprocessingDrawing" xmlns:w10="urn:schemas-microsoft-com:office:word" xmlns:w="http://schemas.openxmlformats.org/wordprocessingml/2006/main" xmlns:w14="http://schemas.microsoft.com/office/word/2010/wordml" xmlns:w15="http://schemas.microsoft.com/office/word/2012/wordml" xmlns:w16cex="http://schemas.microsoft.com/office/word/2018/wordml/cex" xmlns:w16cid="http://schemas.microsoft.com/office/word/2016/wordml/cid" xmlns:w16="http://schemas.microsoft.com/office/word/2018/wordml" xmlns:w16sdtdh="http://schemas.microsoft.com/office/word/2020/wordml/sdtdatahash" xmlns:w16se="http://schemas.microsoft.com/office/word/2015/wordml/symex" xmlns:wpg="http://schemas.microsoft.com/office/word/2010/wordprocessingGroup" xmlns:wpi="http://schemas.microsoft.com/office/word/2010/wordprocessingInk" xmlns:wne="http://schemas.microsoft.com/office/word/2006/wordml" xmlns:wps="http://schemas.microsoft.com/office/word/2010/wordprocessingShape" mc:Ignorable="w14 w15 w16se w16cid w16 w16cex w16sdtdh wp14">
+<w:numbering xmlns:wpc="http://schemas.microsoft.com/office/word/2010/wordprocessingCanvas" xmlns:cx="http://schemas.microsoft.com/office/drawing/2014/chartex" xmlns:cx1="http://schemas.microsoft.com/office/drawing/2015/9/8/chartex" xmlns:cx2="http://schemas.microsoft.com/office/drawing/2015/10/21/chartex" xmlns:cx3="http://schemas.microsoft.com/office/drawing/2016/5/9/chartex" xmlns:cx4="http://schemas.microsoft.com/office/drawing/2016/5/10/chartex" xmlns:cx5="http://schemas.microsoft.com/office/drawing/2016/5/11/chartex" xmlns:cx6="http://schemas.microsoft.com/office/drawing/2016/5/12/chartex" xmlns:cx7="http://schemas.microsoft.com/office/drawing/2016/5/13/chartex" xmlns:cx8="http://schemas.microsoft.com/office/drawing/2016/5/14/chartex" xmlns:mc="http://schemas.openxmlformats.org/markup-compatibility/2006" xmlns:aink="http://schemas.microsoft.com/office/drawing/2016/ink" xmlns:am3d="http://schemas.microsoft.com/office/drawing/2017/model3d" xmlns:o="urn:schemas-microsoft-com:office:office" xmlns:oel="http://schemas.microsoft.com/office/2019/extlst" xmlns:r="http://schemas.openxmlformats.org/officeDocument/2006/relationships" xmlns:m="http://schemas.openxmlformats.org/officeDocument/2006/math" xmlns:v="urn:schemas-microsoft-com:vml" xmlns:wp14="http://schemas.microsoft.com/office/word/2010/wordprocessingDrawing" xmlns:wp="http://schemas.openxmlformats.org/drawingml/2006/wordprocessingDrawing" xmlns:w10="urn:schemas-microsoft-com:office:word" xmlns:w="http://schemas.openxmlformats.org/wordprocessingml/2006/main" xmlns:w14="http://schemas.microsoft.com/office/word/2010/wordml" xmlns:w15="http://schemas.microsoft.com/office/word/2012/wordml" xmlns:w16cex="http://schemas.microsoft.com/office/word/2018/wordml/cex" xmlns:w16cid="http://schemas.microsoft.com/office/word/2016/wordml/cid" xmlns:w16="http://schemas.microsoft.com/office/word/2018/wordml" xmlns:w16du="http://schemas.microsoft.com/office/word/2023/wordml/word16du" xmlns:w16sdtdh="http://schemas.microsoft.com/office/word/2020/wordml/sdtdatahash" xmlns:w16se="http://schemas.microsoft.com/office/word/2015/wordml/symex" xmlns:wpg="http://schemas.microsoft.com/office/word/2010/wordprocessingGroup" xmlns:wpi="http://schemas.microsoft.com/office/word/2010/wordprocessingInk" xmlns:wne="http://schemas.microsoft.com/office/word/2006/wordml" xmlns:wps="http://schemas.microsoft.com/office/word/2010/wordprocessingShape" mc:Ignorable="w14 w15 w16se w16cid w16 w16cex w16sdtdh w16du wp14">
   <w:abstractNum w:abstractNumId="0" w15:restartNumberingAfterBreak="0">
     <w:nsid w:val="28324FB5"/>
     <w:multiLevelType w:val="hybridMultilevel"/>
@@ -6134,7 +5517,7 @@
 </file>
 
 <file path=word/styles.xml><?xml version="1.0" encoding="utf-8"?>
-<w:styles xmlns:mc="http://schemas.openxmlformats.org/markup-compatibility/2006" xmlns:r="http://schemas.openxmlformats.org/officeDocument/2006/relationships" xmlns:w="http://schemas.openxmlformats.org/wordprocessingml/2006/main" xmlns:w14="http://schemas.microsoft.com/office/word/2010/wordml" xmlns:w15="http://schemas.microsoft.com/office/word/2012/wordml" xmlns:w16cex="http://schemas.microsoft.com/office/word/2018/wordml/cex" xmlns:w16cid="http://schemas.microsoft.com/office/word/2016/wordml/cid" xmlns:w16="http://schemas.microsoft.com/office/word/2018/wordml" xmlns:w16sdtdh="http://schemas.microsoft.com/office/word/2020/wordml/sdtdatahash" xmlns:w16se="http://schemas.microsoft.com/office/word/2015/wordml/symex" mc:Ignorable="w14 w15 w16se w16cid w16 w16cex w16sdtdh">
+<w:styles xmlns:mc="http://schemas.openxmlformats.org/markup-compatibility/2006" xmlns:r="http://schemas.openxmlformats.org/officeDocument/2006/relationships" xmlns:w="http://schemas.openxmlformats.org/wordprocessingml/2006/main" xmlns:w14="http://schemas.microsoft.com/office/word/2010/wordml" xmlns:w15="http://schemas.microsoft.com/office/word/2012/wordml" xmlns:w16cex="http://schemas.microsoft.com/office/word/2018/wordml/cex" xmlns:w16cid="http://schemas.microsoft.com/office/word/2016/wordml/cid" xmlns:w16="http://schemas.microsoft.com/office/word/2018/wordml" xmlns:w16du="http://schemas.microsoft.com/office/word/2023/wordml/word16du" xmlns:w16sdtdh="http://schemas.microsoft.com/office/word/2020/wordml/sdtdatahash" xmlns:w16se="http://schemas.microsoft.com/office/word/2015/wordml/symex" mc:Ignorable="w14 w15 w16se w16cid w16 w16cex w16sdtdh w16du">
   <w:docDefaults>
     <w:rPrDefault>
       <w:rPr>

</xml_diff>